<commit_message>
Update BOM en FA01
</commit_message>
<xml_diff>
--- a/Feedforward/opdracht06b_FA01.docx
+++ b/Feedforward/opdracht06b_FA01.docx
@@ -48,19 +48,7 @@
               <w:rPr>
                 <w:lang w:val="nl-NL"/>
               </w:rPr>
-              <w:t>Vervang dit door</w:t>
-            </w:r>
-            <w:r>
-              <w:rPr>
-                <w:lang w:val="nl-NL"/>
-              </w:rPr>
-              <w:t xml:space="preserve"> je werktitel </w:t>
-            </w:r>
-            <w:r>
-              <w:rPr>
-                <w:lang w:val="nl-NL"/>
-              </w:rPr>
-              <w:t>van je project</w:t>
+              <w:t>Project 1: Cocktail Machine</w:t>
             </w:r>
           </w:p>
         </w:tc>
@@ -130,16 +118,38 @@
               <w:rPr>
                 <w:rFonts w:asciiTheme="minorHAnsi" w:eastAsia="Ubuntu" w:hAnsiTheme="minorHAnsi" w:cstheme="minorHAnsi"/>
               </w:rPr>
-              <w:t>Datum: dd-mm-</w:t>
-            </w:r>
-            <w:proofErr w:type="spellStart"/>
+              <w:t xml:space="preserve">Datum: </w:t>
+            </w:r>
             <w:r>
               <w:rPr>
                 <w:rFonts w:asciiTheme="minorHAnsi" w:eastAsia="Ubuntu" w:hAnsiTheme="minorHAnsi" w:cstheme="minorHAnsi"/>
               </w:rPr>
-              <w:t>jj</w:t>
-            </w:r>
-            <w:proofErr w:type="spellEnd"/>
+              <w:t>08</w:t>
+            </w:r>
+            <w:r>
+              <w:rPr>
+                <w:rFonts w:asciiTheme="minorHAnsi" w:eastAsia="Ubuntu" w:hAnsiTheme="minorHAnsi" w:cstheme="minorHAnsi"/>
+              </w:rPr>
+              <w:t>-</w:t>
+            </w:r>
+            <w:r>
+              <w:rPr>
+                <w:rFonts w:asciiTheme="minorHAnsi" w:eastAsia="Ubuntu" w:hAnsiTheme="minorHAnsi" w:cstheme="minorHAnsi"/>
+              </w:rPr>
+              <w:t>03</w:t>
+            </w:r>
+            <w:r>
+              <w:rPr>
+                <w:rFonts w:asciiTheme="minorHAnsi" w:eastAsia="Ubuntu" w:hAnsiTheme="minorHAnsi" w:cstheme="minorHAnsi"/>
+              </w:rPr>
+              <w:t>-</w:t>
+            </w:r>
+            <w:r>
+              <w:rPr>
+                <w:rFonts w:asciiTheme="minorHAnsi" w:eastAsia="Ubuntu" w:hAnsiTheme="minorHAnsi" w:cstheme="minorHAnsi"/>
+              </w:rPr>
+              <w:t>2021</w:t>
+            </w:r>
           </w:p>
         </w:tc>
       </w:tr>
@@ -169,7 +179,7 @@
                 <w:rFonts w:asciiTheme="minorHAnsi" w:eastAsia="Ubuntu" w:hAnsiTheme="minorHAnsi" w:cstheme="minorHAnsi"/>
                 <w:szCs w:val="20"/>
               </w:rPr>
-              <w:t>KLAS</w:t>
+              <w:t>1MCT2</w:t>
             </w:r>
           </w:p>
         </w:tc>
@@ -220,17 +230,8 @@
                 <w:rFonts w:asciiTheme="minorHAnsi" w:eastAsia="Ubuntu" w:hAnsiTheme="minorHAnsi" w:cstheme="minorHAnsi"/>
                 <w:szCs w:val="20"/>
               </w:rPr>
-              <w:t xml:space="preserve">Naam </w:t>
-            </w:r>
-            <w:proofErr w:type="spellStart"/>
-            <w:r>
-              <w:rPr>
-                <w:rFonts w:asciiTheme="minorHAnsi" w:eastAsia="Ubuntu" w:hAnsiTheme="minorHAnsi" w:cstheme="minorHAnsi"/>
-                <w:szCs w:val="20"/>
-              </w:rPr>
-              <w:t>Voornaam</w:t>
-            </w:r>
-            <w:proofErr w:type="spellEnd"/>
+              <w:t>Devreese Jorik</w:t>
+            </w:r>
           </w:p>
         </w:tc>
         <w:tc>
@@ -273,24 +274,24 @@
                 <w:lang w:val="nl-NL"/>
               </w:rPr>
             </w:pPr>
-            <w:proofErr w:type="gramStart"/>
+            <w:proofErr w:type="spellStart"/>
             <w:r>
               <w:rPr>
                 <w:rFonts w:asciiTheme="minorHAnsi" w:eastAsia="Ubuntu" w:hAnsiTheme="minorHAnsi" w:cstheme="minorHAnsi"/>
                 <w:szCs w:val="20"/>
                 <w:lang w:val="nl-NL"/>
               </w:rPr>
-              <w:t>S</w:t>
-            </w:r>
+              <w:t>Declerck</w:t>
+            </w:r>
+            <w:proofErr w:type="spellEnd"/>
             <w:r>
               <w:rPr>
                 <w:rFonts w:asciiTheme="minorHAnsi" w:eastAsia="Ubuntu" w:hAnsiTheme="minorHAnsi" w:cstheme="minorHAnsi"/>
                 <w:szCs w:val="20"/>
                 <w:lang w:val="nl-NL"/>
               </w:rPr>
-              <w:t>parring partner</w:t>
-            </w:r>
-            <w:proofErr w:type="gramEnd"/>
+              <w:t xml:space="preserve"> Louis</w:t>
+            </w:r>
           </w:p>
         </w:tc>
         <w:tc>
@@ -312,69 +313,6 @@
                 <w:lang w:val="nl-NL"/>
               </w:rPr>
             </w:pPr>
-            <w:r>
-              <w:rPr>
-                <w:rFonts w:asciiTheme="minorHAnsi" w:hAnsiTheme="minorHAnsi" w:cstheme="minorHAnsi"/>
-                <w:i/>
-                <w:szCs w:val="20"/>
-                <w:lang w:val="nl-NL"/>
-              </w:rPr>
-              <w:t>(</w:t>
-            </w:r>
-            <w:r>
-              <w:rPr>
-                <w:rFonts w:asciiTheme="minorHAnsi" w:eastAsia="Ubuntu" w:hAnsiTheme="minorHAnsi" w:cstheme="minorHAnsi"/>
-                <w:szCs w:val="20"/>
-                <w:lang w:val="nl-NL"/>
-              </w:rPr>
-              <w:t xml:space="preserve">Naam Voornaam </w:t>
-            </w:r>
-            <w:r>
-              <w:rPr>
-                <w:rFonts w:asciiTheme="minorHAnsi" w:eastAsia="Ubuntu" w:hAnsiTheme="minorHAnsi" w:cstheme="minorHAnsi"/>
-                <w:szCs w:val="20"/>
-                <w:lang w:val="nl-NL"/>
-              </w:rPr>
-              <w:t xml:space="preserve">van </w:t>
-            </w:r>
-            <w:r>
-              <w:rPr>
-                <w:rFonts w:asciiTheme="minorHAnsi" w:hAnsiTheme="minorHAnsi" w:cstheme="minorHAnsi"/>
-                <w:i/>
-                <w:szCs w:val="20"/>
-                <w:lang w:val="nl-NL"/>
-              </w:rPr>
-              <w:t>iemand van jouw klas</w:t>
-            </w:r>
-            <w:r>
-              <w:rPr>
-                <w:rFonts w:asciiTheme="minorHAnsi" w:hAnsiTheme="minorHAnsi" w:cstheme="minorHAnsi"/>
-                <w:i/>
-                <w:szCs w:val="20"/>
-                <w:lang w:val="nl-NL"/>
-              </w:rPr>
-              <w:t xml:space="preserve"> – je bent elkaars </w:t>
-            </w:r>
-            <w:proofErr w:type="gramStart"/>
-            <w:r>
-              <w:rPr>
-                <w:rFonts w:asciiTheme="minorHAnsi" w:hAnsiTheme="minorHAnsi" w:cstheme="minorHAnsi"/>
-                <w:i/>
-                <w:szCs w:val="20"/>
-                <w:lang w:val="nl-NL"/>
-              </w:rPr>
-              <w:t>sparring partner</w:t>
-            </w:r>
-            <w:proofErr w:type="gramEnd"/>
-            <w:r>
-              <w:rPr>
-                <w:rFonts w:asciiTheme="minorHAnsi" w:hAnsiTheme="minorHAnsi" w:cstheme="minorHAnsi"/>
-                <w:i/>
-                <w:szCs w:val="20"/>
-                <w:lang w:val="nl-NL"/>
-              </w:rPr>
-              <w:t>)</w:t>
-            </w:r>
           </w:p>
         </w:tc>
       </w:tr>
@@ -923,99 +861,6 @@
               </w:rPr>
               <w:t xml:space="preserve">: </w:t>
             </w:r>
-            <w:r>
-              <w:rPr>
-                <w:rFonts w:ascii="Arial" w:eastAsia="Ubuntu" w:hAnsi="Arial" w:cs="Arial"/>
-                <w:b/>
-                <w:lang w:val="nl-BE"/>
-              </w:rPr>
-              <w:br/>
-            </w:r>
-            <w:r>
-              <w:rPr>
-                <w:rFonts w:ascii="Arial" w:eastAsia="Ubuntu" w:hAnsi="Arial" w:cs="Arial"/>
-                <w:lang w:val="nl-NL"/>
-              </w:rPr>
-              <w:t xml:space="preserve">Wat is het als het klaar is? </w:t>
-            </w:r>
-            <w:proofErr w:type="spellStart"/>
-            <w:r>
-              <w:rPr>
-                <w:rFonts w:ascii="Arial" w:eastAsia="Ubuntu" w:hAnsi="Arial" w:cs="Arial"/>
-                <w:lang w:val="nl-NL"/>
-              </w:rPr>
-              <w:t>Vb</w:t>
-            </w:r>
-            <w:proofErr w:type="spellEnd"/>
-            <w:r>
-              <w:rPr>
-                <w:rFonts w:ascii="Arial" w:eastAsia="Ubuntu" w:hAnsi="Arial" w:cs="Arial"/>
-                <w:lang w:val="nl-NL"/>
-              </w:rPr>
-              <w:t xml:space="preserve"> een slimme vuilbak</w:t>
-            </w:r>
-            <w:r>
-              <w:rPr>
-                <w:rFonts w:ascii="Arial" w:eastAsia="Ubuntu" w:hAnsi="Arial" w:cs="Arial"/>
-                <w:lang w:val="nl-NL"/>
-              </w:rPr>
-              <w:br/>
-            </w:r>
-            <w:r>
-              <w:rPr>
-                <w:rFonts w:ascii="Arial" w:eastAsia="Ubuntu" w:hAnsi="Arial" w:cs="Arial"/>
-                <w:b/>
-                <w:bCs/>
-                <w:lang w:val="nl-NL"/>
-              </w:rPr>
-              <w:t>Voor wie</w:t>
-            </w:r>
-            <w:r>
-              <w:rPr>
-                <w:rFonts w:ascii="Arial" w:eastAsia="Ubuntu" w:hAnsi="Arial" w:cs="Arial"/>
-                <w:lang w:val="nl-NL"/>
-              </w:rPr>
-              <w:t xml:space="preserve"> is je project bedoeld en </w:t>
-            </w:r>
-            <w:r>
-              <w:rPr>
-                <w:rFonts w:ascii="Arial" w:eastAsia="Ubuntu" w:hAnsi="Arial" w:cs="Arial"/>
-                <w:b/>
-                <w:bCs/>
-                <w:lang w:val="nl-NL"/>
-              </w:rPr>
-              <w:t>wat</w:t>
-            </w:r>
-            <w:r>
-              <w:rPr>
-                <w:rFonts w:ascii="Arial" w:eastAsia="Ubuntu" w:hAnsi="Arial" w:cs="Arial"/>
-                <w:lang w:val="nl-NL"/>
-              </w:rPr>
-              <w:t xml:space="preserve"> doet het?</w:t>
-            </w:r>
-            <w:r>
-              <w:rPr>
-                <w:rFonts w:ascii="Arial" w:eastAsia="Ubuntu" w:hAnsi="Arial" w:cs="Arial"/>
-                <w:lang w:val="nl-NL"/>
-              </w:rPr>
-              <w:t xml:space="preserve"> Wat kan ik via de </w:t>
-            </w:r>
-            <w:proofErr w:type="spellStart"/>
-            <w:r>
-              <w:rPr>
-                <w:rFonts w:ascii="Arial" w:eastAsia="Ubuntu" w:hAnsi="Arial" w:cs="Arial"/>
-                <w:lang w:val="nl-NL"/>
-              </w:rPr>
-              <w:t>responsive</w:t>
-            </w:r>
-            <w:proofErr w:type="spellEnd"/>
-            <w:r>
-              <w:rPr>
-                <w:rFonts w:ascii="Arial" w:eastAsia="Ubuntu" w:hAnsi="Arial" w:cs="Arial"/>
-                <w:lang w:val="nl-NL"/>
-              </w:rPr>
-              <w:t xml:space="preserve"> site zien. Doen </w:t>
-            </w:r>
           </w:p>
         </w:tc>
       </w:tr>
@@ -1040,7 +885,249 @@
                 <w:tab w:val="left" w:pos="4321"/>
               </w:tabs>
               <w:rPr>
-                <w:rFonts w:asciiTheme="minorHAnsi" w:eastAsia="Ubuntu" w:hAnsiTheme="minorHAnsi" w:cstheme="minorHAnsi"/>
+                <w:rFonts w:asciiTheme="minorHAnsi" w:hAnsiTheme="minorHAnsi" w:cstheme="minorHAnsi"/>
+                <w:lang w:val="nl-NL"/>
+              </w:rPr>
+            </w:pPr>
+            <w:r>
+              <w:rPr>
+                <w:rFonts w:asciiTheme="minorHAnsi" w:hAnsiTheme="minorHAnsi" w:cstheme="minorHAnsi"/>
+                <w:lang w:val="nl-NL"/>
+              </w:rPr>
+              <w:t xml:space="preserve">Als </w:t>
+            </w:r>
+            <w:r>
+              <w:rPr>
+                <w:rFonts w:asciiTheme="minorHAnsi" w:hAnsiTheme="minorHAnsi" w:cstheme="minorHAnsi"/>
+                <w:lang w:val="nl-NL"/>
+              </w:rPr>
+              <w:t>cocktail connaisseur</w:t>
+            </w:r>
+            <w:r>
+              <w:rPr>
+                <w:rFonts w:asciiTheme="minorHAnsi" w:hAnsiTheme="minorHAnsi" w:cstheme="minorHAnsi"/>
+                <w:lang w:val="nl-NL"/>
+              </w:rPr>
+              <w:t xml:space="preserve"> bevalt me het idee om met de druk van een knop mijn favoriete cocktails te kunnen maken.</w:t>
+            </w:r>
+            <w:r>
+              <w:rPr>
+                <w:rFonts w:asciiTheme="minorHAnsi" w:hAnsiTheme="minorHAnsi" w:cstheme="minorHAnsi"/>
+                <w:lang w:val="nl-NL"/>
+              </w:rPr>
+              <w:t xml:space="preserve"> Met enkele aanstuurbare pompjes wil ik de drank met </w:t>
+            </w:r>
+            <w:r>
+              <w:rPr>
+                <w:rFonts w:asciiTheme="minorHAnsi" w:hAnsiTheme="minorHAnsi" w:cstheme="minorHAnsi"/>
+                <w:lang w:val="nl-NL"/>
+              </w:rPr>
+              <w:t xml:space="preserve">correcte verhoudingen kunnen mixen. Met behulp van de </w:t>
+            </w:r>
+            <w:proofErr w:type="spellStart"/>
+            <w:r>
+              <w:rPr>
+                <w:rFonts w:asciiTheme="minorHAnsi" w:hAnsiTheme="minorHAnsi" w:cstheme="minorHAnsi"/>
+                <w:lang w:val="nl-NL"/>
+              </w:rPr>
+              <w:t>responsive</w:t>
+            </w:r>
+            <w:proofErr w:type="spellEnd"/>
+            <w:r>
+              <w:rPr>
+                <w:rFonts w:asciiTheme="minorHAnsi" w:hAnsiTheme="minorHAnsi" w:cstheme="minorHAnsi"/>
+                <w:lang w:val="nl-NL"/>
+              </w:rPr>
+              <w:t xml:space="preserve"> site k</w:t>
+            </w:r>
+            <w:r>
+              <w:rPr>
+                <w:rFonts w:asciiTheme="minorHAnsi" w:hAnsiTheme="minorHAnsi" w:cstheme="minorHAnsi"/>
+                <w:lang w:val="nl-NL"/>
+              </w:rPr>
+              <w:t>an je de verschillende cocktails/</w:t>
+            </w:r>
+            <w:proofErr w:type="spellStart"/>
+            <w:r>
+              <w:rPr>
+                <w:rFonts w:asciiTheme="minorHAnsi" w:hAnsiTheme="minorHAnsi" w:cstheme="minorHAnsi"/>
+                <w:lang w:val="nl-NL"/>
+              </w:rPr>
+              <w:t>mocktails</w:t>
+            </w:r>
+            <w:proofErr w:type="spellEnd"/>
+            <w:r>
+              <w:rPr>
+                <w:rFonts w:asciiTheme="minorHAnsi" w:hAnsiTheme="minorHAnsi" w:cstheme="minorHAnsi"/>
+                <w:lang w:val="nl-NL"/>
+              </w:rPr>
+              <w:t xml:space="preserve"> selecteren alsook een melding krijgen wanneer een of meerdere drankflessen </w:t>
+            </w:r>
+            <w:r>
+              <w:rPr>
+                <w:rFonts w:asciiTheme="minorHAnsi" w:hAnsiTheme="minorHAnsi" w:cstheme="minorHAnsi"/>
+                <w:lang w:val="nl-NL"/>
+              </w:rPr>
+              <w:t>te weinig drank bevatten.</w:t>
+            </w:r>
+            <w:r>
+              <w:rPr>
+                <w:rFonts w:asciiTheme="minorHAnsi" w:hAnsiTheme="minorHAnsi" w:cstheme="minorHAnsi"/>
+                <w:lang w:val="nl-NL"/>
+              </w:rPr>
+              <w:t xml:space="preserve"> </w:t>
+            </w:r>
+            <w:r>
+              <w:rPr>
+                <w:rFonts w:asciiTheme="minorHAnsi" w:hAnsiTheme="minorHAnsi" w:cstheme="minorHAnsi"/>
+                <w:lang w:val="nl-NL"/>
+              </w:rPr>
+              <w:t>Een display aan het project toont de status van het systee</w:t>
+            </w:r>
+            <w:r>
+              <w:rPr>
+                <w:rFonts w:asciiTheme="minorHAnsi" w:hAnsiTheme="minorHAnsi" w:cstheme="minorHAnsi"/>
+                <w:lang w:val="nl-NL"/>
+              </w:rPr>
+              <w:t>m</w:t>
+            </w:r>
+            <w:r>
+              <w:rPr>
+                <w:rFonts w:asciiTheme="minorHAnsi" w:hAnsiTheme="minorHAnsi" w:cstheme="minorHAnsi"/>
+                <w:lang w:val="nl-NL"/>
+              </w:rPr>
+              <w:t xml:space="preserve"> </w:t>
+            </w:r>
+            <w:r>
+              <w:rPr>
+                <w:rFonts w:asciiTheme="minorHAnsi" w:hAnsiTheme="minorHAnsi" w:cstheme="minorHAnsi"/>
+                <w:lang w:val="nl-NL"/>
+              </w:rPr>
+              <w:t>en welke</w:t>
+            </w:r>
+            <w:r>
+              <w:rPr>
+                <w:rFonts w:asciiTheme="minorHAnsi" w:hAnsiTheme="minorHAnsi" w:cstheme="minorHAnsi"/>
+                <w:lang w:val="nl-NL"/>
+              </w:rPr>
+              <w:t xml:space="preserve"> cocktail er gemaakt wordt</w:t>
+            </w:r>
+            <w:r>
+              <w:rPr>
+                <w:rFonts w:asciiTheme="minorHAnsi" w:hAnsiTheme="minorHAnsi" w:cstheme="minorHAnsi"/>
+                <w:lang w:val="nl-NL"/>
+              </w:rPr>
+              <w:t>.</w:t>
+            </w:r>
+            <w:r>
+              <w:rPr>
+                <w:rFonts w:asciiTheme="minorHAnsi" w:hAnsiTheme="minorHAnsi" w:cstheme="minorHAnsi"/>
+                <w:lang w:val="nl-NL"/>
+              </w:rPr>
+              <w:t xml:space="preserve"> </w:t>
+            </w:r>
+            <w:r>
+              <w:rPr>
+                <w:rFonts w:asciiTheme="minorHAnsi" w:hAnsiTheme="minorHAnsi" w:cstheme="minorHAnsi"/>
+                <w:lang w:val="nl-NL"/>
+              </w:rPr>
+              <w:t>“D</w:t>
+            </w:r>
+            <w:r>
+              <w:rPr>
+                <w:rFonts w:asciiTheme="minorHAnsi" w:hAnsiTheme="minorHAnsi" w:cstheme="minorHAnsi"/>
+                <w:lang w:val="nl-NL"/>
+              </w:rPr>
+              <w:t>rank wordt gemaakt</w:t>
+            </w:r>
+            <w:r>
+              <w:rPr>
+                <w:rFonts w:asciiTheme="minorHAnsi" w:hAnsiTheme="minorHAnsi" w:cstheme="minorHAnsi"/>
+                <w:lang w:val="nl-NL"/>
+              </w:rPr>
+              <w:t>”</w:t>
+            </w:r>
+            <w:r>
+              <w:rPr>
+                <w:rFonts w:asciiTheme="minorHAnsi" w:hAnsiTheme="minorHAnsi" w:cstheme="minorHAnsi"/>
+                <w:lang w:val="nl-NL"/>
+              </w:rPr>
+              <w:t xml:space="preserve">, </w:t>
+            </w:r>
+            <w:r>
+              <w:rPr>
+                <w:rFonts w:asciiTheme="minorHAnsi" w:hAnsiTheme="minorHAnsi" w:cstheme="minorHAnsi"/>
+                <w:lang w:val="nl-NL"/>
+              </w:rPr>
+              <w:t>“D</w:t>
+            </w:r>
+            <w:r>
+              <w:rPr>
+                <w:rFonts w:asciiTheme="minorHAnsi" w:hAnsiTheme="minorHAnsi" w:cstheme="minorHAnsi"/>
+                <w:lang w:val="nl-NL"/>
+              </w:rPr>
+              <w:t>rank is klaar</w:t>
+            </w:r>
+            <w:r>
+              <w:rPr>
+                <w:rFonts w:asciiTheme="minorHAnsi" w:hAnsiTheme="minorHAnsi" w:cstheme="minorHAnsi"/>
+                <w:lang w:val="nl-NL"/>
+              </w:rPr>
+              <w:t>”</w:t>
+            </w:r>
+            <w:r>
+              <w:rPr>
+                <w:rFonts w:asciiTheme="minorHAnsi" w:hAnsiTheme="minorHAnsi" w:cstheme="minorHAnsi"/>
+                <w:lang w:val="nl-NL"/>
+              </w:rPr>
+              <w:t xml:space="preserve"> of “</w:t>
+            </w:r>
+            <w:r>
+              <w:rPr>
+                <w:rFonts w:asciiTheme="minorHAnsi" w:hAnsiTheme="minorHAnsi" w:cstheme="minorHAnsi"/>
+                <w:lang w:val="nl-NL"/>
+              </w:rPr>
+              <w:t>Geen glas aanwezig</w:t>
+            </w:r>
+            <w:r>
+              <w:rPr>
+                <w:rFonts w:asciiTheme="minorHAnsi" w:hAnsiTheme="minorHAnsi" w:cstheme="minorHAnsi"/>
+                <w:lang w:val="nl-NL"/>
+              </w:rPr>
+              <w:t xml:space="preserve">” zijn mogelijke </w:t>
+            </w:r>
+            <w:r>
+              <w:rPr>
+                <w:rFonts w:asciiTheme="minorHAnsi" w:hAnsiTheme="minorHAnsi" w:cstheme="minorHAnsi"/>
+                <w:lang w:val="nl-NL"/>
+              </w:rPr>
+              <w:t>meldingen</w:t>
+            </w:r>
+            <w:r>
+              <w:rPr>
+                <w:rFonts w:asciiTheme="minorHAnsi" w:hAnsiTheme="minorHAnsi" w:cstheme="minorHAnsi"/>
+                <w:lang w:val="nl-NL"/>
+              </w:rPr>
+              <w:t xml:space="preserve"> van de systeemstatus.</w:t>
+            </w:r>
+          </w:p>
+          <w:p>
+            <w:pPr>
+              <w:tabs>
+                <w:tab w:val="right" w:pos="-442"/>
+                <w:tab w:val="left" w:pos="0"/>
+                <w:tab w:val="left" w:pos="221"/>
+                <w:tab w:val="left" w:pos="442"/>
+                <w:tab w:val="left" w:pos="663"/>
+                <w:tab w:val="left" w:pos="1100"/>
+                <w:tab w:val="left" w:pos="1321"/>
+                <w:tab w:val="left" w:pos="2160"/>
+                <w:tab w:val="left" w:pos="2880"/>
+                <w:tab w:val="left" w:pos="3600"/>
+                <w:tab w:val="left" w:pos="4321"/>
+              </w:tabs>
+              <w:rPr>
+                <w:rFonts w:asciiTheme="minorHAnsi" w:hAnsiTheme="minorHAnsi" w:cstheme="minorHAnsi"/>
                 <w:lang w:val="nl-NL"/>
               </w:rPr>
             </w:pPr>
@@ -1065,6 +1152,225 @@
                 <w:lang w:val="nl-NL"/>
               </w:rPr>
             </w:pPr>
+            <w:r>
+              <w:rPr>
+                <w:rFonts w:asciiTheme="minorHAnsi" w:hAnsiTheme="minorHAnsi" w:cstheme="minorHAnsi"/>
+                <w:lang w:val="nl-NL"/>
+              </w:rPr>
+              <w:t>Om dit tot een goed eind te brengen heb ik alvast onderzoek gedaan naar soortgelijke cocktail robots, en ook meteen rekening gehouden met belangrijke</w:t>
+            </w:r>
+            <w:r>
+              <w:rPr>
+                <w:rFonts w:asciiTheme="minorHAnsi" w:hAnsiTheme="minorHAnsi" w:cstheme="minorHAnsi"/>
+                <w:lang w:val="nl-NL"/>
+              </w:rPr>
+              <w:t xml:space="preserve"> (en vaak niet aanwezige)</w:t>
+            </w:r>
+            <w:r>
+              <w:rPr>
+                <w:rFonts w:asciiTheme="minorHAnsi" w:hAnsiTheme="minorHAnsi" w:cstheme="minorHAnsi"/>
+                <w:lang w:val="nl-NL"/>
+              </w:rPr>
+              <w:t xml:space="preserve"> f</w:t>
+            </w:r>
+            <w:r>
+              <w:rPr>
+                <w:rFonts w:asciiTheme="minorHAnsi" w:hAnsiTheme="minorHAnsi" w:cstheme="minorHAnsi"/>
+                <w:lang w:val="nl-NL"/>
+              </w:rPr>
+              <w:t>out</w:t>
+            </w:r>
+            <w:r>
+              <w:rPr>
+                <w:rFonts w:asciiTheme="minorHAnsi" w:hAnsiTheme="minorHAnsi" w:cstheme="minorHAnsi"/>
+                <w:lang w:val="nl-NL"/>
+              </w:rPr>
+              <w:t>en</w:t>
+            </w:r>
+            <w:r>
+              <w:rPr>
+                <w:rFonts w:asciiTheme="minorHAnsi" w:hAnsiTheme="minorHAnsi" w:cstheme="minorHAnsi"/>
+                <w:lang w:val="nl-NL"/>
+              </w:rPr>
+              <w:t>preventies</w:t>
+            </w:r>
+            <w:r>
+              <w:rPr>
+                <w:rFonts w:asciiTheme="minorHAnsi" w:hAnsiTheme="minorHAnsi" w:cstheme="minorHAnsi"/>
+                <w:lang w:val="nl-NL"/>
+              </w:rPr>
+              <w:t xml:space="preserve"> in het systeem.</w:t>
+            </w:r>
+            <w:r>
+              <w:rPr>
+                <w:rFonts w:asciiTheme="minorHAnsi" w:hAnsiTheme="minorHAnsi" w:cstheme="minorHAnsi"/>
+                <w:lang w:val="nl-NL"/>
+              </w:rPr>
+              <w:t xml:space="preserve"> </w:t>
+            </w:r>
+            <w:r>
+              <w:rPr>
+                <w:rFonts w:asciiTheme="minorHAnsi" w:hAnsiTheme="minorHAnsi" w:cstheme="minorHAnsi"/>
+                <w:lang w:val="nl-NL"/>
+              </w:rPr>
+              <w:t xml:space="preserve">Zo zal ik </w:t>
+            </w:r>
+            <w:r>
+              <w:rPr>
+                <w:rFonts w:asciiTheme="minorHAnsi" w:hAnsiTheme="minorHAnsi" w:cstheme="minorHAnsi"/>
+                <w:lang w:val="nl-NL"/>
+              </w:rPr>
+              <w:t>uitmeten</w:t>
+            </w:r>
+            <w:r>
+              <w:rPr>
+                <w:rFonts w:asciiTheme="minorHAnsi" w:hAnsiTheme="minorHAnsi" w:cstheme="minorHAnsi"/>
+                <w:lang w:val="nl-NL"/>
+              </w:rPr>
+              <w:t xml:space="preserve"> hoeveel drank er aanwezig is in de flessen</w:t>
+            </w:r>
+            <w:r>
+              <w:rPr>
+                <w:rFonts w:asciiTheme="minorHAnsi" w:hAnsiTheme="minorHAnsi" w:cstheme="minorHAnsi"/>
+                <w:lang w:val="nl-NL"/>
+              </w:rPr>
+              <w:t xml:space="preserve"> en</w:t>
+            </w:r>
+            <w:r>
+              <w:rPr>
+                <w:rFonts w:asciiTheme="minorHAnsi" w:hAnsiTheme="minorHAnsi" w:cstheme="minorHAnsi"/>
+                <w:lang w:val="nl-NL"/>
+              </w:rPr>
+              <w:t xml:space="preserve"> </w:t>
+            </w:r>
+            <w:r>
+              <w:rPr>
+                <w:rFonts w:asciiTheme="minorHAnsi" w:hAnsiTheme="minorHAnsi" w:cstheme="minorHAnsi"/>
+                <w:lang w:val="nl-NL"/>
+              </w:rPr>
+              <w:t>nakijken</w:t>
+            </w:r>
+            <w:r>
+              <w:rPr>
+                <w:rFonts w:asciiTheme="minorHAnsi" w:hAnsiTheme="minorHAnsi" w:cstheme="minorHAnsi"/>
+                <w:lang w:val="nl-NL"/>
+              </w:rPr>
+              <w:t xml:space="preserve"> of er een glas aanwezig is om te vullen. </w:t>
+            </w:r>
+            <w:r>
+              <w:rPr>
+                <w:rFonts w:asciiTheme="minorHAnsi" w:hAnsiTheme="minorHAnsi" w:cstheme="minorHAnsi"/>
+                <w:lang w:val="nl-NL"/>
+              </w:rPr>
+              <w:t xml:space="preserve">De temperatuur </w:t>
+            </w:r>
+            <w:r>
+              <w:rPr>
+                <w:rFonts w:asciiTheme="minorHAnsi" w:hAnsiTheme="minorHAnsi" w:cstheme="minorHAnsi"/>
+                <w:lang w:val="nl-NL"/>
+              </w:rPr>
+              <w:t xml:space="preserve">van de drank </w:t>
+            </w:r>
+            <w:r>
+              <w:rPr>
+                <w:rFonts w:asciiTheme="minorHAnsi" w:hAnsiTheme="minorHAnsi" w:cstheme="minorHAnsi"/>
+                <w:lang w:val="nl-NL"/>
+              </w:rPr>
+              <w:t>zal opgemeten worden</w:t>
+            </w:r>
+            <w:r>
+              <w:rPr>
+                <w:rFonts w:asciiTheme="minorHAnsi" w:hAnsiTheme="minorHAnsi" w:cstheme="minorHAnsi"/>
+                <w:lang w:val="nl-NL"/>
+              </w:rPr>
+              <w:t>, zo</w:t>
+            </w:r>
+            <w:r>
+              <w:rPr>
+                <w:rFonts w:asciiTheme="minorHAnsi" w:hAnsiTheme="minorHAnsi" w:cstheme="minorHAnsi"/>
+                <w:lang w:val="nl-NL"/>
+              </w:rPr>
+              <w:t xml:space="preserve"> weet</w:t>
+            </w:r>
+            <w:r>
+              <w:rPr>
+                <w:rFonts w:asciiTheme="minorHAnsi" w:hAnsiTheme="minorHAnsi" w:cstheme="minorHAnsi"/>
+                <w:lang w:val="nl-NL"/>
+              </w:rPr>
+              <w:t xml:space="preserve"> je of</w:t>
+            </w:r>
+            <w:r>
+              <w:rPr>
+                <w:rFonts w:asciiTheme="minorHAnsi" w:hAnsiTheme="minorHAnsi" w:cstheme="minorHAnsi"/>
+                <w:lang w:val="nl-NL"/>
+              </w:rPr>
+              <w:t xml:space="preserve"> z</w:t>
+            </w:r>
+            <w:r>
+              <w:rPr>
+                <w:rFonts w:asciiTheme="minorHAnsi" w:hAnsiTheme="minorHAnsi" w:cstheme="minorHAnsi"/>
+                <w:lang w:val="nl-NL"/>
+              </w:rPr>
+              <w:t>e</w:t>
+            </w:r>
+            <w:r>
+              <w:rPr>
+                <w:rFonts w:asciiTheme="minorHAnsi" w:hAnsiTheme="minorHAnsi" w:cstheme="minorHAnsi"/>
+                <w:lang w:val="nl-NL"/>
+              </w:rPr>
+              <w:t xml:space="preserve"> fris staat. Indien ik tijd genoeg heb </w:t>
+            </w:r>
+            <w:r>
+              <w:rPr>
+                <w:rFonts w:asciiTheme="minorHAnsi" w:hAnsiTheme="minorHAnsi" w:cstheme="minorHAnsi"/>
+                <w:lang w:val="nl-NL"/>
+              </w:rPr>
+              <w:t xml:space="preserve">implementeer ik </w:t>
+            </w:r>
+            <w:r>
+              <w:rPr>
+                <w:rFonts w:asciiTheme="minorHAnsi" w:hAnsiTheme="minorHAnsi" w:cstheme="minorHAnsi"/>
+                <w:lang w:val="nl-NL"/>
+              </w:rPr>
+              <w:t xml:space="preserve">een </w:t>
+            </w:r>
+            <w:proofErr w:type="spellStart"/>
+            <w:r>
+              <w:rPr>
+                <w:rFonts w:asciiTheme="minorHAnsi" w:hAnsiTheme="minorHAnsi" w:cstheme="minorHAnsi"/>
+                <w:lang w:val="nl-NL"/>
+              </w:rPr>
+              <w:t>P</w:t>
+            </w:r>
+            <w:r>
+              <w:rPr>
+                <w:rFonts w:asciiTheme="minorHAnsi" w:hAnsiTheme="minorHAnsi" w:cstheme="minorHAnsi"/>
+                <w:lang w:val="nl-NL"/>
+              </w:rPr>
+              <w:t>eltier</w:t>
+            </w:r>
+            <w:proofErr w:type="spellEnd"/>
+            <w:r>
+              <w:rPr>
+                <w:rFonts w:asciiTheme="minorHAnsi" w:hAnsiTheme="minorHAnsi" w:cstheme="minorHAnsi"/>
+                <w:lang w:val="nl-NL"/>
+              </w:rPr>
+              <w:t xml:space="preserve"> </w:t>
+            </w:r>
+            <w:r>
+              <w:rPr>
+                <w:rFonts w:asciiTheme="minorHAnsi" w:hAnsiTheme="minorHAnsi" w:cstheme="minorHAnsi"/>
+                <w:lang w:val="nl-NL"/>
+              </w:rPr>
+              <w:t xml:space="preserve">element </w:t>
+            </w:r>
+            <w:r>
+              <w:rPr>
+                <w:rFonts w:asciiTheme="minorHAnsi" w:hAnsiTheme="minorHAnsi" w:cstheme="minorHAnsi"/>
+                <w:lang w:val="nl-NL"/>
+              </w:rPr>
+              <w:t>om de drank verder te koelen.</w:t>
+            </w:r>
           </w:p>
           <w:p>
             <w:pPr>
@@ -1107,531 +1413,48 @@
                 <w:lang w:val="nl-NL"/>
               </w:rPr>
             </w:pPr>
-          </w:p>
-          <w:p>
-            <w:pPr>
-              <w:tabs>
-                <w:tab w:val="right" w:pos="-442"/>
-                <w:tab w:val="left" w:pos="0"/>
-                <w:tab w:val="left" w:pos="221"/>
-                <w:tab w:val="left" w:pos="442"/>
-                <w:tab w:val="left" w:pos="663"/>
-                <w:tab w:val="left" w:pos="1100"/>
-                <w:tab w:val="left" w:pos="1321"/>
-                <w:tab w:val="left" w:pos="2160"/>
-                <w:tab w:val="left" w:pos="2880"/>
-                <w:tab w:val="left" w:pos="3600"/>
-                <w:tab w:val="left" w:pos="4321"/>
-              </w:tabs>
+            <w:r>
               <w:rPr>
                 <w:rFonts w:asciiTheme="minorHAnsi" w:hAnsiTheme="minorHAnsi" w:cstheme="minorHAnsi"/>
                 <w:lang w:val="nl-NL"/>
               </w:rPr>
-            </w:pPr>
-          </w:p>
-          <w:p>
-            <w:pPr>
-              <w:tabs>
-                <w:tab w:val="right" w:pos="-442"/>
-                <w:tab w:val="left" w:pos="0"/>
-                <w:tab w:val="left" w:pos="221"/>
-                <w:tab w:val="left" w:pos="442"/>
-                <w:tab w:val="left" w:pos="663"/>
-                <w:tab w:val="left" w:pos="1100"/>
-                <w:tab w:val="left" w:pos="1321"/>
-                <w:tab w:val="left" w:pos="2160"/>
-                <w:tab w:val="left" w:pos="2880"/>
-                <w:tab w:val="left" w:pos="3600"/>
-                <w:tab w:val="left" w:pos="4321"/>
-              </w:tabs>
+              <w:t xml:space="preserve">Dit product </w:t>
+            </w:r>
+            <w:r>
               <w:rPr>
                 <w:rFonts w:asciiTheme="minorHAnsi" w:hAnsiTheme="minorHAnsi" w:cstheme="minorHAnsi"/>
                 <w:lang w:val="nl-NL"/>
               </w:rPr>
-            </w:pPr>
-          </w:p>
-          <w:p>
-            <w:pPr>
-              <w:tabs>
-                <w:tab w:val="right" w:pos="-442"/>
-                <w:tab w:val="left" w:pos="0"/>
-                <w:tab w:val="left" w:pos="221"/>
-                <w:tab w:val="left" w:pos="442"/>
-                <w:tab w:val="left" w:pos="663"/>
-                <w:tab w:val="left" w:pos="1100"/>
-                <w:tab w:val="left" w:pos="1321"/>
-                <w:tab w:val="left" w:pos="2160"/>
-                <w:tab w:val="left" w:pos="2880"/>
-                <w:tab w:val="left" w:pos="3600"/>
-                <w:tab w:val="left" w:pos="4321"/>
-              </w:tabs>
+              <w:t>kan interesse opwekken</w:t>
+            </w:r>
+            <w:r>
               <w:rPr>
                 <w:rFonts w:asciiTheme="minorHAnsi" w:hAnsiTheme="minorHAnsi" w:cstheme="minorHAnsi"/>
                 <w:lang w:val="nl-NL"/>
               </w:rPr>
-            </w:pPr>
-          </w:p>
-          <w:p>
-            <w:pPr>
-              <w:tabs>
-                <w:tab w:val="right" w:pos="-442"/>
-                <w:tab w:val="left" w:pos="0"/>
-                <w:tab w:val="left" w:pos="221"/>
-                <w:tab w:val="left" w:pos="442"/>
-                <w:tab w:val="left" w:pos="663"/>
-                <w:tab w:val="left" w:pos="1100"/>
-                <w:tab w:val="left" w:pos="1321"/>
-                <w:tab w:val="left" w:pos="2160"/>
-                <w:tab w:val="left" w:pos="2880"/>
-                <w:tab w:val="left" w:pos="3600"/>
-                <w:tab w:val="left" w:pos="4321"/>
-              </w:tabs>
+              <w:t xml:space="preserve"> in professionelere context bij bar</w:t>
+            </w:r>
+            <w:r>
               <w:rPr>
                 <w:rFonts w:asciiTheme="minorHAnsi" w:hAnsiTheme="minorHAnsi" w:cstheme="minorHAnsi"/>
                 <w:lang w:val="nl-NL"/>
               </w:rPr>
-            </w:pPr>
-          </w:p>
-          <w:p>
-            <w:pPr>
-              <w:tabs>
-                <w:tab w:val="right" w:pos="-442"/>
-                <w:tab w:val="left" w:pos="0"/>
-                <w:tab w:val="left" w:pos="221"/>
-                <w:tab w:val="left" w:pos="442"/>
-                <w:tab w:val="left" w:pos="663"/>
-                <w:tab w:val="left" w:pos="1100"/>
-                <w:tab w:val="left" w:pos="1321"/>
-                <w:tab w:val="left" w:pos="2160"/>
-                <w:tab w:val="left" w:pos="2880"/>
-                <w:tab w:val="left" w:pos="3600"/>
-                <w:tab w:val="left" w:pos="4321"/>
-              </w:tabs>
+              <w:t>s</w:t>
+            </w:r>
+            <w:r>
               <w:rPr>
                 <w:rFonts w:asciiTheme="minorHAnsi" w:hAnsiTheme="minorHAnsi" w:cstheme="minorHAnsi"/>
                 <w:lang w:val="nl-NL"/>
               </w:rPr>
-            </w:pPr>
-          </w:p>
-          <w:p>
-            <w:pPr>
-              <w:tabs>
-                <w:tab w:val="right" w:pos="-442"/>
-                <w:tab w:val="left" w:pos="0"/>
-                <w:tab w:val="left" w:pos="221"/>
-                <w:tab w:val="left" w:pos="442"/>
-                <w:tab w:val="left" w:pos="663"/>
-                <w:tab w:val="left" w:pos="1100"/>
-                <w:tab w:val="left" w:pos="1321"/>
-                <w:tab w:val="left" w:pos="2160"/>
-                <w:tab w:val="left" w:pos="2880"/>
-                <w:tab w:val="left" w:pos="3600"/>
-                <w:tab w:val="left" w:pos="4321"/>
-              </w:tabs>
+              <w:t>. De automatische melding dat je een tekort hebt aan drank is hier ook praktisch</w:t>
+            </w:r>
+            <w:r>
               <w:rPr>
                 <w:rFonts w:asciiTheme="minorHAnsi" w:hAnsiTheme="minorHAnsi" w:cstheme="minorHAnsi"/>
                 <w:lang w:val="nl-NL"/>
               </w:rPr>
-            </w:pPr>
-          </w:p>
-          <w:p>
-            <w:pPr>
-              <w:tabs>
-                <w:tab w:val="right" w:pos="-442"/>
-                <w:tab w:val="left" w:pos="0"/>
-                <w:tab w:val="left" w:pos="221"/>
-                <w:tab w:val="left" w:pos="442"/>
-                <w:tab w:val="left" w:pos="663"/>
-                <w:tab w:val="left" w:pos="1100"/>
-                <w:tab w:val="left" w:pos="1321"/>
-                <w:tab w:val="left" w:pos="2160"/>
-                <w:tab w:val="left" w:pos="2880"/>
-                <w:tab w:val="left" w:pos="3600"/>
-                <w:tab w:val="left" w:pos="4321"/>
-              </w:tabs>
-              <w:rPr>
-                <w:rFonts w:asciiTheme="minorHAnsi" w:hAnsiTheme="minorHAnsi" w:cstheme="minorHAnsi"/>
-                <w:lang w:val="nl-NL"/>
-              </w:rPr>
-            </w:pPr>
-          </w:p>
-          <w:p>
-            <w:pPr>
-              <w:tabs>
-                <w:tab w:val="right" w:pos="-442"/>
-                <w:tab w:val="left" w:pos="0"/>
-                <w:tab w:val="left" w:pos="221"/>
-                <w:tab w:val="left" w:pos="442"/>
-                <w:tab w:val="left" w:pos="663"/>
-                <w:tab w:val="left" w:pos="1100"/>
-                <w:tab w:val="left" w:pos="1321"/>
-                <w:tab w:val="left" w:pos="2160"/>
-                <w:tab w:val="left" w:pos="2880"/>
-                <w:tab w:val="left" w:pos="3600"/>
-                <w:tab w:val="left" w:pos="4321"/>
-              </w:tabs>
-              <w:rPr>
-                <w:rFonts w:asciiTheme="minorHAnsi" w:hAnsiTheme="minorHAnsi" w:cstheme="minorHAnsi"/>
-                <w:lang w:val="nl-NL"/>
-              </w:rPr>
-            </w:pPr>
-          </w:p>
-          <w:p>
-            <w:pPr>
-              <w:tabs>
-                <w:tab w:val="right" w:pos="-442"/>
-                <w:tab w:val="left" w:pos="0"/>
-                <w:tab w:val="left" w:pos="221"/>
-                <w:tab w:val="left" w:pos="442"/>
-                <w:tab w:val="left" w:pos="663"/>
-                <w:tab w:val="left" w:pos="1100"/>
-                <w:tab w:val="left" w:pos="1321"/>
-                <w:tab w:val="left" w:pos="2160"/>
-                <w:tab w:val="left" w:pos="2880"/>
-                <w:tab w:val="left" w:pos="3600"/>
-                <w:tab w:val="left" w:pos="4321"/>
-              </w:tabs>
-              <w:rPr>
-                <w:rFonts w:asciiTheme="minorHAnsi" w:hAnsiTheme="minorHAnsi" w:cstheme="minorHAnsi"/>
-                <w:lang w:val="nl-NL"/>
-              </w:rPr>
-            </w:pPr>
-          </w:p>
-          <w:p>
-            <w:pPr>
-              <w:tabs>
-                <w:tab w:val="right" w:pos="-442"/>
-                <w:tab w:val="left" w:pos="0"/>
-                <w:tab w:val="left" w:pos="221"/>
-                <w:tab w:val="left" w:pos="442"/>
-                <w:tab w:val="left" w:pos="663"/>
-                <w:tab w:val="left" w:pos="1100"/>
-                <w:tab w:val="left" w:pos="1321"/>
-                <w:tab w:val="left" w:pos="2160"/>
-                <w:tab w:val="left" w:pos="2880"/>
-                <w:tab w:val="left" w:pos="3600"/>
-                <w:tab w:val="left" w:pos="4321"/>
-              </w:tabs>
-              <w:rPr>
-                <w:rFonts w:asciiTheme="minorHAnsi" w:hAnsiTheme="minorHAnsi" w:cstheme="minorHAnsi"/>
-                <w:lang w:val="nl-NL"/>
-              </w:rPr>
-            </w:pPr>
-          </w:p>
-          <w:p>
-            <w:pPr>
-              <w:tabs>
-                <w:tab w:val="right" w:pos="-442"/>
-                <w:tab w:val="left" w:pos="0"/>
-                <w:tab w:val="left" w:pos="221"/>
-                <w:tab w:val="left" w:pos="442"/>
-                <w:tab w:val="left" w:pos="663"/>
-                <w:tab w:val="left" w:pos="1100"/>
-                <w:tab w:val="left" w:pos="1321"/>
-                <w:tab w:val="left" w:pos="2160"/>
-                <w:tab w:val="left" w:pos="2880"/>
-                <w:tab w:val="left" w:pos="3600"/>
-                <w:tab w:val="left" w:pos="4321"/>
-              </w:tabs>
-              <w:rPr>
-                <w:rFonts w:asciiTheme="minorHAnsi" w:hAnsiTheme="minorHAnsi" w:cstheme="minorHAnsi"/>
-                <w:lang w:val="nl-NL"/>
-              </w:rPr>
-            </w:pPr>
-          </w:p>
-          <w:p>
-            <w:pPr>
-              <w:tabs>
-                <w:tab w:val="right" w:pos="-442"/>
-                <w:tab w:val="left" w:pos="0"/>
-                <w:tab w:val="left" w:pos="221"/>
-                <w:tab w:val="left" w:pos="442"/>
-                <w:tab w:val="left" w:pos="663"/>
-                <w:tab w:val="left" w:pos="1100"/>
-                <w:tab w:val="left" w:pos="1321"/>
-                <w:tab w:val="left" w:pos="2160"/>
-                <w:tab w:val="left" w:pos="2880"/>
-                <w:tab w:val="left" w:pos="3600"/>
-                <w:tab w:val="left" w:pos="4321"/>
-              </w:tabs>
-              <w:rPr>
-                <w:rFonts w:ascii="Arial" w:hAnsi="Arial" w:cs="Arial"/>
-                <w:lang w:val="nl-NL"/>
-              </w:rPr>
-            </w:pPr>
-          </w:p>
-          <w:p>
-            <w:pPr>
-              <w:tabs>
-                <w:tab w:val="right" w:pos="-442"/>
-                <w:tab w:val="left" w:pos="0"/>
-                <w:tab w:val="left" w:pos="221"/>
-                <w:tab w:val="left" w:pos="442"/>
-                <w:tab w:val="left" w:pos="663"/>
-                <w:tab w:val="left" w:pos="1100"/>
-                <w:tab w:val="left" w:pos="1321"/>
-                <w:tab w:val="left" w:pos="2160"/>
-                <w:tab w:val="left" w:pos="2880"/>
-                <w:tab w:val="left" w:pos="3600"/>
-                <w:tab w:val="left" w:pos="4321"/>
-              </w:tabs>
-              <w:rPr>
-                <w:rFonts w:ascii="Arial" w:hAnsi="Arial" w:cs="Arial"/>
-                <w:lang w:val="nl-NL"/>
-              </w:rPr>
-            </w:pPr>
-          </w:p>
-          <w:p>
-            <w:pPr>
-              <w:tabs>
-                <w:tab w:val="right" w:pos="-442"/>
-                <w:tab w:val="left" w:pos="0"/>
-                <w:tab w:val="left" w:pos="221"/>
-                <w:tab w:val="left" w:pos="442"/>
-                <w:tab w:val="left" w:pos="663"/>
-                <w:tab w:val="left" w:pos="1100"/>
-                <w:tab w:val="left" w:pos="1321"/>
-                <w:tab w:val="left" w:pos="2160"/>
-                <w:tab w:val="left" w:pos="2880"/>
-                <w:tab w:val="left" w:pos="3600"/>
-                <w:tab w:val="left" w:pos="4321"/>
-              </w:tabs>
-              <w:rPr>
-                <w:rFonts w:ascii="Arial" w:hAnsi="Arial" w:cs="Arial"/>
-                <w:lang w:val="nl-NL"/>
-              </w:rPr>
-            </w:pPr>
-          </w:p>
-          <w:p>
-            <w:pPr>
-              <w:tabs>
-                <w:tab w:val="right" w:pos="-442"/>
-                <w:tab w:val="left" w:pos="0"/>
-                <w:tab w:val="left" w:pos="221"/>
-                <w:tab w:val="left" w:pos="442"/>
-                <w:tab w:val="left" w:pos="663"/>
-                <w:tab w:val="left" w:pos="1100"/>
-                <w:tab w:val="left" w:pos="1321"/>
-                <w:tab w:val="left" w:pos="2160"/>
-                <w:tab w:val="left" w:pos="2880"/>
-                <w:tab w:val="left" w:pos="3600"/>
-                <w:tab w:val="left" w:pos="4321"/>
-              </w:tabs>
-              <w:rPr>
-                <w:rFonts w:ascii="Arial" w:hAnsi="Arial" w:cs="Arial"/>
-                <w:lang w:val="nl-NL"/>
-              </w:rPr>
-            </w:pPr>
-          </w:p>
-          <w:p>
-            <w:pPr>
-              <w:tabs>
-                <w:tab w:val="right" w:pos="-442"/>
-                <w:tab w:val="left" w:pos="0"/>
-                <w:tab w:val="left" w:pos="221"/>
-                <w:tab w:val="left" w:pos="442"/>
-                <w:tab w:val="left" w:pos="663"/>
-                <w:tab w:val="left" w:pos="1100"/>
-                <w:tab w:val="left" w:pos="1321"/>
-                <w:tab w:val="left" w:pos="2160"/>
-                <w:tab w:val="left" w:pos="2880"/>
-                <w:tab w:val="left" w:pos="3600"/>
-                <w:tab w:val="left" w:pos="4321"/>
-              </w:tabs>
-              <w:rPr>
-                <w:rFonts w:ascii="Arial" w:hAnsi="Arial" w:cs="Arial"/>
-                <w:lang w:val="nl-NL"/>
-              </w:rPr>
-            </w:pPr>
-          </w:p>
-          <w:p>
-            <w:pPr>
-              <w:tabs>
-                <w:tab w:val="right" w:pos="-442"/>
-                <w:tab w:val="left" w:pos="0"/>
-                <w:tab w:val="left" w:pos="221"/>
-                <w:tab w:val="left" w:pos="442"/>
-                <w:tab w:val="left" w:pos="663"/>
-                <w:tab w:val="left" w:pos="1100"/>
-                <w:tab w:val="left" w:pos="1321"/>
-                <w:tab w:val="left" w:pos="2160"/>
-                <w:tab w:val="left" w:pos="2880"/>
-                <w:tab w:val="left" w:pos="3600"/>
-                <w:tab w:val="left" w:pos="4321"/>
-              </w:tabs>
-              <w:rPr>
-                <w:rFonts w:ascii="Arial" w:hAnsi="Arial" w:cs="Arial"/>
-                <w:lang w:val="nl-NL"/>
-              </w:rPr>
-            </w:pPr>
-          </w:p>
-          <w:p>
-            <w:pPr>
-              <w:tabs>
-                <w:tab w:val="right" w:pos="-442"/>
-                <w:tab w:val="left" w:pos="0"/>
-                <w:tab w:val="left" w:pos="221"/>
-                <w:tab w:val="left" w:pos="442"/>
-                <w:tab w:val="left" w:pos="663"/>
-                <w:tab w:val="left" w:pos="1100"/>
-                <w:tab w:val="left" w:pos="1321"/>
-                <w:tab w:val="left" w:pos="2160"/>
-                <w:tab w:val="left" w:pos="2880"/>
-                <w:tab w:val="left" w:pos="3600"/>
-                <w:tab w:val="left" w:pos="4321"/>
-              </w:tabs>
-              <w:rPr>
-                <w:rFonts w:ascii="Arial" w:hAnsi="Arial" w:cs="Arial"/>
-                <w:lang w:val="nl-NL"/>
-              </w:rPr>
-            </w:pPr>
-          </w:p>
-          <w:p>
-            <w:pPr>
-              <w:tabs>
-                <w:tab w:val="right" w:pos="-442"/>
-                <w:tab w:val="left" w:pos="0"/>
-                <w:tab w:val="left" w:pos="221"/>
-                <w:tab w:val="left" w:pos="442"/>
-                <w:tab w:val="left" w:pos="663"/>
-                <w:tab w:val="left" w:pos="1100"/>
-                <w:tab w:val="left" w:pos="1321"/>
-                <w:tab w:val="left" w:pos="2160"/>
-                <w:tab w:val="left" w:pos="2880"/>
-                <w:tab w:val="left" w:pos="3600"/>
-                <w:tab w:val="left" w:pos="4321"/>
-              </w:tabs>
-              <w:rPr>
-                <w:rFonts w:ascii="Arial" w:hAnsi="Arial" w:cs="Arial"/>
-                <w:lang w:val="nl-NL"/>
-              </w:rPr>
-            </w:pPr>
-          </w:p>
-          <w:p>
-            <w:pPr>
-              <w:tabs>
-                <w:tab w:val="right" w:pos="-442"/>
-                <w:tab w:val="left" w:pos="0"/>
-                <w:tab w:val="left" w:pos="221"/>
-                <w:tab w:val="left" w:pos="442"/>
-                <w:tab w:val="left" w:pos="663"/>
-                <w:tab w:val="left" w:pos="1100"/>
-                <w:tab w:val="left" w:pos="1321"/>
-                <w:tab w:val="left" w:pos="2160"/>
-                <w:tab w:val="left" w:pos="2880"/>
-                <w:tab w:val="left" w:pos="3600"/>
-                <w:tab w:val="left" w:pos="4321"/>
-              </w:tabs>
-              <w:rPr>
-                <w:rFonts w:ascii="Arial" w:hAnsi="Arial" w:cs="Arial"/>
-                <w:lang w:val="nl-NL"/>
-              </w:rPr>
-            </w:pPr>
-          </w:p>
-          <w:p>
-            <w:pPr>
-              <w:tabs>
-                <w:tab w:val="right" w:pos="-442"/>
-                <w:tab w:val="left" w:pos="0"/>
-                <w:tab w:val="left" w:pos="221"/>
-                <w:tab w:val="left" w:pos="442"/>
-                <w:tab w:val="left" w:pos="663"/>
-                <w:tab w:val="left" w:pos="1100"/>
-                <w:tab w:val="left" w:pos="1321"/>
-                <w:tab w:val="left" w:pos="2160"/>
-                <w:tab w:val="left" w:pos="2880"/>
-                <w:tab w:val="left" w:pos="3600"/>
-                <w:tab w:val="left" w:pos="4321"/>
-              </w:tabs>
-              <w:rPr>
-                <w:rFonts w:ascii="Arial" w:hAnsi="Arial" w:cs="Arial"/>
-                <w:lang w:val="nl-NL"/>
-              </w:rPr>
-            </w:pPr>
-          </w:p>
-          <w:p>
-            <w:pPr>
-              <w:tabs>
-                <w:tab w:val="right" w:pos="-442"/>
-                <w:tab w:val="left" w:pos="0"/>
-                <w:tab w:val="left" w:pos="221"/>
-                <w:tab w:val="left" w:pos="442"/>
-                <w:tab w:val="left" w:pos="663"/>
-                <w:tab w:val="left" w:pos="1100"/>
-                <w:tab w:val="left" w:pos="1321"/>
-                <w:tab w:val="left" w:pos="2160"/>
-                <w:tab w:val="left" w:pos="2880"/>
-                <w:tab w:val="left" w:pos="3600"/>
-                <w:tab w:val="left" w:pos="4321"/>
-              </w:tabs>
-              <w:rPr>
-                <w:rFonts w:ascii="Arial" w:hAnsi="Arial" w:cs="Arial"/>
-                <w:lang w:val="nl-NL"/>
-              </w:rPr>
-            </w:pPr>
-          </w:p>
-          <w:p>
-            <w:pPr>
-              <w:tabs>
-                <w:tab w:val="right" w:pos="-442"/>
-                <w:tab w:val="left" w:pos="0"/>
-                <w:tab w:val="left" w:pos="221"/>
-                <w:tab w:val="left" w:pos="442"/>
-                <w:tab w:val="left" w:pos="663"/>
-                <w:tab w:val="left" w:pos="1100"/>
-                <w:tab w:val="left" w:pos="1321"/>
-                <w:tab w:val="left" w:pos="2160"/>
-                <w:tab w:val="left" w:pos="2880"/>
-                <w:tab w:val="left" w:pos="3600"/>
-                <w:tab w:val="left" w:pos="4321"/>
-              </w:tabs>
-              <w:rPr>
-                <w:rFonts w:ascii="Arial" w:hAnsi="Arial" w:cs="Arial"/>
-                <w:lang w:val="nl-NL"/>
-              </w:rPr>
-            </w:pPr>
-          </w:p>
-          <w:p>
-            <w:pPr>
-              <w:tabs>
-                <w:tab w:val="right" w:pos="-442"/>
-                <w:tab w:val="left" w:pos="0"/>
-                <w:tab w:val="left" w:pos="221"/>
-                <w:tab w:val="left" w:pos="442"/>
-                <w:tab w:val="left" w:pos="663"/>
-                <w:tab w:val="left" w:pos="1100"/>
-                <w:tab w:val="left" w:pos="1321"/>
-                <w:tab w:val="left" w:pos="2160"/>
-                <w:tab w:val="left" w:pos="2880"/>
-                <w:tab w:val="left" w:pos="3600"/>
-                <w:tab w:val="left" w:pos="4321"/>
-              </w:tabs>
-              <w:rPr>
-                <w:rFonts w:ascii="Arial" w:hAnsi="Arial" w:cs="Arial"/>
-                <w:lang w:val="nl-NL"/>
-              </w:rPr>
-            </w:pPr>
-          </w:p>
-          <w:p>
-            <w:pPr>
-              <w:tabs>
-                <w:tab w:val="right" w:pos="-442"/>
-                <w:tab w:val="left" w:pos="0"/>
-                <w:tab w:val="left" w:pos="221"/>
-                <w:tab w:val="left" w:pos="442"/>
-                <w:tab w:val="left" w:pos="663"/>
-                <w:tab w:val="left" w:pos="1100"/>
-                <w:tab w:val="left" w:pos="1321"/>
-                <w:tab w:val="left" w:pos="2160"/>
-                <w:tab w:val="left" w:pos="2880"/>
-                <w:tab w:val="left" w:pos="3600"/>
-                <w:tab w:val="left" w:pos="4321"/>
-              </w:tabs>
-              <w:rPr>
-                <w:rFonts w:ascii="Arial" w:hAnsi="Arial" w:cs="Arial"/>
-                <w:lang w:val="nl-NL"/>
-              </w:rPr>
-            </w:pPr>
+              <w:t>. Daarbij worden de gekozen dranken opgeslagen in een database, en weet je dus ook welke drank het meest populair is en wanneer bepaalde dranken het vaakst gekocht worden.</w:t>
+            </w:r>
           </w:p>
           <w:p>
             <w:pPr>
@@ -1658,6 +1481,183 @@
         </w:tc>
       </w:tr>
     </w:tbl>
+    <w:p>
+      <w:pPr>
+        <w:rPr>
+          <w:rFonts w:ascii="Arial" w:hAnsi="Arial" w:cs="Arial"/>
+          <w:lang w:val="nl-NL"/>
+        </w:rPr>
+      </w:pPr>
+    </w:p>
+    <w:p>
+      <w:pPr>
+        <w:rPr>
+          <w:rFonts w:ascii="Arial" w:hAnsi="Arial" w:cs="Arial"/>
+          <w:lang w:val="nl-NL"/>
+        </w:rPr>
+      </w:pPr>
+    </w:p>
+    <w:p>
+      <w:pPr>
+        <w:tabs>
+          <w:tab w:val="left" w:pos="3785"/>
+        </w:tabs>
+        <w:rPr>
+          <w:rFonts w:ascii="Arial" w:hAnsi="Arial" w:cs="Arial"/>
+          <w:lang w:val="nl-NL"/>
+        </w:rPr>
+      </w:pPr>
+      <w:r>
+        <w:rPr>
+          <w:rFonts w:ascii="Arial" w:hAnsi="Arial" w:cs="Arial"/>
+          <w:lang w:val="nl-NL"/>
+        </w:rPr>
+        <w:tab/>
+      </w:r>
+    </w:p>
+    <w:p>
+      <w:pPr>
+        <w:tabs>
+          <w:tab w:val="left" w:pos="3785"/>
+        </w:tabs>
+        <w:rPr>
+          <w:rFonts w:ascii="Arial" w:hAnsi="Arial" w:cs="Arial"/>
+          <w:lang w:val="nl-NL"/>
+        </w:rPr>
+      </w:pPr>
+    </w:p>
+    <w:p>
+      <w:pPr>
+        <w:tabs>
+          <w:tab w:val="left" w:pos="3785"/>
+        </w:tabs>
+        <w:rPr>
+          <w:rFonts w:ascii="Arial" w:hAnsi="Arial" w:cs="Arial"/>
+          <w:lang w:val="nl-NL"/>
+        </w:rPr>
+      </w:pPr>
+    </w:p>
+    <w:p>
+      <w:pPr>
+        <w:tabs>
+          <w:tab w:val="left" w:pos="3785"/>
+        </w:tabs>
+        <w:rPr>
+          <w:rFonts w:ascii="Arial" w:hAnsi="Arial" w:cs="Arial"/>
+          <w:lang w:val="nl-NL"/>
+        </w:rPr>
+      </w:pPr>
+    </w:p>
+    <w:p>
+      <w:pPr>
+        <w:tabs>
+          <w:tab w:val="left" w:pos="3785"/>
+        </w:tabs>
+        <w:rPr>
+          <w:rFonts w:ascii="Arial" w:hAnsi="Arial" w:cs="Arial"/>
+          <w:lang w:val="nl-NL"/>
+        </w:rPr>
+      </w:pPr>
+    </w:p>
+    <w:p>
+      <w:pPr>
+        <w:tabs>
+          <w:tab w:val="left" w:pos="3785"/>
+        </w:tabs>
+        <w:rPr>
+          <w:rFonts w:ascii="Arial" w:hAnsi="Arial" w:cs="Arial"/>
+          <w:lang w:val="nl-NL"/>
+        </w:rPr>
+      </w:pPr>
+    </w:p>
+    <w:p>
+      <w:pPr>
+        <w:tabs>
+          <w:tab w:val="left" w:pos="3785"/>
+        </w:tabs>
+        <w:rPr>
+          <w:rFonts w:ascii="Arial" w:hAnsi="Arial" w:cs="Arial"/>
+          <w:lang w:val="nl-NL"/>
+        </w:rPr>
+      </w:pPr>
+    </w:p>
+    <w:p>
+      <w:pPr>
+        <w:tabs>
+          <w:tab w:val="left" w:pos="3785"/>
+        </w:tabs>
+        <w:rPr>
+          <w:rFonts w:ascii="Arial" w:hAnsi="Arial" w:cs="Arial"/>
+          <w:lang w:val="nl-NL"/>
+        </w:rPr>
+      </w:pPr>
+    </w:p>
+    <w:p>
+      <w:pPr>
+        <w:tabs>
+          <w:tab w:val="left" w:pos="3785"/>
+        </w:tabs>
+        <w:rPr>
+          <w:rFonts w:ascii="Arial" w:hAnsi="Arial" w:cs="Arial"/>
+          <w:lang w:val="nl-NL"/>
+        </w:rPr>
+      </w:pPr>
+    </w:p>
+    <w:p>
+      <w:pPr>
+        <w:tabs>
+          <w:tab w:val="left" w:pos="3785"/>
+        </w:tabs>
+        <w:rPr>
+          <w:rFonts w:ascii="Arial" w:hAnsi="Arial" w:cs="Arial"/>
+          <w:lang w:val="nl-NL"/>
+        </w:rPr>
+      </w:pPr>
+    </w:p>
+    <w:p>
+      <w:pPr>
+        <w:tabs>
+          <w:tab w:val="left" w:pos="3785"/>
+        </w:tabs>
+        <w:rPr>
+          <w:rFonts w:ascii="Arial" w:hAnsi="Arial" w:cs="Arial"/>
+          <w:lang w:val="nl-NL"/>
+        </w:rPr>
+      </w:pPr>
+    </w:p>
+    <w:p>
+      <w:pPr>
+        <w:tabs>
+          <w:tab w:val="left" w:pos="3785"/>
+        </w:tabs>
+        <w:rPr>
+          <w:rFonts w:ascii="Arial" w:hAnsi="Arial" w:cs="Arial"/>
+          <w:lang w:val="nl-NL"/>
+        </w:rPr>
+      </w:pPr>
+    </w:p>
+    <w:p>
+      <w:pPr>
+        <w:tabs>
+          <w:tab w:val="left" w:pos="3785"/>
+        </w:tabs>
+        <w:rPr>
+          <w:rFonts w:ascii="Arial" w:hAnsi="Arial" w:cs="Arial"/>
+          <w:lang w:val="nl-NL"/>
+        </w:rPr>
+      </w:pPr>
+    </w:p>
+    <w:p>
+      <w:pPr>
+        <w:tabs>
+          <w:tab w:val="left" w:pos="3785"/>
+        </w:tabs>
+        <w:rPr>
+          <w:rFonts w:ascii="Arial" w:hAnsi="Arial" w:cs="Arial"/>
+          <w:lang w:val="nl-NL"/>
+        </w:rPr>
+      </w:pPr>
+    </w:p>
     <w:p>
       <w:pPr>
         <w:rPr>
@@ -1893,29 +1893,23 @@
                       <w:lang w:val="nl-BE"/>
                     </w:rPr>
                   </w:pPr>
+                  <w:proofErr w:type="gramStart"/>
                   <w:r>
                     <w:rPr>
                       <w:rFonts w:asciiTheme="minorHAnsi" w:eastAsia="Ubuntu" w:hAnsiTheme="minorHAnsi" w:cstheme="minorHAnsi"/>
                       <w:szCs w:val="20"/>
                       <w:lang w:val="nl-BE"/>
                     </w:rPr>
-                    <w:t xml:space="preserve">behuizing (maakgedeelte): 3D print? </w:t>
+                    <w:t>behuizing</w:t>
                   </w:r>
+                  <w:proofErr w:type="gramEnd"/>
                   <w:r>
                     <w:rPr>
                       <w:rFonts w:asciiTheme="minorHAnsi" w:eastAsia="Ubuntu" w:hAnsiTheme="minorHAnsi" w:cstheme="minorHAnsi"/>
                       <w:szCs w:val="20"/>
                       <w:lang w:val="nl-BE"/>
                     </w:rPr>
-                    <w:t xml:space="preserve">Naaien? </w:t>
-                  </w:r>
-                  <w:r>
-                    <w:rPr>
-                      <w:rFonts w:asciiTheme="minorHAnsi" w:eastAsia="Ubuntu" w:hAnsiTheme="minorHAnsi" w:cstheme="minorHAnsi"/>
-                      <w:szCs w:val="20"/>
-                      <w:lang w:val="nl-BE"/>
-                    </w:rPr>
-                    <w:t xml:space="preserve">Lasercutting? Hacken van bestaand iets? </w:t>
+                    <w:t xml:space="preserve"> </w:t>
                   </w:r>
                 </w:p>
               </w:tc>
@@ -1938,7 +1932,6 @@
                       <w:tab w:val="left" w:pos="3600"/>
                       <w:tab w:val="left" w:pos="4321"/>
                     </w:tabs>
-                    <w:ind w:left="221" w:hanging="221"/>
                     <w:rPr>
                       <w:rFonts w:asciiTheme="minorHAnsi" w:hAnsiTheme="minorHAnsi" w:cstheme="minorHAnsi"/>
                       <w:lang w:val="nl-BE"/>
@@ -1949,7 +1942,35 @@
                       <w:rFonts w:asciiTheme="minorHAnsi" w:hAnsiTheme="minorHAnsi" w:cstheme="minorHAnsi"/>
                       <w:lang w:val="nl-BE"/>
                     </w:rPr>
-                    <w:t>(dichter bij de projectweken vragen we een verfijndere invulling inclusief schetsen, je begint dus best al na te denken)</w:t>
+                    <w:t xml:space="preserve">Constructie: </w:t>
+                  </w:r>
+                  <w:r>
+                    <w:rPr>
+                      <w:rFonts w:asciiTheme="minorHAnsi" w:hAnsiTheme="minorHAnsi" w:cstheme="minorHAnsi"/>
+                      <w:lang w:val="nl-BE"/>
+                    </w:rPr>
+                    <w:br/>
+                  </w:r>
+                  <w:r>
+                    <w:rPr>
+                      <w:rFonts w:asciiTheme="minorHAnsi" w:hAnsiTheme="minorHAnsi" w:cstheme="minorHAnsi"/>
+                      <w:lang w:val="nl-BE"/>
+                    </w:rPr>
+                    <w:t>Houten b</w:t>
+                  </w:r>
+                  <w:r>
+                    <w:rPr>
+                      <w:rFonts w:asciiTheme="minorHAnsi" w:hAnsiTheme="minorHAnsi" w:cstheme="minorHAnsi"/>
+                      <w:lang w:val="nl-BE"/>
+                    </w:rPr>
+                    <w:t xml:space="preserve">ox met </w:t>
+                  </w:r>
+                  <w:r>
+                    <w:rPr>
+                      <w:rFonts w:asciiTheme="minorHAnsi" w:hAnsiTheme="minorHAnsi" w:cstheme="minorHAnsi"/>
+                      <w:lang w:val="nl-BE"/>
+                    </w:rPr>
+                    <w:t>plaats om glas te plaatsen</w:t>
                   </w:r>
                 </w:p>
                 <w:p>
@@ -1967,12 +1988,151 @@
                       <w:tab w:val="left" w:pos="3600"/>
                       <w:tab w:val="left" w:pos="4321"/>
                     </w:tabs>
-                    <w:ind w:left="221" w:hanging="221"/>
                     <w:rPr>
                       <w:rFonts w:asciiTheme="minorHAnsi" w:hAnsiTheme="minorHAnsi" w:cstheme="minorHAnsi"/>
                       <w:lang w:val="nl-BE"/>
                     </w:rPr>
                   </w:pPr>
+                  <w:r>
+                    <w:rPr>
+                      <w:rFonts w:asciiTheme="minorHAnsi" w:hAnsiTheme="minorHAnsi" w:cstheme="minorHAnsi"/>
+                      <w:lang w:val="nl-BE"/>
+                    </w:rPr>
+                    <w:t>Plastieken c</w:t>
+                  </w:r>
+                  <w:r>
+                    <w:rPr>
+                      <w:rFonts w:asciiTheme="minorHAnsi" w:hAnsiTheme="minorHAnsi" w:cstheme="minorHAnsi"/>
+                      <w:lang w:val="nl-BE"/>
+                    </w:rPr>
+                    <w:t>ontainers</w:t>
+                  </w:r>
+                  <w:r>
+                    <w:rPr>
+                      <w:rFonts w:asciiTheme="minorHAnsi" w:hAnsiTheme="minorHAnsi" w:cstheme="minorHAnsi"/>
+                      <w:lang w:val="nl-BE"/>
+                    </w:rPr>
+                    <w:t xml:space="preserve"> </w:t>
+                  </w:r>
+                  <w:r>
+                    <w:rPr>
+                      <w:rFonts w:asciiTheme="minorHAnsi" w:hAnsiTheme="minorHAnsi" w:cstheme="minorHAnsi"/>
+                      <w:lang w:val="nl-BE"/>
+                    </w:rPr>
+                    <w:t>om drank in te bewaren</w:t>
+                  </w:r>
+                  <w:r>
+                    <w:rPr>
+                      <w:rFonts w:asciiTheme="minorHAnsi" w:hAnsiTheme="minorHAnsi" w:cstheme="minorHAnsi"/>
+                      <w:lang w:val="nl-BE"/>
+                    </w:rPr>
+                    <w:t xml:space="preserve"> </w:t>
+                  </w:r>
+                  <w:r>
+                    <w:rPr>
+                      <w:rFonts w:asciiTheme="minorHAnsi" w:hAnsiTheme="minorHAnsi" w:cstheme="minorHAnsi"/>
+                      <w:lang w:val="nl-BE"/>
+                    </w:rPr>
+                    <w:br/>
+                  </w:r>
+                  <w:r>
+                    <w:rPr>
+                      <w:rFonts w:asciiTheme="minorHAnsi" w:hAnsiTheme="minorHAnsi" w:cstheme="minorHAnsi"/>
+                      <w:lang w:val="nl-BE"/>
+                    </w:rPr>
+                    <w:t>(3d print/ uitsnijden</w:t>
+                  </w:r>
+                  <w:r>
+                    <w:rPr>
+                      <w:rFonts w:asciiTheme="minorHAnsi" w:hAnsiTheme="minorHAnsi" w:cstheme="minorHAnsi"/>
+                      <w:lang w:val="nl-BE"/>
+                    </w:rPr>
+                    <w:t xml:space="preserve"> </w:t>
+                  </w:r>
+                  <w:r>
+                    <w:rPr>
+                      <w:rFonts w:asciiTheme="minorHAnsi" w:hAnsiTheme="minorHAnsi" w:cstheme="minorHAnsi"/>
+                      <w:lang w:val="nl-BE"/>
+                    </w:rPr>
+                    <w:t>drankflessen)</w:t>
+                  </w:r>
+                </w:p>
+                <w:p>
+                  <w:pPr>
+                    <w:tabs>
+                      <w:tab w:val="right" w:pos="-442"/>
+                      <w:tab w:val="left" w:pos="0"/>
+                      <w:tab w:val="left" w:pos="221"/>
+                      <w:tab w:val="left" w:pos="442"/>
+                      <w:tab w:val="left" w:pos="663"/>
+                      <w:tab w:val="left" w:pos="1100"/>
+                      <w:tab w:val="left" w:pos="1321"/>
+                      <w:tab w:val="left" w:pos="2160"/>
+                      <w:tab w:val="left" w:pos="2880"/>
+                      <w:tab w:val="left" w:pos="3600"/>
+                      <w:tab w:val="left" w:pos="4321"/>
+                    </w:tabs>
+                    <w:rPr>
+                      <w:rFonts w:asciiTheme="minorHAnsi" w:hAnsiTheme="minorHAnsi" w:cstheme="minorHAnsi"/>
+                      <w:lang w:val="nl-BE"/>
+                    </w:rPr>
+                  </w:pPr>
+                </w:p>
+                <w:p>
+                  <w:pPr>
+                    <w:tabs>
+                      <w:tab w:val="right" w:pos="-442"/>
+                      <w:tab w:val="left" w:pos="0"/>
+                      <w:tab w:val="left" w:pos="221"/>
+                      <w:tab w:val="left" w:pos="442"/>
+                      <w:tab w:val="left" w:pos="663"/>
+                      <w:tab w:val="left" w:pos="1100"/>
+                      <w:tab w:val="left" w:pos="1321"/>
+                      <w:tab w:val="left" w:pos="2160"/>
+                      <w:tab w:val="left" w:pos="2880"/>
+                      <w:tab w:val="left" w:pos="3600"/>
+                      <w:tab w:val="left" w:pos="4321"/>
+                    </w:tabs>
+                    <w:rPr>
+                      <w:rFonts w:asciiTheme="minorHAnsi" w:hAnsiTheme="minorHAnsi" w:cstheme="minorHAnsi"/>
+                      <w:lang w:val="nl-BE"/>
+                    </w:rPr>
+                  </w:pPr>
+                  <w:r>
+                    <w:rPr>
+                      <w:rFonts w:asciiTheme="minorHAnsi" w:hAnsiTheme="minorHAnsi" w:cstheme="minorHAnsi"/>
+                      <w:lang w:val="nl-BE"/>
+                    </w:rPr>
+                    <w:t>Pla</w:t>
+                  </w:r>
+                  <w:r>
+                    <w:rPr>
+                      <w:rFonts w:asciiTheme="minorHAnsi" w:hAnsiTheme="minorHAnsi" w:cstheme="minorHAnsi"/>
+                      <w:lang w:val="nl-BE"/>
+                    </w:rPr>
+                    <w:t>stieken coating</w:t>
+                  </w:r>
+                  <w:r>
+                    <w:rPr>
+                      <w:rFonts w:asciiTheme="minorHAnsi" w:hAnsiTheme="minorHAnsi" w:cstheme="minorHAnsi"/>
+                      <w:lang w:val="nl-BE"/>
+                    </w:rPr>
+                    <w:t xml:space="preserve"> </w:t>
+                  </w:r>
+                  <w:r>
+                    <w:rPr>
+                      <w:rFonts w:asciiTheme="minorHAnsi" w:hAnsiTheme="minorHAnsi" w:cstheme="minorHAnsi"/>
+                      <w:lang w:val="nl-BE"/>
+                    </w:rPr>
+                    <w:t xml:space="preserve">(waterproof) </w:t>
+                  </w:r>
+                  <w:r>
+                    <w:rPr>
+                      <w:rFonts w:asciiTheme="minorHAnsi" w:hAnsiTheme="minorHAnsi" w:cstheme="minorHAnsi"/>
+                      <w:lang w:val="nl-BE"/>
+                    </w:rPr>
+                    <w:t>als afwerking</w:t>
+                  </w:r>
                 </w:p>
               </w:tc>
             </w:tr>
@@ -2010,113 +2170,6 @@
                       <w:lang w:val="nl-NL"/>
                     </w:rPr>
                     <w:t xml:space="preserve">: </w:t>
-                  </w:r>
-                  <w:r>
-                    <w:rPr>
-                      <w:rFonts w:asciiTheme="minorHAnsi" w:eastAsia="Ubuntu" w:hAnsiTheme="minorHAnsi" w:cstheme="minorHAnsi"/>
-                      <w:szCs w:val="20"/>
-                      <w:lang w:val="nl-NL"/>
-                    </w:rPr>
-                    <w:br/>
-                    <w:t>2 gekende sensoren</w:t>
-                  </w:r>
-                  <w:r>
-                    <w:rPr>
-                      <w:rFonts w:asciiTheme="minorHAnsi" w:eastAsia="Ubuntu" w:hAnsiTheme="minorHAnsi" w:cstheme="minorHAnsi"/>
-                      <w:szCs w:val="20"/>
-                      <w:lang w:val="nl-NL"/>
-                    </w:rPr>
-                    <w:br/>
-                    <w:t xml:space="preserve">minimum 1 </w:t>
-                  </w:r>
-                  <w:r>
-                    <w:rPr>
-                      <w:rFonts w:asciiTheme="minorHAnsi" w:eastAsia="Ubuntu" w:hAnsiTheme="minorHAnsi" w:cstheme="minorHAnsi"/>
-                      <w:i/>
-                      <w:szCs w:val="20"/>
-                      <w:lang w:val="nl-NL"/>
-                    </w:rPr>
-                    <w:t>nieuwe(1)</w:t>
-                  </w:r>
-                  <w:r>
-                    <w:rPr>
-                      <w:rFonts w:asciiTheme="minorHAnsi" w:eastAsia="Ubuntu" w:hAnsiTheme="minorHAnsi" w:cstheme="minorHAnsi"/>
-                      <w:szCs w:val="20"/>
-                      <w:lang w:val="nl-NL"/>
-                    </w:rPr>
-                    <w:t xml:space="preserve"> sensor </w:t>
-                  </w:r>
-                  <w:r>
-                    <w:rPr>
-                      <w:rFonts w:asciiTheme="minorHAnsi" w:eastAsia="Ubuntu" w:hAnsiTheme="minorHAnsi" w:cstheme="minorHAnsi"/>
-                      <w:szCs w:val="20"/>
-                      <w:lang w:val="nl-NL"/>
-                    </w:rPr>
-                    <w:br/>
-                  </w:r>
-                  <w:r>
-                    <w:rPr>
-                      <w:rFonts w:asciiTheme="minorHAnsi" w:eastAsia="Ubuntu" w:hAnsiTheme="minorHAnsi" w:cstheme="minorHAnsi"/>
-                      <w:sz w:val="16"/>
-                      <w:szCs w:val="16"/>
-                      <w:lang w:val="nl-NL"/>
-                    </w:rPr>
-                    <w:t>((1)sensor die niet is behandeld in de lessen prototyping);</w:t>
-                  </w:r>
-                  <w:r>
-                    <w:rPr>
-                      <w:rFonts w:asciiTheme="minorHAnsi" w:eastAsia="Ubuntu" w:hAnsiTheme="minorHAnsi" w:cstheme="minorHAnsi"/>
-                      <w:szCs w:val="20"/>
-                      <w:lang w:val="nl-NL"/>
-                    </w:rPr>
-                    <w:t xml:space="preserve"> 1 actuator: (</w:t>
-                  </w:r>
-                  <w:r>
-                    <w:rPr>
-                      <w:rFonts w:asciiTheme="minorHAnsi" w:eastAsia="Ubuntu" w:hAnsiTheme="minorHAnsi" w:cstheme="minorHAnsi"/>
-                      <w:sz w:val="16"/>
-                      <w:szCs w:val="16"/>
-                      <w:lang w:val="nl-NL"/>
-                    </w:rPr>
-                    <w:t xml:space="preserve">tip: 1 </w:t>
-                  </w:r>
-                  <w:proofErr w:type="spellStart"/>
-                  <w:r>
-                    <w:rPr>
-                      <w:rFonts w:asciiTheme="minorHAnsi" w:eastAsia="Ubuntu" w:hAnsiTheme="minorHAnsi" w:cstheme="minorHAnsi"/>
-                      <w:sz w:val="16"/>
-                      <w:szCs w:val="16"/>
-                      <w:lang w:val="nl-NL"/>
-                    </w:rPr>
-                    <w:t>ledje</w:t>
-                  </w:r>
-                  <w:proofErr w:type="spellEnd"/>
-                  <w:r>
-                    <w:rPr>
-                      <w:rFonts w:asciiTheme="minorHAnsi" w:eastAsia="Ubuntu" w:hAnsiTheme="minorHAnsi" w:cstheme="minorHAnsi"/>
-                      <w:sz w:val="16"/>
-                      <w:szCs w:val="16"/>
-                      <w:lang w:val="nl-NL"/>
-                    </w:rPr>
-                    <w:t xml:space="preserve"> is niet voldoende als actuator!)</w:t>
-                  </w:r>
-                  <w:r>
-                    <w:rPr>
-                      <w:rFonts w:asciiTheme="minorHAnsi" w:eastAsia="Ubuntu" w:hAnsiTheme="minorHAnsi" w:cstheme="minorHAnsi"/>
-                      <w:szCs w:val="20"/>
-                      <w:lang w:val="nl-NL"/>
-                    </w:rPr>
-                    <w:br/>
-                    <w:t xml:space="preserve">1 display: </w:t>
-                  </w:r>
-                  <w:r>
-                    <w:rPr>
-                      <w:rFonts w:asciiTheme="minorHAnsi" w:eastAsia="Ubuntu" w:hAnsiTheme="minorHAnsi" w:cstheme="minorHAnsi"/>
-                      <w:sz w:val="16"/>
-                      <w:szCs w:val="16"/>
-                      <w:lang w:val="nl-NL"/>
-                    </w:rPr>
-                    <w:t xml:space="preserve"> (tip: neem die uit je doos)</w:t>
                   </w:r>
                 </w:p>
               </w:tc>
@@ -2139,7 +2192,846 @@
                       <w:tab w:val="left" w:pos="3600"/>
                       <w:tab w:val="left" w:pos="4321"/>
                     </w:tabs>
+                    <w:rPr>
+                      <w:rFonts w:asciiTheme="minorHAnsi" w:hAnsiTheme="minorHAnsi" w:cstheme="minorHAnsi"/>
+                      <w:lang w:val="de-DE"/>
+                    </w:rPr>
+                  </w:pPr>
+                  <w:r>
+                    <w:rPr>
+                      <w:rFonts w:asciiTheme="minorHAnsi" w:hAnsiTheme="minorHAnsi" w:cstheme="minorHAnsi"/>
+                      <w:lang w:val="de-DE"/>
+                    </w:rPr>
+                    <w:t>Sensoren:</w:t>
+                  </w:r>
+                </w:p>
+                <w:p>
+                  <w:pPr>
+                    <w:tabs>
+                      <w:tab w:val="right" w:pos="-442"/>
+                      <w:tab w:val="left" w:pos="0"/>
+                      <w:tab w:val="left" w:pos="221"/>
+                      <w:tab w:val="left" w:pos="442"/>
+                      <w:tab w:val="left" w:pos="663"/>
+                      <w:tab w:val="left" w:pos="1100"/>
+                      <w:tab w:val="left" w:pos="1321"/>
+                      <w:tab w:val="left" w:pos="2160"/>
+                      <w:tab w:val="left" w:pos="2880"/>
+                      <w:tab w:val="left" w:pos="3600"/>
+                      <w:tab w:val="left" w:pos="4321"/>
+                    </w:tabs>
+                    <w:rPr>
+                      <w:rFonts w:asciiTheme="minorHAnsi" w:hAnsiTheme="minorHAnsi" w:cstheme="minorHAnsi"/>
+                      <w:lang w:val="en-GB"/>
+                    </w:rPr>
+                  </w:pPr>
+                  <w:r>
+                    <w:rPr>
+                      <w:rFonts w:asciiTheme="minorHAnsi" w:hAnsiTheme="minorHAnsi" w:cstheme="minorHAnsi"/>
+                      <w:lang w:val="en-GB"/>
+                    </w:rPr>
+                    <w:t>Water l</w:t>
+                  </w:r>
+                  <w:r>
+                    <w:rPr>
+                      <w:rFonts w:asciiTheme="minorHAnsi" w:hAnsiTheme="minorHAnsi" w:cstheme="minorHAnsi"/>
+                      <w:lang w:val="en-GB"/>
+                    </w:rPr>
+                    <w:t>evel sensor/droplet sensor</w:t>
+                  </w:r>
+                </w:p>
+                <w:p>
+                  <w:pPr>
+                    <w:tabs>
+                      <w:tab w:val="right" w:pos="-442"/>
+                      <w:tab w:val="left" w:pos="0"/>
+                      <w:tab w:val="left" w:pos="221"/>
+                      <w:tab w:val="left" w:pos="442"/>
+                      <w:tab w:val="left" w:pos="663"/>
+                      <w:tab w:val="left" w:pos="1100"/>
+                      <w:tab w:val="left" w:pos="1321"/>
+                      <w:tab w:val="left" w:pos="2160"/>
+                      <w:tab w:val="left" w:pos="2880"/>
+                      <w:tab w:val="left" w:pos="3600"/>
+                      <w:tab w:val="left" w:pos="4321"/>
+                    </w:tabs>
+                    <w:rPr>
+                      <w:rFonts w:asciiTheme="minorHAnsi" w:hAnsiTheme="minorHAnsi" w:cstheme="minorHAnsi"/>
+                      <w:lang w:val="en-GB"/>
+                    </w:rPr>
+                  </w:pPr>
+                  <w:r>
+                    <w:rPr>
+                      <w:rFonts w:asciiTheme="minorHAnsi" w:hAnsiTheme="minorHAnsi" w:cstheme="minorHAnsi"/>
+                      <w:lang w:val="en-GB"/>
+                    </w:rPr>
+                    <w:t>Ultrasonic</w:t>
+                  </w:r>
+                  <w:r>
+                    <w:rPr>
+                      <w:rFonts w:asciiTheme="minorHAnsi" w:hAnsiTheme="minorHAnsi" w:cstheme="minorHAnsi"/>
+                      <w:lang w:val="en-GB"/>
+                    </w:rPr>
+                    <w:t xml:space="preserve"> sensor</w:t>
+                  </w:r>
+                </w:p>
+                <w:p>
+                  <w:pPr>
+                    <w:tabs>
+                      <w:tab w:val="right" w:pos="-442"/>
+                      <w:tab w:val="left" w:pos="0"/>
+                      <w:tab w:val="left" w:pos="221"/>
+                      <w:tab w:val="left" w:pos="442"/>
+                      <w:tab w:val="left" w:pos="663"/>
+                      <w:tab w:val="left" w:pos="1100"/>
+                      <w:tab w:val="left" w:pos="1321"/>
+                      <w:tab w:val="left" w:pos="2160"/>
+                      <w:tab w:val="left" w:pos="2880"/>
+                      <w:tab w:val="left" w:pos="3600"/>
+                      <w:tab w:val="left" w:pos="4321"/>
+                    </w:tabs>
+                    <w:rPr>
+                      <w:rFonts w:asciiTheme="minorHAnsi" w:hAnsiTheme="minorHAnsi" w:cstheme="minorHAnsi"/>
+                      <w:lang w:val="en-GB"/>
+                    </w:rPr>
+                  </w:pPr>
+                  <w:r>
+                    <w:rPr>
+                      <w:rFonts w:asciiTheme="minorHAnsi" w:hAnsiTheme="minorHAnsi" w:cstheme="minorHAnsi"/>
+                      <w:lang w:val="en-GB"/>
+                    </w:rPr>
+                    <w:t>Temperatu</w:t>
+                  </w:r>
+                  <w:r>
+                    <w:rPr>
+                      <w:rFonts w:asciiTheme="minorHAnsi" w:hAnsiTheme="minorHAnsi" w:cstheme="minorHAnsi"/>
+                      <w:lang w:val="en-GB"/>
+                    </w:rPr>
+                    <w:t xml:space="preserve">re </w:t>
+                  </w:r>
+                  <w:r>
+                    <w:rPr>
+                      <w:rFonts w:asciiTheme="minorHAnsi" w:hAnsiTheme="minorHAnsi" w:cstheme="minorHAnsi"/>
+                      <w:lang w:val="en-GB"/>
+                    </w:rPr>
+                    <w:t>sensor</w:t>
+                  </w:r>
+                  <w:r>
+                    <w:rPr>
+                      <w:rFonts w:asciiTheme="minorHAnsi" w:hAnsiTheme="minorHAnsi" w:cstheme="minorHAnsi"/>
+                      <w:lang w:val="en-GB"/>
+                    </w:rPr>
+                    <w:t xml:space="preserve"> (</w:t>
+                  </w:r>
+                  <w:r>
+                    <w:rPr>
+                      <w:rFonts w:asciiTheme="minorHAnsi" w:hAnsiTheme="minorHAnsi" w:cstheme="minorHAnsi"/>
+                      <w:lang w:val="en-GB"/>
+                    </w:rPr>
+                    <w:t>waterproof)</w:t>
+                  </w:r>
+                </w:p>
+                <w:p>
+                  <w:pPr>
+                    <w:tabs>
+                      <w:tab w:val="right" w:pos="-442"/>
+                      <w:tab w:val="left" w:pos="0"/>
+                      <w:tab w:val="left" w:pos="221"/>
+                      <w:tab w:val="left" w:pos="442"/>
+                      <w:tab w:val="left" w:pos="663"/>
+                      <w:tab w:val="left" w:pos="1100"/>
+                      <w:tab w:val="left" w:pos="1321"/>
+                      <w:tab w:val="left" w:pos="2160"/>
+                      <w:tab w:val="left" w:pos="2880"/>
+                      <w:tab w:val="left" w:pos="3600"/>
+                      <w:tab w:val="left" w:pos="4321"/>
+                    </w:tabs>
+                    <w:rPr>
+                      <w:rFonts w:asciiTheme="minorHAnsi" w:hAnsiTheme="minorHAnsi" w:cstheme="minorHAnsi"/>
+                      <w:lang w:val="en-GB"/>
+                    </w:rPr>
+                  </w:pPr>
+                </w:p>
+                <w:p>
+                  <w:pPr>
+                    <w:tabs>
+                      <w:tab w:val="right" w:pos="-442"/>
+                      <w:tab w:val="left" w:pos="0"/>
+                      <w:tab w:val="left" w:pos="221"/>
+                      <w:tab w:val="left" w:pos="442"/>
+                      <w:tab w:val="left" w:pos="663"/>
+                      <w:tab w:val="left" w:pos="1100"/>
+                      <w:tab w:val="left" w:pos="1321"/>
+                      <w:tab w:val="left" w:pos="2160"/>
+                      <w:tab w:val="left" w:pos="2880"/>
+                      <w:tab w:val="left" w:pos="3600"/>
+                      <w:tab w:val="left" w:pos="4321"/>
+                    </w:tabs>
+                    <w:rPr>
+                      <w:rFonts w:asciiTheme="minorHAnsi" w:hAnsiTheme="minorHAnsi" w:cstheme="minorHAnsi"/>
+                      <w:lang w:val="en-GB"/>
+                    </w:rPr>
+                  </w:pPr>
+                  <w:proofErr w:type="spellStart"/>
+                  <w:r>
+                    <w:rPr>
+                      <w:rFonts w:asciiTheme="minorHAnsi" w:hAnsiTheme="minorHAnsi" w:cstheme="minorHAnsi"/>
+                      <w:lang w:val="en-GB"/>
+                    </w:rPr>
+                    <w:t>Actuator</w:t>
+                  </w:r>
+                  <w:r>
+                    <w:rPr>
+                      <w:rFonts w:asciiTheme="minorHAnsi" w:hAnsiTheme="minorHAnsi" w:cstheme="minorHAnsi"/>
+                      <w:lang w:val="en-GB"/>
+                    </w:rPr>
+                    <w:t>en</w:t>
+                  </w:r>
+                  <w:proofErr w:type="spellEnd"/>
+                  <w:r>
+                    <w:rPr>
+                      <w:rFonts w:asciiTheme="minorHAnsi" w:hAnsiTheme="minorHAnsi" w:cstheme="minorHAnsi"/>
+                      <w:lang w:val="en-GB"/>
+                    </w:rPr>
+                    <w:t xml:space="preserve">: </w:t>
+                  </w:r>
+                </w:p>
+                <w:p>
+                  <w:pPr>
+                    <w:tabs>
+                      <w:tab w:val="right" w:pos="-442"/>
+                      <w:tab w:val="left" w:pos="0"/>
+                      <w:tab w:val="left" w:pos="221"/>
+                      <w:tab w:val="left" w:pos="442"/>
+                      <w:tab w:val="left" w:pos="663"/>
+                      <w:tab w:val="left" w:pos="1100"/>
+                      <w:tab w:val="left" w:pos="1321"/>
+                      <w:tab w:val="left" w:pos="2160"/>
+                      <w:tab w:val="left" w:pos="2880"/>
+                      <w:tab w:val="left" w:pos="3600"/>
+                      <w:tab w:val="left" w:pos="4321"/>
+                    </w:tabs>
+                    <w:rPr>
+                      <w:rFonts w:asciiTheme="minorHAnsi" w:hAnsiTheme="minorHAnsi" w:cstheme="minorHAnsi"/>
+                      <w:lang w:val="en-GB"/>
+                    </w:rPr>
+                  </w:pPr>
+                  <w:r>
+                    <w:rPr>
+                      <w:rFonts w:asciiTheme="minorHAnsi" w:hAnsiTheme="minorHAnsi" w:cstheme="minorHAnsi"/>
+                      <w:lang w:val="en-GB"/>
+                    </w:rPr>
+                    <w:t>Membra</w:t>
+                  </w:r>
+                  <w:r>
+                    <w:rPr>
+                      <w:rFonts w:asciiTheme="minorHAnsi" w:hAnsiTheme="minorHAnsi" w:cstheme="minorHAnsi"/>
+                      <w:lang w:val="en-GB"/>
+                    </w:rPr>
+                    <w:t>ne pumps</w:t>
+                  </w:r>
+                </w:p>
+                <w:p>
+                  <w:pPr>
+                    <w:tabs>
+                      <w:tab w:val="right" w:pos="-442"/>
+                      <w:tab w:val="left" w:pos="0"/>
+                      <w:tab w:val="left" w:pos="221"/>
+                      <w:tab w:val="left" w:pos="442"/>
+                      <w:tab w:val="left" w:pos="663"/>
+                      <w:tab w:val="left" w:pos="1100"/>
+                      <w:tab w:val="left" w:pos="1321"/>
+                      <w:tab w:val="left" w:pos="2160"/>
+                      <w:tab w:val="left" w:pos="2880"/>
+                      <w:tab w:val="left" w:pos="3600"/>
+                      <w:tab w:val="left" w:pos="4321"/>
+                    </w:tabs>
+                    <w:rPr>
+                      <w:rFonts w:asciiTheme="minorHAnsi" w:hAnsiTheme="minorHAnsi" w:cstheme="minorHAnsi"/>
+                      <w:lang w:val="en-GB"/>
+                    </w:rPr>
+                  </w:pPr>
+                  <w:r>
+                    <w:rPr>
+                      <w:rFonts w:asciiTheme="minorHAnsi" w:hAnsiTheme="minorHAnsi" w:cstheme="minorHAnsi"/>
+                      <w:lang w:val="en-GB"/>
+                    </w:rPr>
+                    <w:t>(Peltier element)</w:t>
+                  </w:r>
+                  <w:r>
+                    <w:rPr>
+                      <w:rFonts w:asciiTheme="minorHAnsi" w:hAnsiTheme="minorHAnsi" w:cstheme="minorHAnsi"/>
+                      <w:lang w:val="en-GB"/>
+                    </w:rPr>
+                    <w:t xml:space="preserve"> </w:t>
+                  </w:r>
+                </w:p>
+                <w:p>
+                  <w:pPr>
+                    <w:tabs>
+                      <w:tab w:val="right" w:pos="-442"/>
+                      <w:tab w:val="left" w:pos="0"/>
+                      <w:tab w:val="left" w:pos="221"/>
+                      <w:tab w:val="left" w:pos="442"/>
+                      <w:tab w:val="left" w:pos="663"/>
+                      <w:tab w:val="left" w:pos="1100"/>
+                      <w:tab w:val="left" w:pos="1321"/>
+                      <w:tab w:val="left" w:pos="2160"/>
+                      <w:tab w:val="left" w:pos="2880"/>
+                      <w:tab w:val="left" w:pos="3600"/>
+                      <w:tab w:val="left" w:pos="4321"/>
+                    </w:tabs>
+                    <w:rPr>
+                      <w:rFonts w:asciiTheme="minorHAnsi" w:hAnsiTheme="minorHAnsi" w:cstheme="minorHAnsi"/>
+                      <w:lang w:val="en-GB"/>
+                    </w:rPr>
+                  </w:pPr>
+                </w:p>
+                <w:p>
+                  <w:pPr>
+                    <w:tabs>
+                      <w:tab w:val="right" w:pos="-442"/>
+                      <w:tab w:val="left" w:pos="0"/>
+                      <w:tab w:val="left" w:pos="221"/>
+                      <w:tab w:val="left" w:pos="442"/>
+                      <w:tab w:val="left" w:pos="663"/>
+                      <w:tab w:val="left" w:pos="1100"/>
+                      <w:tab w:val="left" w:pos="1321"/>
+                      <w:tab w:val="left" w:pos="2160"/>
+                      <w:tab w:val="left" w:pos="2880"/>
+                      <w:tab w:val="left" w:pos="3600"/>
+                      <w:tab w:val="left" w:pos="4321"/>
+                    </w:tabs>
+                    <w:rPr>
+                      <w:rFonts w:asciiTheme="minorHAnsi" w:hAnsiTheme="minorHAnsi" w:cstheme="minorHAnsi"/>
+                      <w:lang w:val="nl-BE"/>
+                    </w:rPr>
+                  </w:pPr>
+                  <w:r>
+                    <w:rPr>
+                      <w:rFonts w:asciiTheme="minorHAnsi" w:hAnsiTheme="minorHAnsi" w:cstheme="minorHAnsi"/>
+                      <w:lang w:val="nl-BE"/>
+                    </w:rPr>
+                    <w:t>Display: uit doos</w:t>
+                  </w:r>
+                </w:p>
+              </w:tc>
+            </w:tr>
+            <w:tr>
+              <w:tc>
+                <w:tcPr>
+                  <w:tcW w:w="2430" w:type="dxa"/>
+                </w:tcPr>
+                <w:p>
+                  <w:pPr>
+                    <w:pStyle w:val="ListParagraph"/>
+                    <w:numPr>
+                      <w:ilvl w:val="0"/>
+                      <w:numId w:val="35"/>
+                    </w:numPr>
+                    <w:tabs>
+                      <w:tab w:val="right" w:pos="-442"/>
+                      <w:tab w:val="left" w:pos="0"/>
+                      <w:tab w:val="left" w:pos="221"/>
+                      <w:tab w:val="left" w:pos="442"/>
+                      <w:tab w:val="left" w:pos="663"/>
+                      <w:tab w:val="left" w:pos="1100"/>
+                      <w:tab w:val="left" w:pos="1321"/>
+                      <w:tab w:val="left" w:pos="2160"/>
+                      <w:tab w:val="left" w:pos="2880"/>
+                      <w:tab w:val="left" w:pos="3600"/>
+                      <w:tab w:val="left" w:pos="4321"/>
+                    </w:tabs>
+                    <w:rPr>
+                      <w:rFonts w:asciiTheme="minorHAnsi" w:hAnsiTheme="minorHAnsi" w:cstheme="minorHAnsi"/>
+                      <w:lang w:val="nl-BE"/>
+                    </w:rPr>
+                  </w:pPr>
+                  <w:proofErr w:type="gramStart"/>
+                  <w:r>
+                    <w:rPr>
+                      <w:rFonts w:asciiTheme="minorHAnsi" w:eastAsia="Ubuntu" w:hAnsiTheme="minorHAnsi" w:cstheme="minorHAnsi"/>
+                      <w:szCs w:val="20"/>
+                      <w:lang w:val="nl-BE"/>
+                    </w:rPr>
+                    <w:t>datacaptatie</w:t>
+                  </w:r>
+                  <w:proofErr w:type="gramEnd"/>
+                  <w:r>
+                    <w:rPr>
+                      <w:rFonts w:asciiTheme="minorHAnsi" w:eastAsia="Ubuntu" w:hAnsiTheme="minorHAnsi" w:cstheme="minorHAnsi"/>
+                      <w:szCs w:val="20"/>
+                      <w:lang w:val="nl-BE"/>
+                    </w:rPr>
+                    <w:t xml:space="preserve"> (backend)</w:t>
+                  </w:r>
+                </w:p>
+              </w:tc>
+              <w:tc>
+                <w:tcPr>
+                  <w:tcW w:w="6662" w:type="dxa"/>
+                </w:tcPr>
+                <w:p>
+                  <w:pPr>
+                    <w:tabs>
+                      <w:tab w:val="right" w:pos="-442"/>
+                      <w:tab w:val="left" w:pos="0"/>
+                      <w:tab w:val="left" w:pos="221"/>
+                      <w:tab w:val="left" w:pos="442"/>
+                      <w:tab w:val="left" w:pos="663"/>
+                      <w:tab w:val="left" w:pos="1100"/>
+                      <w:tab w:val="left" w:pos="1321"/>
+                      <w:tab w:val="left" w:pos="2160"/>
+                      <w:tab w:val="left" w:pos="2880"/>
+                      <w:tab w:val="left" w:pos="3600"/>
+                      <w:tab w:val="left" w:pos="4321"/>
+                    </w:tabs>
+                    <w:rPr>
+                      <w:rFonts w:asciiTheme="minorHAnsi" w:hAnsiTheme="minorHAnsi" w:cstheme="minorHAnsi"/>
+                      <w:lang w:val="nl-BE"/>
+                    </w:rPr>
+                  </w:pPr>
+                  <w:r>
+                    <w:rPr>
+                      <w:rFonts w:asciiTheme="minorHAnsi" w:hAnsiTheme="minorHAnsi" w:cstheme="minorHAnsi"/>
+                      <w:lang w:val="nl-BE"/>
+                    </w:rPr>
+                    <w:t>Noodzakelijk</w:t>
+                  </w:r>
+                  <w:r>
+                    <w:rPr>
+                      <w:rFonts w:asciiTheme="minorHAnsi" w:hAnsiTheme="minorHAnsi" w:cstheme="minorHAnsi"/>
+                      <w:lang w:val="nl-BE"/>
+                    </w:rPr>
+                    <w:t>:</w:t>
+                  </w:r>
+                </w:p>
+                <w:p>
+                  <w:pPr>
+                    <w:tabs>
+                      <w:tab w:val="right" w:pos="-442"/>
+                      <w:tab w:val="left" w:pos="0"/>
+                      <w:tab w:val="left" w:pos="221"/>
+                      <w:tab w:val="left" w:pos="442"/>
+                      <w:tab w:val="left" w:pos="663"/>
+                      <w:tab w:val="left" w:pos="1100"/>
+                      <w:tab w:val="left" w:pos="1321"/>
+                      <w:tab w:val="left" w:pos="2160"/>
+                      <w:tab w:val="left" w:pos="2880"/>
+                      <w:tab w:val="left" w:pos="3600"/>
+                      <w:tab w:val="left" w:pos="4321"/>
+                    </w:tabs>
                     <w:ind w:left="221" w:hanging="221"/>
+                    <w:rPr>
+                      <w:rFonts w:asciiTheme="minorHAnsi" w:hAnsiTheme="minorHAnsi" w:cstheme="minorHAnsi"/>
+                      <w:lang w:val="nl-BE"/>
+                    </w:rPr>
+                  </w:pPr>
+                  <w:r>
+                    <w:rPr>
+                      <w:rFonts w:asciiTheme="minorHAnsi" w:hAnsiTheme="minorHAnsi" w:cstheme="minorHAnsi"/>
+                      <w:lang w:val="nl-BE"/>
+                    </w:rPr>
+                    <w:t>Temperatuur</w:t>
+                  </w:r>
+                  <w:r>
+                    <w:rPr>
+                      <w:rFonts w:asciiTheme="minorHAnsi" w:hAnsiTheme="minorHAnsi" w:cstheme="minorHAnsi"/>
+                      <w:lang w:val="nl-BE"/>
+                    </w:rPr>
+                    <w:t xml:space="preserve"> </w:t>
+                  </w:r>
+                  <w:r>
+                    <w:rPr>
+                      <w:rFonts w:asciiTheme="minorHAnsi" w:hAnsiTheme="minorHAnsi" w:cstheme="minorHAnsi"/>
+                      <w:lang w:val="nl-BE"/>
+                    </w:rPr>
+                    <w:t>uitleze</w:t>
+                  </w:r>
+                  <w:r>
+                    <w:rPr>
+                      <w:rFonts w:asciiTheme="minorHAnsi" w:hAnsiTheme="minorHAnsi" w:cstheme="minorHAnsi"/>
+                      <w:lang w:val="nl-BE"/>
+                    </w:rPr>
+                    <w:t>n</w:t>
+                  </w:r>
+                </w:p>
+                <w:p>
+                  <w:pPr>
+                    <w:tabs>
+                      <w:tab w:val="right" w:pos="-442"/>
+                      <w:tab w:val="left" w:pos="0"/>
+                      <w:tab w:val="left" w:pos="221"/>
+                      <w:tab w:val="left" w:pos="442"/>
+                      <w:tab w:val="left" w:pos="663"/>
+                      <w:tab w:val="left" w:pos="1100"/>
+                      <w:tab w:val="left" w:pos="1321"/>
+                      <w:tab w:val="left" w:pos="2160"/>
+                      <w:tab w:val="left" w:pos="2880"/>
+                      <w:tab w:val="left" w:pos="3600"/>
+                      <w:tab w:val="left" w:pos="4321"/>
+                    </w:tabs>
+                    <w:rPr>
+                      <w:rFonts w:asciiTheme="minorHAnsi" w:hAnsiTheme="minorHAnsi" w:cstheme="minorHAnsi"/>
+                      <w:lang w:val="nl-BE"/>
+                    </w:rPr>
+                  </w:pPr>
+                  <w:r>
+                    <w:rPr>
+                      <w:rFonts w:asciiTheme="minorHAnsi" w:hAnsiTheme="minorHAnsi" w:cstheme="minorHAnsi"/>
+                      <w:lang w:val="nl-BE"/>
+                    </w:rPr>
+                    <w:t xml:space="preserve">Hoeveelheid drank </w:t>
+                  </w:r>
+                  <w:r>
+                    <w:rPr>
+                      <w:rFonts w:asciiTheme="minorHAnsi" w:hAnsiTheme="minorHAnsi" w:cstheme="minorHAnsi"/>
+                      <w:lang w:val="nl-BE"/>
+                    </w:rPr>
+                    <w:t>in systeem</w:t>
+                  </w:r>
+                  <w:r>
+                    <w:rPr>
+                      <w:rFonts w:asciiTheme="minorHAnsi" w:hAnsiTheme="minorHAnsi" w:cstheme="minorHAnsi"/>
+                      <w:lang w:val="nl-BE"/>
+                    </w:rPr>
+                    <w:t xml:space="preserve"> uitlezen</w:t>
+                  </w:r>
+                </w:p>
+                <w:p>
+                  <w:pPr>
+                    <w:tabs>
+                      <w:tab w:val="right" w:pos="-442"/>
+                      <w:tab w:val="left" w:pos="0"/>
+                      <w:tab w:val="left" w:pos="221"/>
+                      <w:tab w:val="left" w:pos="442"/>
+                      <w:tab w:val="left" w:pos="663"/>
+                      <w:tab w:val="left" w:pos="1100"/>
+                      <w:tab w:val="left" w:pos="1321"/>
+                      <w:tab w:val="left" w:pos="2160"/>
+                      <w:tab w:val="left" w:pos="2880"/>
+                      <w:tab w:val="left" w:pos="3600"/>
+                      <w:tab w:val="left" w:pos="4321"/>
+                    </w:tabs>
+                    <w:ind w:left="221" w:hanging="221"/>
+                    <w:rPr>
+                      <w:rFonts w:asciiTheme="minorHAnsi" w:hAnsiTheme="minorHAnsi" w:cstheme="minorHAnsi"/>
+                      <w:lang w:val="nl-BE"/>
+                    </w:rPr>
+                  </w:pPr>
+                  <w:r>
+                    <w:rPr>
+                      <w:rFonts w:asciiTheme="minorHAnsi" w:hAnsiTheme="minorHAnsi" w:cstheme="minorHAnsi"/>
+                      <w:lang w:val="nl-BE"/>
+                    </w:rPr>
+                    <w:t xml:space="preserve">Aanwezigheid glas </w:t>
+                  </w:r>
+                  <w:r>
+                    <w:rPr>
+                      <w:rFonts w:asciiTheme="minorHAnsi" w:hAnsiTheme="minorHAnsi" w:cstheme="minorHAnsi"/>
+                      <w:lang w:val="nl-BE"/>
+                    </w:rPr>
+                    <w:t>mete</w:t>
+                  </w:r>
+                  <w:r>
+                    <w:rPr>
+                      <w:rFonts w:asciiTheme="minorHAnsi" w:hAnsiTheme="minorHAnsi" w:cstheme="minorHAnsi"/>
+                      <w:lang w:val="nl-BE"/>
+                    </w:rPr>
+                    <w:t>n</w:t>
+                  </w:r>
+                </w:p>
+                <w:p>
+                  <w:pPr>
+                    <w:tabs>
+                      <w:tab w:val="right" w:pos="-442"/>
+                      <w:tab w:val="left" w:pos="0"/>
+                      <w:tab w:val="left" w:pos="221"/>
+                      <w:tab w:val="left" w:pos="442"/>
+                      <w:tab w:val="left" w:pos="663"/>
+                      <w:tab w:val="left" w:pos="1100"/>
+                      <w:tab w:val="left" w:pos="1321"/>
+                      <w:tab w:val="left" w:pos="2160"/>
+                      <w:tab w:val="left" w:pos="2880"/>
+                      <w:tab w:val="left" w:pos="3600"/>
+                      <w:tab w:val="left" w:pos="4321"/>
+                    </w:tabs>
+                    <w:ind w:left="221" w:hanging="221"/>
+                    <w:rPr>
+                      <w:rFonts w:asciiTheme="minorHAnsi" w:hAnsiTheme="minorHAnsi" w:cstheme="minorHAnsi"/>
+                      <w:lang w:val="nl-BE"/>
+                    </w:rPr>
+                  </w:pPr>
+                </w:p>
+                <w:p>
+                  <w:pPr>
+                    <w:tabs>
+                      <w:tab w:val="right" w:pos="-442"/>
+                      <w:tab w:val="left" w:pos="0"/>
+                      <w:tab w:val="left" w:pos="221"/>
+                      <w:tab w:val="left" w:pos="442"/>
+                      <w:tab w:val="left" w:pos="663"/>
+                      <w:tab w:val="left" w:pos="1100"/>
+                      <w:tab w:val="left" w:pos="1321"/>
+                      <w:tab w:val="left" w:pos="2160"/>
+                      <w:tab w:val="left" w:pos="2880"/>
+                      <w:tab w:val="left" w:pos="3600"/>
+                      <w:tab w:val="left" w:pos="4321"/>
+                    </w:tabs>
+                    <w:ind w:left="221" w:hanging="221"/>
+                    <w:rPr>
+                      <w:rFonts w:asciiTheme="minorHAnsi" w:hAnsiTheme="minorHAnsi" w:cstheme="minorHAnsi"/>
+                      <w:lang w:val="nl-BE"/>
+                    </w:rPr>
+                  </w:pPr>
+                  <w:r>
+                    <w:rPr>
+                      <w:rFonts w:asciiTheme="minorHAnsi" w:hAnsiTheme="minorHAnsi" w:cstheme="minorHAnsi"/>
+                      <w:lang w:val="nl-BE"/>
+                    </w:rPr>
+                    <w:t xml:space="preserve">Nuttig in </w:t>
+                  </w:r>
+                  <w:r>
+                    <w:rPr>
+                      <w:rFonts w:asciiTheme="minorHAnsi" w:hAnsiTheme="minorHAnsi" w:cstheme="minorHAnsi"/>
+                      <w:lang w:val="nl-BE"/>
+                    </w:rPr>
+                    <w:t>professionele</w:t>
+                  </w:r>
+                  <w:r>
+                    <w:rPr>
+                      <w:rFonts w:asciiTheme="minorHAnsi" w:hAnsiTheme="minorHAnsi" w:cstheme="minorHAnsi"/>
+                      <w:lang w:val="nl-BE"/>
+                    </w:rPr>
+                    <w:t xml:space="preserve"> context:</w:t>
+                  </w:r>
+                </w:p>
+                <w:p>
+                  <w:pPr>
+                    <w:tabs>
+                      <w:tab w:val="right" w:pos="-442"/>
+                      <w:tab w:val="left" w:pos="0"/>
+                      <w:tab w:val="left" w:pos="221"/>
+                      <w:tab w:val="left" w:pos="442"/>
+                      <w:tab w:val="left" w:pos="663"/>
+                      <w:tab w:val="left" w:pos="1100"/>
+                      <w:tab w:val="left" w:pos="1321"/>
+                      <w:tab w:val="left" w:pos="2160"/>
+                      <w:tab w:val="left" w:pos="2880"/>
+                      <w:tab w:val="left" w:pos="3600"/>
+                      <w:tab w:val="left" w:pos="4321"/>
+                    </w:tabs>
+                    <w:rPr>
+                      <w:rFonts w:asciiTheme="minorHAnsi" w:hAnsiTheme="minorHAnsi" w:cstheme="minorHAnsi"/>
+                      <w:lang w:val="nl-BE"/>
+                    </w:rPr>
+                  </w:pPr>
+                  <w:r>
+                    <w:rPr>
+                      <w:rFonts w:asciiTheme="minorHAnsi" w:hAnsiTheme="minorHAnsi" w:cstheme="minorHAnsi"/>
+                      <w:lang w:val="nl-BE"/>
+                    </w:rPr>
+                    <w:t>Producten database (soorten</w:t>
+                  </w:r>
+                  <w:r>
+                    <w:rPr>
+                      <w:rFonts w:asciiTheme="minorHAnsi" w:hAnsiTheme="minorHAnsi" w:cstheme="minorHAnsi"/>
+                      <w:lang w:val="nl-BE"/>
+                    </w:rPr>
+                    <w:t xml:space="preserve"> en </w:t>
+                  </w:r>
+                  <w:r>
+                    <w:rPr>
+                      <w:rFonts w:asciiTheme="minorHAnsi" w:hAnsiTheme="minorHAnsi" w:cstheme="minorHAnsi"/>
+                      <w:lang w:val="nl-BE"/>
+                    </w:rPr>
+                    <w:t>aantal drank verkocht)</w:t>
+                  </w:r>
+                </w:p>
+              </w:tc>
+            </w:tr>
+            <w:tr>
+              <w:tc>
+                <w:tcPr>
+                  <w:tcW w:w="2430" w:type="dxa"/>
+                </w:tcPr>
+                <w:p>
+                  <w:pPr>
+                    <w:pStyle w:val="ListParagraph"/>
+                    <w:numPr>
+                      <w:ilvl w:val="0"/>
+                      <w:numId w:val="35"/>
+                    </w:numPr>
+                    <w:tabs>
+                      <w:tab w:val="right" w:pos="-442"/>
+                      <w:tab w:val="left" w:pos="0"/>
+                      <w:tab w:val="left" w:pos="221"/>
+                      <w:tab w:val="left" w:pos="442"/>
+                      <w:tab w:val="left" w:pos="663"/>
+                      <w:tab w:val="left" w:pos="1100"/>
+                      <w:tab w:val="left" w:pos="1321"/>
+                      <w:tab w:val="left" w:pos="2160"/>
+                      <w:tab w:val="left" w:pos="2880"/>
+                      <w:tab w:val="left" w:pos="3600"/>
+                      <w:tab w:val="left" w:pos="4321"/>
+                    </w:tabs>
+                    <w:rPr>
+                      <w:rFonts w:asciiTheme="minorHAnsi" w:hAnsiTheme="minorHAnsi" w:cstheme="minorHAnsi"/>
+                      <w:lang w:val="nl-BE"/>
+                    </w:rPr>
+                  </w:pPr>
+                  <w:proofErr w:type="gramStart"/>
+                  <w:r>
+                    <w:rPr>
+                      <w:rFonts w:asciiTheme="minorHAnsi" w:eastAsia="Ubuntu" w:hAnsiTheme="minorHAnsi" w:cstheme="minorHAnsi"/>
+                      <w:szCs w:val="20"/>
+                      <w:lang w:val="nl-BE"/>
+                    </w:rPr>
+                    <w:t>visualisatie</w:t>
+                  </w:r>
+                  <w:proofErr w:type="gramEnd"/>
+                  <w:r>
+                    <w:rPr>
+                      <w:rFonts w:asciiTheme="minorHAnsi" w:eastAsia="Ubuntu" w:hAnsiTheme="minorHAnsi" w:cstheme="minorHAnsi"/>
+                      <w:szCs w:val="20"/>
+                      <w:lang w:val="nl-BE"/>
+                    </w:rPr>
+                    <w:t xml:space="preserve"> (</w:t>
+                  </w:r>
+                  <w:proofErr w:type="spellStart"/>
+                  <w:r>
+                    <w:rPr>
+                      <w:rFonts w:asciiTheme="minorHAnsi" w:eastAsia="Ubuntu" w:hAnsiTheme="minorHAnsi" w:cstheme="minorHAnsi"/>
+                      <w:szCs w:val="20"/>
+                      <w:lang w:val="nl-BE"/>
+                    </w:rPr>
+                    <w:t>frontend</w:t>
+                  </w:r>
+                  <w:proofErr w:type="spellEnd"/>
+                  <w:r>
+                    <w:rPr>
+                      <w:rFonts w:asciiTheme="minorHAnsi" w:eastAsia="Ubuntu" w:hAnsiTheme="minorHAnsi" w:cstheme="minorHAnsi"/>
+                      <w:szCs w:val="20"/>
+                      <w:lang w:val="nl-BE"/>
+                    </w:rPr>
+                    <w:t>)</w:t>
+                  </w:r>
+                </w:p>
+              </w:tc>
+              <w:tc>
+                <w:tcPr>
+                  <w:tcW w:w="6662" w:type="dxa"/>
+                </w:tcPr>
+                <w:p>
+                  <w:pPr>
+                    <w:tabs>
+                      <w:tab w:val="right" w:pos="-442"/>
+                      <w:tab w:val="left" w:pos="0"/>
+                      <w:tab w:val="left" w:pos="221"/>
+                      <w:tab w:val="left" w:pos="442"/>
+                      <w:tab w:val="left" w:pos="663"/>
+                      <w:tab w:val="left" w:pos="1100"/>
+                      <w:tab w:val="left" w:pos="1321"/>
+                      <w:tab w:val="left" w:pos="2160"/>
+                      <w:tab w:val="left" w:pos="2880"/>
+                      <w:tab w:val="left" w:pos="3600"/>
+                      <w:tab w:val="left" w:pos="4321"/>
+                    </w:tabs>
+                    <w:rPr>
+                      <w:rFonts w:asciiTheme="minorHAnsi" w:hAnsiTheme="minorHAnsi" w:cstheme="minorHAnsi"/>
+                      <w:lang w:val="nl-BE"/>
+                    </w:rPr>
+                  </w:pPr>
+                  <w:r>
+                    <w:rPr>
+                      <w:rFonts w:asciiTheme="minorHAnsi" w:hAnsiTheme="minorHAnsi" w:cstheme="minorHAnsi"/>
+                      <w:lang w:val="nl-BE"/>
+                    </w:rPr>
+                    <w:t xml:space="preserve">Cocktail aanbod met foto/informatie </w:t>
+                  </w:r>
+                </w:p>
+                <w:p>
+                  <w:pPr>
+                    <w:tabs>
+                      <w:tab w:val="right" w:pos="-442"/>
+                      <w:tab w:val="left" w:pos="0"/>
+                      <w:tab w:val="left" w:pos="221"/>
+                      <w:tab w:val="left" w:pos="442"/>
+                      <w:tab w:val="left" w:pos="663"/>
+                      <w:tab w:val="left" w:pos="1100"/>
+                      <w:tab w:val="left" w:pos="1321"/>
+                      <w:tab w:val="left" w:pos="2160"/>
+                      <w:tab w:val="center" w:pos="3216"/>
+                    </w:tabs>
+                    <w:rPr>
+                      <w:rFonts w:asciiTheme="minorHAnsi" w:hAnsiTheme="minorHAnsi" w:cstheme="minorHAnsi"/>
+                      <w:lang w:val="nl-BE"/>
+                    </w:rPr>
+                  </w:pPr>
+                  <w:r>
+                    <w:rPr>
+                      <w:rFonts w:asciiTheme="minorHAnsi" w:hAnsiTheme="minorHAnsi" w:cstheme="minorHAnsi"/>
+                      <w:lang w:val="nl-BE"/>
+                    </w:rPr>
+                    <w:t>Hoeveelheid drank in systeem</w:t>
+                  </w:r>
+                  <w:r>
+                    <w:rPr>
+                      <w:rFonts w:asciiTheme="minorHAnsi" w:hAnsiTheme="minorHAnsi" w:cstheme="minorHAnsi"/>
+                      <w:lang w:val="nl-BE"/>
+                    </w:rPr>
+                    <w:tab/>
+                  </w:r>
+                  <w:r>
+                    <w:rPr>
+                      <w:rFonts w:asciiTheme="minorHAnsi" w:hAnsiTheme="minorHAnsi" w:cstheme="minorHAnsi"/>
+                      <w:lang w:val="nl-BE"/>
+                    </w:rPr>
+                    <w:br/>
+                    <w:t>Melding wanneer er te weinig drank is</w:t>
+                  </w:r>
+                </w:p>
+                <w:p>
+                  <w:pPr>
+                    <w:tabs>
+                      <w:tab w:val="right" w:pos="-442"/>
+                      <w:tab w:val="left" w:pos="0"/>
+                      <w:tab w:val="left" w:pos="221"/>
+                      <w:tab w:val="left" w:pos="442"/>
+                      <w:tab w:val="left" w:pos="663"/>
+                      <w:tab w:val="left" w:pos="1100"/>
+                      <w:tab w:val="left" w:pos="1321"/>
+                      <w:tab w:val="left" w:pos="2160"/>
+                      <w:tab w:val="center" w:pos="3216"/>
+                    </w:tabs>
+                    <w:rPr>
+                      <w:rFonts w:asciiTheme="minorHAnsi" w:hAnsiTheme="minorHAnsi" w:cstheme="minorHAnsi"/>
+                      <w:lang w:val="nl-BE"/>
+                    </w:rPr>
+                  </w:pPr>
+                  <w:r>
+                    <w:rPr>
+                      <w:rFonts w:asciiTheme="minorHAnsi" w:hAnsiTheme="minorHAnsi" w:cstheme="minorHAnsi"/>
+                      <w:lang w:val="nl-BE"/>
+                    </w:rPr>
+                    <w:t>Grafiek gekochte dranken</w:t>
+                  </w:r>
+                </w:p>
+                <w:p>
+                  <w:pPr>
+                    <w:tabs>
+                      <w:tab w:val="right" w:pos="-442"/>
+                      <w:tab w:val="left" w:pos="0"/>
+                      <w:tab w:val="left" w:pos="221"/>
+                      <w:tab w:val="left" w:pos="442"/>
+                      <w:tab w:val="left" w:pos="663"/>
+                      <w:tab w:val="left" w:pos="1100"/>
+                      <w:tab w:val="left" w:pos="1321"/>
+                      <w:tab w:val="left" w:pos="2160"/>
+                      <w:tab w:val="left" w:pos="2880"/>
+                      <w:tab w:val="left" w:pos="3600"/>
+                      <w:tab w:val="left" w:pos="4321"/>
+                    </w:tabs>
                     <w:rPr>
                       <w:rFonts w:asciiTheme="minorHAnsi" w:hAnsiTheme="minorHAnsi" w:cstheme="minorHAnsi"/>
                       <w:lang w:val="nl-BE"/>
@@ -2200,22 +3092,23 @@
                       <w:lang w:val="nl-BE"/>
                     </w:rPr>
                   </w:pPr>
+                  <w:proofErr w:type="gramStart"/>
                   <w:r>
                     <w:rPr>
                       <w:rFonts w:asciiTheme="minorHAnsi" w:eastAsia="Ubuntu" w:hAnsiTheme="minorHAnsi" w:cstheme="minorHAnsi"/>
                       <w:szCs w:val="20"/>
-                      <w:lang w:val="nl-BE"/>
-                    </w:rPr>
-                    <w:t xml:space="preserve">datacaptatie (backend) </w:t>
+                      <w:lang w:val="nl-NL"/>
+                    </w:rPr>
+                    <w:t>genormaliseerde</w:t>
                   </w:r>
+                  <w:proofErr w:type="gramEnd"/>
                   <w:r>
                     <w:rPr>
                       <w:rFonts w:asciiTheme="minorHAnsi" w:eastAsia="Ubuntu" w:hAnsiTheme="minorHAnsi" w:cstheme="minorHAnsi"/>
-                      <w:sz w:val="16"/>
-                      <w:szCs w:val="16"/>
+                      <w:szCs w:val="20"/>
                       <w:lang w:val="nl-NL"/>
                     </w:rPr>
-                    <w:t>berekenen en opslaan van wat je moet bijhouden om je ding te doen werken</w:t>
+                    <w:t xml:space="preserve"> SQL database </w:t>
                   </w:r>
                 </w:p>
               </w:tc>
@@ -2238,7 +3131,6 @@
                       <w:tab w:val="left" w:pos="3600"/>
                       <w:tab w:val="left" w:pos="4321"/>
                     </w:tabs>
-                    <w:ind w:left="221" w:hanging="221"/>
                     <w:rPr>
                       <w:rFonts w:asciiTheme="minorHAnsi" w:hAnsiTheme="minorHAnsi" w:cstheme="minorHAnsi"/>
                       <w:lang w:val="nl-BE"/>
@@ -2249,281 +3141,50 @@
                       <w:rFonts w:asciiTheme="minorHAnsi" w:hAnsiTheme="minorHAnsi" w:cstheme="minorHAnsi"/>
                       <w:lang w:val="nl-BE"/>
                     </w:rPr>
-                    <w:t>Vul in wat</w:t>
-                  </w:r>
-                </w:p>
-                <w:p>
-                  <w:pPr>
-                    <w:tabs>
-                      <w:tab w:val="right" w:pos="-442"/>
-                      <w:tab w:val="left" w:pos="0"/>
-                      <w:tab w:val="left" w:pos="221"/>
-                      <w:tab w:val="left" w:pos="442"/>
-                      <w:tab w:val="left" w:pos="663"/>
-                      <w:tab w:val="left" w:pos="1100"/>
-                      <w:tab w:val="left" w:pos="1321"/>
-                      <w:tab w:val="left" w:pos="2160"/>
-                      <w:tab w:val="left" w:pos="2880"/>
-                      <w:tab w:val="left" w:pos="3600"/>
-                      <w:tab w:val="left" w:pos="4321"/>
-                    </w:tabs>
-                    <w:ind w:left="221" w:hanging="221"/>
-                    <w:rPr>
-                      <w:rFonts w:asciiTheme="minorHAnsi" w:hAnsiTheme="minorHAnsi" w:cstheme="minorHAnsi"/>
-                      <w:lang w:val="nl-BE"/>
-                    </w:rPr>
-                  </w:pPr>
-                </w:p>
-              </w:tc>
-            </w:tr>
-            <w:tr>
-              <w:tc>
-                <w:tcPr>
-                  <w:tcW w:w="2430" w:type="dxa"/>
-                </w:tcPr>
-                <w:p>
-                  <w:pPr>
-                    <w:pStyle w:val="ListParagraph"/>
-                    <w:numPr>
-                      <w:ilvl w:val="0"/>
-                      <w:numId w:val="35"/>
-                    </w:numPr>
-                    <w:tabs>
-                      <w:tab w:val="right" w:pos="-442"/>
-                      <w:tab w:val="left" w:pos="0"/>
-                      <w:tab w:val="left" w:pos="221"/>
-                      <w:tab w:val="left" w:pos="442"/>
-                      <w:tab w:val="left" w:pos="663"/>
-                      <w:tab w:val="left" w:pos="1100"/>
-                      <w:tab w:val="left" w:pos="1321"/>
-                      <w:tab w:val="left" w:pos="2160"/>
-                      <w:tab w:val="left" w:pos="2880"/>
-                      <w:tab w:val="left" w:pos="3600"/>
-                      <w:tab w:val="left" w:pos="4321"/>
-                    </w:tabs>
-                    <w:rPr>
-                      <w:rFonts w:asciiTheme="minorHAnsi" w:hAnsiTheme="minorHAnsi" w:cstheme="minorHAnsi"/>
-                      <w:lang w:val="nl-BE"/>
-                    </w:rPr>
-                  </w:pPr>
-                  <w:r>
-                    <w:rPr>
-                      <w:rFonts w:asciiTheme="minorHAnsi" w:eastAsia="Ubuntu" w:hAnsiTheme="minorHAnsi" w:cstheme="minorHAnsi"/>
-                      <w:szCs w:val="20"/>
-                      <w:lang w:val="nl-BE"/>
-                    </w:rPr>
-                    <w:t xml:space="preserve">visualisatie (frontend) </w:t>
+                    <w:t xml:space="preserve">Database </w:t>
                   </w:r>
                   <w:r>
                     <w:rPr>
-                      <w:rFonts w:asciiTheme="minorHAnsi" w:eastAsia="Ubuntu" w:hAnsiTheme="minorHAnsi" w:cstheme="minorHAnsi"/>
-                      <w:sz w:val="16"/>
-                      <w:szCs w:val="16"/>
+                      <w:rFonts w:asciiTheme="minorHAnsi" w:hAnsiTheme="minorHAnsi" w:cstheme="minorHAnsi"/>
                       <w:lang w:val="nl-BE"/>
                     </w:rPr>
-                    <w:t>tip: we willen sowieso historiek weergegeven krijgen op de mobile-first website</w:t>
-                  </w:r>
-                </w:p>
-              </w:tc>
-              <w:tc>
-                <w:tcPr>
-                  <w:tcW w:w="6662" w:type="dxa"/>
-                </w:tcPr>
-                <w:p>
-                  <w:pPr>
-                    <w:tabs>
-                      <w:tab w:val="right" w:pos="-442"/>
-                      <w:tab w:val="left" w:pos="0"/>
-                      <w:tab w:val="left" w:pos="221"/>
-                      <w:tab w:val="left" w:pos="442"/>
-                      <w:tab w:val="left" w:pos="663"/>
-                      <w:tab w:val="left" w:pos="1100"/>
-                      <w:tab w:val="left" w:pos="1321"/>
-                      <w:tab w:val="left" w:pos="2160"/>
-                      <w:tab w:val="left" w:pos="2880"/>
-                      <w:tab w:val="left" w:pos="3600"/>
-                      <w:tab w:val="left" w:pos="4321"/>
-                    </w:tabs>
-                    <w:ind w:left="221" w:hanging="221"/>
-                    <w:rPr>
-                      <w:rFonts w:asciiTheme="minorHAnsi" w:hAnsiTheme="minorHAnsi" w:cstheme="minorHAnsi"/>
-                      <w:lang w:val="nl-BE"/>
-                    </w:rPr>
-                  </w:pPr>
-                  <w:r>
-                    <w:rPr>
-                      <w:rFonts w:asciiTheme="minorHAnsi" w:hAnsiTheme="minorHAnsi" w:cstheme="minorHAnsi"/>
-                      <w:lang w:val="nl-BE"/>
-                    </w:rPr>
-                    <w:t>Vul in wat en hoe</w:t>
-                  </w:r>
-                </w:p>
-                <w:p>
-                  <w:pPr>
-                    <w:tabs>
-                      <w:tab w:val="right" w:pos="-442"/>
-                      <w:tab w:val="left" w:pos="0"/>
-                      <w:tab w:val="left" w:pos="221"/>
-                      <w:tab w:val="left" w:pos="442"/>
-                      <w:tab w:val="left" w:pos="663"/>
-                      <w:tab w:val="left" w:pos="1100"/>
-                      <w:tab w:val="left" w:pos="1321"/>
-                      <w:tab w:val="left" w:pos="2160"/>
-                      <w:tab w:val="left" w:pos="2880"/>
-                      <w:tab w:val="left" w:pos="3600"/>
-                      <w:tab w:val="left" w:pos="4321"/>
-                    </w:tabs>
-                    <w:ind w:left="221" w:hanging="221"/>
-                    <w:rPr>
-                      <w:rFonts w:asciiTheme="minorHAnsi" w:hAnsiTheme="minorHAnsi" w:cstheme="minorHAnsi"/>
-                      <w:lang w:val="nl-BE"/>
-                    </w:rPr>
-                  </w:pPr>
-                </w:p>
-              </w:tc>
-            </w:tr>
-            <w:tr>
-              <w:tc>
-                <w:tcPr>
-                  <w:tcW w:w="2430" w:type="dxa"/>
-                </w:tcPr>
-                <w:p>
-                  <w:pPr>
-                    <w:pStyle w:val="ListParagraph"/>
-                    <w:numPr>
-                      <w:ilvl w:val="0"/>
-                      <w:numId w:val="35"/>
-                    </w:numPr>
-                    <w:tabs>
-                      <w:tab w:val="right" w:pos="-442"/>
-                      <w:tab w:val="left" w:pos="0"/>
-                      <w:tab w:val="left" w:pos="221"/>
-                      <w:tab w:val="left" w:pos="442"/>
-                      <w:tab w:val="left" w:pos="663"/>
-                      <w:tab w:val="left" w:pos="1100"/>
-                      <w:tab w:val="left" w:pos="1321"/>
-                      <w:tab w:val="left" w:pos="2160"/>
-                      <w:tab w:val="left" w:pos="2880"/>
-                      <w:tab w:val="left" w:pos="3600"/>
-                      <w:tab w:val="left" w:pos="4321"/>
-                    </w:tabs>
-                    <w:rPr>
-                      <w:rFonts w:asciiTheme="minorHAnsi" w:hAnsiTheme="minorHAnsi" w:cstheme="minorHAnsi"/>
-                      <w:lang w:val="nl-BE"/>
-                    </w:rPr>
-                  </w:pPr>
-                  <w:proofErr w:type="gramStart"/>
-                  <w:r>
-                    <w:rPr>
-                      <w:rFonts w:asciiTheme="minorHAnsi" w:eastAsia="Ubuntu" w:hAnsiTheme="minorHAnsi" w:cstheme="minorHAnsi"/>
-                      <w:szCs w:val="20"/>
-                      <w:lang w:val="nl-NL"/>
-                    </w:rPr>
-                    <w:t>genormaliseerde</w:t>
-                  </w:r>
-                  <w:proofErr w:type="gramEnd"/>
-                  <w:r>
-                    <w:rPr>
-                      <w:rFonts w:asciiTheme="minorHAnsi" w:eastAsia="Ubuntu" w:hAnsiTheme="minorHAnsi" w:cstheme="minorHAnsi"/>
-                      <w:szCs w:val="20"/>
-                      <w:lang w:val="nl-NL"/>
-                    </w:rPr>
-                    <w:t xml:space="preserve"> SQL database (</w:t>
-                  </w:r>
-                  <w:proofErr w:type="spellStart"/>
-                  <w:r>
-                    <w:rPr>
-                      <w:rFonts w:asciiTheme="minorHAnsi" w:eastAsia="Ubuntu" w:hAnsiTheme="minorHAnsi" w:cstheme="minorHAnsi"/>
-                      <w:szCs w:val="20"/>
-                      <w:lang w:val="nl-NL"/>
-                    </w:rPr>
-                    <w:t>raspi</w:t>
-                  </w:r>
-                  <w:proofErr w:type="spellEnd"/>
-                  <w:r>
-                    <w:rPr>
-                      <w:rFonts w:asciiTheme="minorHAnsi" w:eastAsia="Ubuntu" w:hAnsiTheme="minorHAnsi" w:cstheme="minorHAnsi"/>
-                      <w:szCs w:val="20"/>
-                      <w:lang w:val="nl-NL"/>
-                    </w:rPr>
-                    <w:t xml:space="preserve"> = verplicht)</w:t>
-                  </w:r>
-                </w:p>
-              </w:tc>
-              <w:tc>
-                <w:tcPr>
-                  <w:tcW w:w="6662" w:type="dxa"/>
-                </w:tcPr>
-                <w:p>
-                  <w:pPr>
-                    <w:tabs>
-                      <w:tab w:val="right" w:pos="-442"/>
-                      <w:tab w:val="left" w:pos="0"/>
-                      <w:tab w:val="left" w:pos="221"/>
-                      <w:tab w:val="left" w:pos="442"/>
-                      <w:tab w:val="left" w:pos="663"/>
-                      <w:tab w:val="left" w:pos="1100"/>
-                      <w:tab w:val="left" w:pos="1321"/>
-                      <w:tab w:val="left" w:pos="2160"/>
-                      <w:tab w:val="left" w:pos="2880"/>
-                      <w:tab w:val="left" w:pos="3600"/>
-                      <w:tab w:val="left" w:pos="4321"/>
-                    </w:tabs>
-                    <w:ind w:left="221" w:hanging="221"/>
-                    <w:rPr>
-                      <w:rFonts w:asciiTheme="minorHAnsi" w:hAnsiTheme="minorHAnsi" w:cstheme="minorHAnsi"/>
-                      <w:lang w:val="nl-BE"/>
-                    </w:rPr>
-                  </w:pPr>
-                  <w:r>
-                    <w:rPr>
-                      <w:rFonts w:asciiTheme="minorHAnsi" w:hAnsiTheme="minorHAnsi" w:cstheme="minorHAnsi"/>
-                      <w:lang w:val="nl-BE"/>
-                    </w:rPr>
-                    <w:t>(Dit is een must, denk na wat je gaat bijhouden in je db</w:t>
+                    <w:t xml:space="preserve">met </w:t>
                   </w:r>
                   <w:r>
                     <w:rPr>
                       <w:rFonts w:asciiTheme="minorHAnsi" w:hAnsiTheme="minorHAnsi" w:cstheme="minorHAnsi"/>
                       <w:lang w:val="nl-BE"/>
                     </w:rPr>
-                    <w:t xml:space="preserve"> </w:t>
+                    <w:t>aantal ‘verkochte’ producten</w:t>
                   </w:r>
                   <w:r>
                     <w:rPr>
                       <w:rFonts w:asciiTheme="minorHAnsi" w:hAnsiTheme="minorHAnsi" w:cstheme="minorHAnsi"/>
                       <w:lang w:val="nl-BE"/>
                     </w:rPr>
-                    <w:t>)</w:t>
+                    <w:t xml:space="preserve"> + d</w:t>
                   </w:r>
-                </w:p>
-                <w:p>
-                  <w:pPr>
-                    <w:tabs>
-                      <w:tab w:val="right" w:pos="-442"/>
-                      <w:tab w:val="left" w:pos="0"/>
-                      <w:tab w:val="left" w:pos="221"/>
-                      <w:tab w:val="left" w:pos="442"/>
-                      <w:tab w:val="left" w:pos="663"/>
-                      <w:tab w:val="left" w:pos="1100"/>
-                      <w:tab w:val="left" w:pos="1321"/>
-                      <w:tab w:val="left" w:pos="2160"/>
-                      <w:tab w:val="left" w:pos="2880"/>
-                      <w:tab w:val="left" w:pos="3600"/>
-                      <w:tab w:val="left" w:pos="4321"/>
-                    </w:tabs>
-                    <w:ind w:left="221" w:hanging="221"/>
+                  <w:r>
                     <w:rPr>
                       <w:rFonts w:asciiTheme="minorHAnsi" w:hAnsiTheme="minorHAnsi" w:cstheme="minorHAnsi"/>
                       <w:lang w:val="nl-BE"/>
                     </w:rPr>
-                  </w:pPr>
+                    <w:t>atu</w:t>
+                  </w:r>
                   <w:r>
                     <w:rPr>
                       <w:rFonts w:asciiTheme="minorHAnsi" w:hAnsiTheme="minorHAnsi" w:cstheme="minorHAnsi"/>
                       <w:lang w:val="nl-BE"/>
                     </w:rPr>
-                    <w:t>OK? j/n</w:t>
+                    <w:t>m</w:t>
+                  </w:r>
+                  <w:r>
+                    <w:rPr>
+                      <w:rFonts w:asciiTheme="minorHAnsi" w:hAnsiTheme="minorHAnsi" w:cstheme="minorHAnsi"/>
+                      <w:lang w:val="nl-BE"/>
+                    </w:rPr>
+                    <w:br/>
+                    <w:t>Hoeveelheid drank in systeem</w:t>
                   </w:r>
                 </w:p>
               </w:tc>
@@ -2574,26 +3235,8 @@
                       <w:szCs w:val="20"/>
                       <w:lang w:val="nl-NL"/>
                     </w:rPr>
-                    <w:t xml:space="preserve"> opzetten voor besturing van project - </w:t>
+                    <w:t xml:space="preserve"> </w:t>
                   </w:r>
-                  <w:r>
-                    <w:rPr>
-                      <w:rFonts w:asciiTheme="minorHAnsi" w:hAnsiTheme="minorHAnsi" w:cstheme="minorHAnsi"/>
-                      <w:szCs w:val="20"/>
-                      <w:lang w:val="nl-NL"/>
-                    </w:rPr>
-                    <w:t xml:space="preserve">draait verplicht op de </w:t>
-                  </w:r>
-                  <w:proofErr w:type="spellStart"/>
-                  <w:r>
-                    <w:rPr>
-                      <w:rFonts w:asciiTheme="minorHAnsi" w:hAnsiTheme="minorHAnsi" w:cstheme="minorHAnsi"/>
-                      <w:szCs w:val="20"/>
-                      <w:lang w:val="nl-NL"/>
-                    </w:rPr>
-                    <w:t>raspi</w:t>
-                  </w:r>
-                  <w:proofErr w:type="spellEnd"/>
                 </w:p>
               </w:tc>
               <w:tc>
@@ -2626,36 +3269,23 @@
                       <w:rFonts w:asciiTheme="minorHAnsi" w:hAnsiTheme="minorHAnsi" w:cstheme="minorHAnsi"/>
                       <w:lang w:val="nl-BE"/>
                     </w:rPr>
-                    <w:t xml:space="preserve">Je moet verplicht werken met een raspberry pi </w:t>
+                    <w:t xml:space="preserve">Draait op </w:t>
                   </w:r>
-                </w:p>
-                <w:p>
-                  <w:pPr>
-                    <w:tabs>
-                      <w:tab w:val="right" w:pos="-442"/>
-                      <w:tab w:val="left" w:pos="0"/>
-                      <w:tab w:val="left" w:pos="221"/>
-                      <w:tab w:val="left" w:pos="442"/>
-                      <w:tab w:val="left" w:pos="663"/>
-                      <w:tab w:val="left" w:pos="1100"/>
-                      <w:tab w:val="left" w:pos="1321"/>
-                      <w:tab w:val="left" w:pos="2160"/>
-                      <w:tab w:val="left" w:pos="2880"/>
-                      <w:tab w:val="left" w:pos="3600"/>
-                      <w:tab w:val="left" w:pos="4321"/>
-                    </w:tabs>
-                    <w:ind w:left="221" w:hanging="221"/>
+                  <w:proofErr w:type="spellStart"/>
+                  <w:r>
                     <w:rPr>
                       <w:rFonts w:asciiTheme="minorHAnsi" w:hAnsiTheme="minorHAnsi" w:cstheme="minorHAnsi"/>
                       <w:lang w:val="nl-BE"/>
                     </w:rPr>
-                  </w:pPr>
+                    <w:t>Raspberry</w:t>
+                  </w:r>
+                  <w:proofErr w:type="spellEnd"/>
                   <w:r>
                     <w:rPr>
                       <w:rFonts w:asciiTheme="minorHAnsi" w:hAnsiTheme="minorHAnsi" w:cstheme="minorHAnsi"/>
                       <w:lang w:val="nl-BE"/>
                     </w:rPr>
-                    <w:t>OK? j/n</w:t>
+                    <w:t xml:space="preserve"> Pi.</w:t>
                   </w:r>
                 </w:p>
                 <w:p>
@@ -2698,7 +3328,6 @@
                 <w:tab w:val="left" w:pos="3600"/>
                 <w:tab w:val="left" w:pos="4321"/>
               </w:tabs>
-              <w:ind w:left="221" w:hanging="221"/>
               <w:rPr>
                 <w:rFonts w:asciiTheme="minorHAnsi" w:hAnsiTheme="minorHAnsi" w:cstheme="minorHAnsi"/>
                 <w:lang w:val="nl-BE"/>
@@ -2720,7 +3349,6 @@
                 <w:tab w:val="left" w:pos="3600"/>
                 <w:tab w:val="left" w:pos="4321"/>
               </w:tabs>
-              <w:ind w:left="221" w:hanging="221"/>
               <w:rPr>
                 <w:rFonts w:ascii="Arial" w:hAnsi="Arial" w:cs="Arial"/>
                 <w:lang w:val="nl-BE"/>
@@ -2729,46 +3357,6 @@
           </w:p>
         </w:tc>
       </w:tr>
-    </w:tbl>
-    <w:p>
-      <w:pPr>
-        <w:rPr>
-          <w:rFonts w:cstheme="minorHAnsi"/>
-        </w:rPr>
-      </w:pPr>
-    </w:p>
-    <w:p>
-      <w:pPr>
-        <w:rPr>
-          <w:rFonts w:ascii="Arial" w:hAnsi="Arial" w:cs="Arial"/>
-        </w:rPr>
-      </w:pPr>
-      <w:r>
-        <w:rPr>
-          <w:rFonts w:ascii="Arial" w:hAnsi="Arial" w:cs="Arial"/>
-        </w:rPr>
-        <w:br w:type="page"/>
-      </w:r>
-    </w:p>
-    <w:tbl>
-      <w:tblPr>
-        <w:tblStyle w:val="3"/>
-        <w:tblW w:w="9498" w:type="dxa"/>
-        <w:tblInd w:w="-6" w:type="dxa"/>
-        <w:tblBorders>
-          <w:top w:val="single" w:sz="6" w:space="0" w:color="000000"/>
-          <w:left w:val="single" w:sz="6" w:space="0" w:color="000000"/>
-          <w:bottom w:val="single" w:sz="6" w:space="0" w:color="000000"/>
-          <w:right w:val="single" w:sz="6" w:space="0" w:color="000000"/>
-          <w:insideH w:val="single" w:sz="6" w:space="0" w:color="000000"/>
-          <w:insideV w:val="single" w:sz="6" w:space="0" w:color="000000"/>
-        </w:tblBorders>
-        <w:tblLayout w:type="fixed"/>
-        <w:tblLook w:val="0000" w:firstRow="0" w:lastRow="0" w:firstColumn="0" w:lastColumn="0" w:noHBand="0" w:noVBand="0"/>
-      </w:tblPr>
-      <w:tblGrid>
-        <w:gridCol w:w="9498"/>
-      </w:tblGrid>
       <w:tr>
         <w:tc>
           <w:tcPr>
@@ -2811,223 +3399,6 @@
               </w:rPr>
               <w:t>Aan de hand van dit blokschema is het duidelijk wat je gaat maken</w:t>
             </w:r>
-          </w:p>
-          <w:p>
-            <w:pPr>
-              <w:tabs>
-                <w:tab w:val="right" w:pos="-442"/>
-                <w:tab w:val="left" w:pos="0"/>
-                <w:tab w:val="left" w:pos="221"/>
-                <w:tab w:val="left" w:pos="442"/>
-                <w:tab w:val="left" w:pos="663"/>
-                <w:tab w:val="left" w:pos="1100"/>
-                <w:tab w:val="left" w:pos="1321"/>
-                <w:tab w:val="left" w:pos="2160"/>
-                <w:tab w:val="left" w:pos="2880"/>
-                <w:tab w:val="left" w:pos="3600"/>
-                <w:tab w:val="left" w:pos="4321"/>
-              </w:tabs>
-              <w:ind w:left="221" w:hanging="221"/>
-              <w:rPr>
-                <w:rFonts w:ascii="Arial" w:hAnsi="Arial" w:cs="Arial"/>
-                <w:lang w:val="nl-BE"/>
-              </w:rPr>
-            </w:pPr>
-            <w:r>
-              <w:rPr>
-                <w:rFonts w:ascii="Arial" w:hAnsi="Arial" w:cs="Arial"/>
-                <w:lang w:val="nl-BE"/>
-              </w:rPr>
-              <w:t xml:space="preserve">Opgelet: </w:t>
-            </w:r>
-          </w:p>
-          <w:p>
-            <w:pPr>
-              <w:pStyle w:val="ListParagraph"/>
-              <w:numPr>
-                <w:ilvl w:val="0"/>
-                <w:numId w:val="36"/>
-              </w:numPr>
-              <w:tabs>
-                <w:tab w:val="right" w:pos="-442"/>
-                <w:tab w:val="left" w:pos="0"/>
-                <w:tab w:val="left" w:pos="221"/>
-                <w:tab w:val="left" w:pos="442"/>
-                <w:tab w:val="left" w:pos="663"/>
-                <w:tab w:val="left" w:pos="1100"/>
-                <w:tab w:val="left" w:pos="1321"/>
-                <w:tab w:val="left" w:pos="2160"/>
-                <w:tab w:val="left" w:pos="2880"/>
-                <w:tab w:val="left" w:pos="3600"/>
-                <w:tab w:val="left" w:pos="4321"/>
-              </w:tabs>
-              <w:rPr>
-                <w:rFonts w:ascii="Arial" w:hAnsi="Arial" w:cs="Arial"/>
-                <w:lang w:val="nl-BE"/>
-              </w:rPr>
-            </w:pPr>
-            <w:r>
-              <w:rPr>
-                <w:rFonts w:ascii="Arial" w:hAnsi="Arial" w:cs="Arial"/>
-                <w:lang w:val="nl-BE"/>
-              </w:rPr>
-              <w:t>Raspi in het midden</w:t>
-            </w:r>
-          </w:p>
-          <w:p>
-            <w:pPr>
-              <w:pStyle w:val="ListParagraph"/>
-              <w:numPr>
-                <w:ilvl w:val="0"/>
-                <w:numId w:val="36"/>
-              </w:numPr>
-              <w:tabs>
-                <w:tab w:val="right" w:pos="-442"/>
-                <w:tab w:val="left" w:pos="0"/>
-                <w:tab w:val="left" w:pos="221"/>
-                <w:tab w:val="left" w:pos="442"/>
-                <w:tab w:val="left" w:pos="663"/>
-                <w:tab w:val="left" w:pos="1100"/>
-                <w:tab w:val="left" w:pos="1321"/>
-                <w:tab w:val="left" w:pos="2160"/>
-                <w:tab w:val="left" w:pos="2880"/>
-                <w:tab w:val="left" w:pos="3600"/>
-                <w:tab w:val="left" w:pos="4321"/>
-              </w:tabs>
-              <w:rPr>
-                <w:rFonts w:ascii="Arial" w:hAnsi="Arial" w:cs="Arial"/>
-                <w:lang w:val="nl-BE"/>
-              </w:rPr>
-            </w:pPr>
-            <w:r>
-              <w:rPr>
-                <w:rFonts w:ascii="Arial" w:hAnsi="Arial" w:cs="Arial"/>
-                <w:lang w:val="nl-BE"/>
-              </w:rPr>
-              <w:t xml:space="preserve">Liefst IN </w:t>
-            </w:r>
-            <w:r>
-              <w:rPr>
-                <w:rFonts w:ascii="Arial" w:hAnsi="Arial" w:cs="Arial"/>
-                <w:lang w:val="nl-BE"/>
-              </w:rPr>
-              <w:t>l</w:t>
-            </w:r>
-            <w:r>
-              <w:rPr>
-                <w:rFonts w:ascii="Arial" w:hAnsi="Arial" w:cs="Arial"/>
-                <w:lang w:val="nl-BE"/>
-              </w:rPr>
-              <w:t xml:space="preserve">inks en OUT </w:t>
-            </w:r>
-            <w:r>
-              <w:rPr>
-                <w:rFonts w:ascii="Arial" w:hAnsi="Arial" w:cs="Arial"/>
-                <w:lang w:val="nl-BE"/>
-              </w:rPr>
-              <w:t>r</w:t>
-            </w:r>
-            <w:r>
-              <w:rPr>
-                <w:rFonts w:ascii="Arial" w:hAnsi="Arial" w:cs="Arial"/>
-                <w:lang w:val="nl-BE"/>
-              </w:rPr>
-              <w:t xml:space="preserve">echts tekenen tov de raspi </w:t>
-            </w:r>
-          </w:p>
-          <w:p>
-            <w:pPr>
-              <w:pStyle w:val="ListParagraph"/>
-              <w:numPr>
-                <w:ilvl w:val="0"/>
-                <w:numId w:val="36"/>
-              </w:numPr>
-              <w:tabs>
-                <w:tab w:val="right" w:pos="-442"/>
-                <w:tab w:val="left" w:pos="0"/>
-                <w:tab w:val="left" w:pos="221"/>
-                <w:tab w:val="left" w:pos="442"/>
-                <w:tab w:val="left" w:pos="663"/>
-                <w:tab w:val="left" w:pos="1100"/>
-                <w:tab w:val="left" w:pos="1321"/>
-                <w:tab w:val="left" w:pos="2160"/>
-                <w:tab w:val="left" w:pos="2880"/>
-                <w:tab w:val="left" w:pos="3600"/>
-                <w:tab w:val="left" w:pos="4321"/>
-              </w:tabs>
-              <w:rPr>
-                <w:rFonts w:ascii="Arial" w:hAnsi="Arial" w:cs="Arial"/>
-                <w:lang w:val="nl-BE"/>
-              </w:rPr>
-            </w:pPr>
-            <w:r>
-              <w:rPr>
-                <w:rFonts w:ascii="Arial" w:hAnsi="Arial" w:cs="Arial"/>
-                <w:lang w:val="nl-BE"/>
-              </w:rPr>
-              <w:t xml:space="preserve">Sowieso: IN met pijl &amp; OUT met pijl </w:t>
-            </w:r>
-          </w:p>
-          <w:p>
-            <w:pPr>
-              <w:tabs>
-                <w:tab w:val="right" w:pos="-442"/>
-                <w:tab w:val="left" w:pos="0"/>
-                <w:tab w:val="left" w:pos="221"/>
-                <w:tab w:val="left" w:pos="442"/>
-                <w:tab w:val="left" w:pos="663"/>
-                <w:tab w:val="left" w:pos="1100"/>
-                <w:tab w:val="left" w:pos="1321"/>
-                <w:tab w:val="left" w:pos="2160"/>
-                <w:tab w:val="left" w:pos="2880"/>
-                <w:tab w:val="left" w:pos="3600"/>
-                <w:tab w:val="left" w:pos="4321"/>
-              </w:tabs>
-              <w:ind w:left="221" w:hanging="221"/>
-              <w:rPr>
-                <w:rFonts w:ascii="Arial" w:hAnsi="Arial" w:cs="Arial"/>
-                <w:lang w:val="nl-BE"/>
-              </w:rPr>
-            </w:pPr>
-          </w:p>
-          <w:p>
-            <w:pPr>
-              <w:tabs>
-                <w:tab w:val="right" w:pos="-442"/>
-                <w:tab w:val="left" w:pos="0"/>
-                <w:tab w:val="left" w:pos="221"/>
-                <w:tab w:val="left" w:pos="442"/>
-                <w:tab w:val="left" w:pos="663"/>
-                <w:tab w:val="left" w:pos="1100"/>
-                <w:tab w:val="left" w:pos="1321"/>
-                <w:tab w:val="left" w:pos="2160"/>
-                <w:tab w:val="left" w:pos="2880"/>
-                <w:tab w:val="left" w:pos="3600"/>
-                <w:tab w:val="left" w:pos="4321"/>
-              </w:tabs>
-              <w:ind w:left="221" w:hanging="221"/>
-              <w:rPr>
-                <w:rFonts w:ascii="Arial" w:hAnsi="Arial" w:cs="Arial"/>
-                <w:i/>
-                <w:lang w:val="nl-BE"/>
-              </w:rPr>
-            </w:pPr>
-            <w:r>
-              <w:rPr>
-                <w:rFonts w:ascii="Arial" w:hAnsi="Arial" w:cs="Arial"/>
-                <w:i/>
-                <w:lang w:val="nl-BE"/>
-              </w:rPr>
-              <w:t>Zie voorbeeld uit de theorieles</w:t>
-            </w:r>
-          </w:p>
-          <w:p>
-            <w:pPr>
-              <w:rPr>
-                <w:rFonts w:ascii="Arial" w:eastAsia="Ubuntu" w:hAnsi="Arial" w:cs="Arial"/>
-                <w:b/>
-              </w:rPr>
-            </w:pPr>
           </w:p>
         </w:tc>
       </w:tr>
@@ -3057,840 +3428,73 @@
                 <w:lang w:val="nl-BE"/>
               </w:rPr>
             </w:pPr>
-          </w:p>
-          <w:p>
-            <w:pPr>
-              <w:tabs>
-                <w:tab w:val="right" w:pos="-442"/>
-                <w:tab w:val="left" w:pos="0"/>
-                <w:tab w:val="left" w:pos="221"/>
-                <w:tab w:val="left" w:pos="442"/>
-                <w:tab w:val="left" w:pos="663"/>
-                <w:tab w:val="left" w:pos="1100"/>
-                <w:tab w:val="left" w:pos="1321"/>
-                <w:tab w:val="left" w:pos="2160"/>
-                <w:tab w:val="left" w:pos="2880"/>
-                <w:tab w:val="left" w:pos="3600"/>
-                <w:tab w:val="left" w:pos="4321"/>
-              </w:tabs>
-              <w:ind w:left="221" w:hanging="221"/>
-              <w:rPr>
-                <w:rFonts w:asciiTheme="minorHAnsi" w:hAnsiTheme="minorHAnsi" w:cstheme="minorHAnsi"/>
-                <w:lang w:val="nl-BE"/>
-              </w:rPr>
-            </w:pPr>
-          </w:p>
-          <w:p>
-            <w:pPr>
-              <w:tabs>
-                <w:tab w:val="right" w:pos="-442"/>
-                <w:tab w:val="left" w:pos="0"/>
-                <w:tab w:val="left" w:pos="221"/>
-                <w:tab w:val="left" w:pos="442"/>
-                <w:tab w:val="left" w:pos="663"/>
-                <w:tab w:val="left" w:pos="1100"/>
-                <w:tab w:val="left" w:pos="1321"/>
-                <w:tab w:val="left" w:pos="2160"/>
-                <w:tab w:val="left" w:pos="2880"/>
-                <w:tab w:val="left" w:pos="3600"/>
-                <w:tab w:val="left" w:pos="4321"/>
-              </w:tabs>
-              <w:ind w:left="221" w:hanging="221"/>
-              <w:rPr>
-                <w:rFonts w:asciiTheme="minorHAnsi" w:hAnsiTheme="minorHAnsi" w:cstheme="minorHAnsi"/>
-                <w:lang w:val="nl-BE"/>
-              </w:rPr>
-            </w:pPr>
-          </w:p>
-          <w:p>
-            <w:pPr>
-              <w:tabs>
-                <w:tab w:val="right" w:pos="-442"/>
-                <w:tab w:val="left" w:pos="0"/>
-                <w:tab w:val="left" w:pos="221"/>
-                <w:tab w:val="left" w:pos="442"/>
-                <w:tab w:val="left" w:pos="663"/>
-                <w:tab w:val="left" w:pos="1100"/>
-                <w:tab w:val="left" w:pos="1321"/>
-                <w:tab w:val="left" w:pos="2160"/>
-                <w:tab w:val="left" w:pos="2880"/>
-                <w:tab w:val="left" w:pos="3600"/>
-                <w:tab w:val="left" w:pos="4321"/>
-              </w:tabs>
-              <w:ind w:left="221" w:hanging="221"/>
-              <w:rPr>
-                <w:rFonts w:asciiTheme="minorHAnsi" w:hAnsiTheme="minorHAnsi" w:cstheme="minorHAnsi"/>
-                <w:lang w:val="nl-BE"/>
-              </w:rPr>
-            </w:pPr>
-          </w:p>
-          <w:p>
-            <w:pPr>
-              <w:tabs>
-                <w:tab w:val="right" w:pos="-442"/>
-                <w:tab w:val="left" w:pos="0"/>
-                <w:tab w:val="left" w:pos="221"/>
-                <w:tab w:val="left" w:pos="442"/>
-                <w:tab w:val="left" w:pos="663"/>
-                <w:tab w:val="left" w:pos="1100"/>
-                <w:tab w:val="left" w:pos="1321"/>
-                <w:tab w:val="left" w:pos="2160"/>
-                <w:tab w:val="left" w:pos="2880"/>
-                <w:tab w:val="left" w:pos="3600"/>
-                <w:tab w:val="left" w:pos="4321"/>
-              </w:tabs>
-              <w:ind w:left="221" w:hanging="221"/>
-              <w:rPr>
-                <w:rFonts w:asciiTheme="minorHAnsi" w:hAnsiTheme="minorHAnsi" w:cstheme="minorHAnsi"/>
-                <w:lang w:val="nl-BE"/>
-              </w:rPr>
-            </w:pPr>
-          </w:p>
-          <w:p>
-            <w:pPr>
-              <w:tabs>
-                <w:tab w:val="right" w:pos="-442"/>
-                <w:tab w:val="left" w:pos="0"/>
-                <w:tab w:val="left" w:pos="221"/>
-                <w:tab w:val="left" w:pos="442"/>
-                <w:tab w:val="left" w:pos="663"/>
-                <w:tab w:val="left" w:pos="1100"/>
-                <w:tab w:val="left" w:pos="1321"/>
-                <w:tab w:val="left" w:pos="2160"/>
-                <w:tab w:val="left" w:pos="2880"/>
-                <w:tab w:val="left" w:pos="3600"/>
-                <w:tab w:val="left" w:pos="4321"/>
-              </w:tabs>
-              <w:ind w:left="221" w:hanging="221"/>
-              <w:rPr>
-                <w:rFonts w:asciiTheme="minorHAnsi" w:hAnsiTheme="minorHAnsi" w:cstheme="minorHAnsi"/>
-                <w:lang w:val="nl-BE"/>
-              </w:rPr>
-            </w:pPr>
-          </w:p>
-          <w:p>
-            <w:pPr>
-              <w:tabs>
-                <w:tab w:val="right" w:pos="-442"/>
-                <w:tab w:val="left" w:pos="0"/>
-                <w:tab w:val="left" w:pos="221"/>
-                <w:tab w:val="left" w:pos="442"/>
-                <w:tab w:val="left" w:pos="663"/>
-                <w:tab w:val="left" w:pos="1100"/>
-                <w:tab w:val="left" w:pos="1321"/>
-                <w:tab w:val="left" w:pos="2160"/>
-                <w:tab w:val="left" w:pos="2880"/>
-                <w:tab w:val="left" w:pos="3600"/>
-                <w:tab w:val="left" w:pos="4321"/>
-              </w:tabs>
-              <w:ind w:left="221" w:hanging="221"/>
-              <w:rPr>
-                <w:rFonts w:asciiTheme="minorHAnsi" w:hAnsiTheme="minorHAnsi" w:cstheme="minorHAnsi"/>
-                <w:lang w:val="nl-BE"/>
-              </w:rPr>
-            </w:pPr>
-          </w:p>
-          <w:p>
-            <w:pPr>
-              <w:tabs>
-                <w:tab w:val="right" w:pos="-442"/>
-                <w:tab w:val="left" w:pos="0"/>
-                <w:tab w:val="left" w:pos="221"/>
-                <w:tab w:val="left" w:pos="442"/>
-                <w:tab w:val="left" w:pos="663"/>
-                <w:tab w:val="left" w:pos="1100"/>
-                <w:tab w:val="left" w:pos="1321"/>
-                <w:tab w:val="left" w:pos="2160"/>
-                <w:tab w:val="left" w:pos="2880"/>
-                <w:tab w:val="left" w:pos="3600"/>
-                <w:tab w:val="left" w:pos="4321"/>
-              </w:tabs>
-              <w:ind w:left="221" w:hanging="221"/>
-              <w:rPr>
-                <w:rFonts w:asciiTheme="minorHAnsi" w:hAnsiTheme="minorHAnsi" w:cstheme="minorHAnsi"/>
-                <w:lang w:val="nl-BE"/>
-              </w:rPr>
-            </w:pPr>
-          </w:p>
-          <w:p>
-            <w:pPr>
-              <w:tabs>
-                <w:tab w:val="right" w:pos="-442"/>
-                <w:tab w:val="left" w:pos="0"/>
-                <w:tab w:val="left" w:pos="221"/>
-                <w:tab w:val="left" w:pos="442"/>
-                <w:tab w:val="left" w:pos="663"/>
-                <w:tab w:val="left" w:pos="1100"/>
-                <w:tab w:val="left" w:pos="1321"/>
-                <w:tab w:val="left" w:pos="2160"/>
-                <w:tab w:val="left" w:pos="2880"/>
-                <w:tab w:val="left" w:pos="3600"/>
-                <w:tab w:val="left" w:pos="4321"/>
-              </w:tabs>
-              <w:ind w:left="221" w:hanging="221"/>
-              <w:rPr>
-                <w:rFonts w:asciiTheme="minorHAnsi" w:hAnsiTheme="minorHAnsi" w:cstheme="minorHAnsi"/>
-                <w:lang w:val="nl-BE"/>
-              </w:rPr>
-            </w:pPr>
-          </w:p>
-          <w:p>
-            <w:pPr>
-              <w:tabs>
-                <w:tab w:val="right" w:pos="-442"/>
-                <w:tab w:val="left" w:pos="0"/>
-                <w:tab w:val="left" w:pos="221"/>
-                <w:tab w:val="left" w:pos="442"/>
-                <w:tab w:val="left" w:pos="663"/>
-                <w:tab w:val="left" w:pos="1100"/>
-                <w:tab w:val="left" w:pos="1321"/>
-                <w:tab w:val="left" w:pos="2160"/>
-                <w:tab w:val="left" w:pos="2880"/>
-                <w:tab w:val="left" w:pos="3600"/>
-                <w:tab w:val="left" w:pos="4321"/>
-              </w:tabs>
-              <w:ind w:left="221" w:hanging="221"/>
-              <w:rPr>
-                <w:rFonts w:asciiTheme="minorHAnsi" w:hAnsiTheme="minorHAnsi" w:cstheme="minorHAnsi"/>
-                <w:lang w:val="nl-BE"/>
-              </w:rPr>
-            </w:pPr>
-          </w:p>
-          <w:p>
-            <w:pPr>
-              <w:tabs>
-                <w:tab w:val="right" w:pos="-442"/>
-                <w:tab w:val="left" w:pos="0"/>
-                <w:tab w:val="left" w:pos="221"/>
-                <w:tab w:val="left" w:pos="442"/>
-                <w:tab w:val="left" w:pos="663"/>
-                <w:tab w:val="left" w:pos="1100"/>
-                <w:tab w:val="left" w:pos="1321"/>
-                <w:tab w:val="left" w:pos="2160"/>
-                <w:tab w:val="left" w:pos="2880"/>
-                <w:tab w:val="left" w:pos="3600"/>
-                <w:tab w:val="left" w:pos="4321"/>
-              </w:tabs>
-              <w:ind w:left="221" w:hanging="221"/>
-              <w:rPr>
-                <w:rFonts w:asciiTheme="minorHAnsi" w:hAnsiTheme="minorHAnsi" w:cstheme="minorHAnsi"/>
-                <w:lang w:val="nl-BE"/>
-              </w:rPr>
-            </w:pPr>
-          </w:p>
-          <w:p>
-            <w:pPr>
-              <w:tabs>
-                <w:tab w:val="right" w:pos="-442"/>
-                <w:tab w:val="left" w:pos="0"/>
-                <w:tab w:val="left" w:pos="221"/>
-                <w:tab w:val="left" w:pos="442"/>
-                <w:tab w:val="left" w:pos="663"/>
-                <w:tab w:val="left" w:pos="1100"/>
-                <w:tab w:val="left" w:pos="1321"/>
-                <w:tab w:val="left" w:pos="2160"/>
-                <w:tab w:val="left" w:pos="2880"/>
-                <w:tab w:val="left" w:pos="3600"/>
-                <w:tab w:val="left" w:pos="4321"/>
-              </w:tabs>
-              <w:ind w:left="221" w:hanging="221"/>
-              <w:rPr>
-                <w:rFonts w:asciiTheme="minorHAnsi" w:hAnsiTheme="minorHAnsi" w:cstheme="minorHAnsi"/>
-                <w:lang w:val="nl-BE"/>
-              </w:rPr>
-            </w:pPr>
-          </w:p>
-          <w:p>
-            <w:pPr>
-              <w:tabs>
-                <w:tab w:val="right" w:pos="-442"/>
-                <w:tab w:val="left" w:pos="0"/>
-                <w:tab w:val="left" w:pos="221"/>
-                <w:tab w:val="left" w:pos="442"/>
-                <w:tab w:val="left" w:pos="663"/>
-                <w:tab w:val="left" w:pos="1100"/>
-                <w:tab w:val="left" w:pos="1321"/>
-                <w:tab w:val="left" w:pos="2160"/>
-                <w:tab w:val="left" w:pos="2880"/>
-                <w:tab w:val="left" w:pos="3600"/>
-                <w:tab w:val="left" w:pos="4321"/>
-              </w:tabs>
-              <w:ind w:left="221" w:hanging="221"/>
-              <w:rPr>
-                <w:rFonts w:asciiTheme="minorHAnsi" w:hAnsiTheme="minorHAnsi" w:cstheme="minorHAnsi"/>
-                <w:lang w:val="nl-BE"/>
-              </w:rPr>
-            </w:pPr>
-          </w:p>
-          <w:p>
-            <w:pPr>
-              <w:tabs>
-                <w:tab w:val="right" w:pos="-442"/>
-                <w:tab w:val="left" w:pos="0"/>
-                <w:tab w:val="left" w:pos="221"/>
-                <w:tab w:val="left" w:pos="442"/>
-                <w:tab w:val="left" w:pos="663"/>
-                <w:tab w:val="left" w:pos="1100"/>
-                <w:tab w:val="left" w:pos="1321"/>
-                <w:tab w:val="left" w:pos="2160"/>
-                <w:tab w:val="left" w:pos="2880"/>
-                <w:tab w:val="left" w:pos="3600"/>
-                <w:tab w:val="left" w:pos="4321"/>
-              </w:tabs>
-              <w:ind w:left="221" w:hanging="221"/>
-              <w:rPr>
-                <w:rFonts w:asciiTheme="minorHAnsi" w:hAnsiTheme="minorHAnsi" w:cstheme="minorHAnsi"/>
-                <w:lang w:val="nl-BE"/>
-              </w:rPr>
-            </w:pPr>
-          </w:p>
-          <w:p>
-            <w:pPr>
-              <w:tabs>
-                <w:tab w:val="right" w:pos="-442"/>
-                <w:tab w:val="left" w:pos="0"/>
-                <w:tab w:val="left" w:pos="221"/>
-                <w:tab w:val="left" w:pos="442"/>
-                <w:tab w:val="left" w:pos="663"/>
-                <w:tab w:val="left" w:pos="1100"/>
-                <w:tab w:val="left" w:pos="1321"/>
-                <w:tab w:val="left" w:pos="2160"/>
-                <w:tab w:val="left" w:pos="2880"/>
-                <w:tab w:val="left" w:pos="3600"/>
-                <w:tab w:val="left" w:pos="4321"/>
-              </w:tabs>
-              <w:ind w:left="221" w:hanging="221"/>
-              <w:rPr>
-                <w:rFonts w:asciiTheme="minorHAnsi" w:hAnsiTheme="minorHAnsi" w:cstheme="minorHAnsi"/>
-                <w:lang w:val="nl-BE"/>
-              </w:rPr>
-            </w:pPr>
-          </w:p>
-          <w:p>
-            <w:pPr>
-              <w:tabs>
-                <w:tab w:val="right" w:pos="-442"/>
-                <w:tab w:val="left" w:pos="0"/>
-                <w:tab w:val="left" w:pos="221"/>
-                <w:tab w:val="left" w:pos="442"/>
-                <w:tab w:val="left" w:pos="663"/>
-                <w:tab w:val="left" w:pos="1100"/>
-                <w:tab w:val="left" w:pos="1321"/>
-                <w:tab w:val="left" w:pos="2160"/>
-                <w:tab w:val="left" w:pos="2880"/>
-                <w:tab w:val="left" w:pos="3600"/>
-                <w:tab w:val="left" w:pos="4321"/>
-              </w:tabs>
-              <w:ind w:left="221" w:hanging="221"/>
-              <w:rPr>
-                <w:rFonts w:asciiTheme="minorHAnsi" w:hAnsiTheme="minorHAnsi" w:cstheme="minorHAnsi"/>
-                <w:lang w:val="nl-BE"/>
-              </w:rPr>
-            </w:pPr>
-          </w:p>
-          <w:p>
-            <w:pPr>
-              <w:tabs>
-                <w:tab w:val="right" w:pos="-442"/>
-                <w:tab w:val="left" w:pos="0"/>
-                <w:tab w:val="left" w:pos="221"/>
-                <w:tab w:val="left" w:pos="442"/>
-                <w:tab w:val="left" w:pos="663"/>
-                <w:tab w:val="left" w:pos="1100"/>
-                <w:tab w:val="left" w:pos="1321"/>
-                <w:tab w:val="left" w:pos="2160"/>
-                <w:tab w:val="left" w:pos="2880"/>
-                <w:tab w:val="left" w:pos="3600"/>
-                <w:tab w:val="left" w:pos="4321"/>
-              </w:tabs>
-              <w:ind w:left="221" w:hanging="221"/>
-              <w:rPr>
-                <w:rFonts w:asciiTheme="minorHAnsi" w:hAnsiTheme="minorHAnsi" w:cstheme="minorHAnsi"/>
-                <w:lang w:val="nl-BE"/>
-              </w:rPr>
-            </w:pPr>
-          </w:p>
-          <w:p>
-            <w:pPr>
-              <w:tabs>
-                <w:tab w:val="right" w:pos="-442"/>
-                <w:tab w:val="left" w:pos="0"/>
-                <w:tab w:val="left" w:pos="221"/>
-                <w:tab w:val="left" w:pos="442"/>
-                <w:tab w:val="left" w:pos="663"/>
-                <w:tab w:val="left" w:pos="1100"/>
-                <w:tab w:val="left" w:pos="1321"/>
-                <w:tab w:val="left" w:pos="2160"/>
-                <w:tab w:val="left" w:pos="2880"/>
-                <w:tab w:val="left" w:pos="3600"/>
-                <w:tab w:val="left" w:pos="4321"/>
-              </w:tabs>
-              <w:ind w:left="221" w:hanging="221"/>
-              <w:rPr>
-                <w:rFonts w:asciiTheme="minorHAnsi" w:hAnsiTheme="minorHAnsi" w:cstheme="minorHAnsi"/>
-                <w:lang w:val="nl-BE"/>
-              </w:rPr>
-            </w:pPr>
-          </w:p>
-          <w:p>
-            <w:pPr>
-              <w:tabs>
-                <w:tab w:val="right" w:pos="-442"/>
-                <w:tab w:val="left" w:pos="0"/>
-                <w:tab w:val="left" w:pos="221"/>
-                <w:tab w:val="left" w:pos="442"/>
-                <w:tab w:val="left" w:pos="663"/>
-                <w:tab w:val="left" w:pos="1100"/>
-                <w:tab w:val="left" w:pos="1321"/>
-                <w:tab w:val="left" w:pos="2160"/>
-                <w:tab w:val="left" w:pos="2880"/>
-                <w:tab w:val="left" w:pos="3600"/>
-                <w:tab w:val="left" w:pos="4321"/>
-              </w:tabs>
-              <w:ind w:left="221" w:hanging="221"/>
-              <w:rPr>
-                <w:rFonts w:asciiTheme="minorHAnsi" w:hAnsiTheme="minorHAnsi" w:cstheme="minorHAnsi"/>
-                <w:lang w:val="nl-BE"/>
-              </w:rPr>
-            </w:pPr>
-          </w:p>
-          <w:p>
-            <w:pPr>
-              <w:tabs>
-                <w:tab w:val="right" w:pos="-442"/>
-                <w:tab w:val="left" w:pos="0"/>
-                <w:tab w:val="left" w:pos="221"/>
-                <w:tab w:val="left" w:pos="442"/>
-                <w:tab w:val="left" w:pos="663"/>
-                <w:tab w:val="left" w:pos="1100"/>
-                <w:tab w:val="left" w:pos="1321"/>
-                <w:tab w:val="left" w:pos="2160"/>
-                <w:tab w:val="left" w:pos="2880"/>
-                <w:tab w:val="left" w:pos="3600"/>
-                <w:tab w:val="left" w:pos="4321"/>
-              </w:tabs>
-              <w:ind w:left="221" w:hanging="221"/>
-              <w:rPr>
-                <w:rFonts w:asciiTheme="minorHAnsi" w:hAnsiTheme="minorHAnsi" w:cstheme="minorHAnsi"/>
-                <w:lang w:val="nl-BE"/>
-              </w:rPr>
-            </w:pPr>
-          </w:p>
-          <w:p>
-            <w:pPr>
-              <w:tabs>
-                <w:tab w:val="right" w:pos="-442"/>
-                <w:tab w:val="left" w:pos="0"/>
-                <w:tab w:val="left" w:pos="221"/>
-                <w:tab w:val="left" w:pos="442"/>
-                <w:tab w:val="left" w:pos="663"/>
-                <w:tab w:val="left" w:pos="1100"/>
-                <w:tab w:val="left" w:pos="1321"/>
-                <w:tab w:val="left" w:pos="2160"/>
-                <w:tab w:val="left" w:pos="2880"/>
-                <w:tab w:val="left" w:pos="3600"/>
-                <w:tab w:val="left" w:pos="4321"/>
-              </w:tabs>
-              <w:ind w:left="221" w:hanging="221"/>
-              <w:rPr>
-                <w:rFonts w:asciiTheme="minorHAnsi" w:hAnsiTheme="minorHAnsi" w:cstheme="minorHAnsi"/>
-                <w:lang w:val="nl-BE"/>
-              </w:rPr>
-            </w:pPr>
-          </w:p>
-          <w:p>
-            <w:pPr>
-              <w:tabs>
-                <w:tab w:val="right" w:pos="-442"/>
-                <w:tab w:val="left" w:pos="0"/>
-                <w:tab w:val="left" w:pos="221"/>
-                <w:tab w:val="left" w:pos="442"/>
-                <w:tab w:val="left" w:pos="663"/>
-                <w:tab w:val="left" w:pos="1100"/>
-                <w:tab w:val="left" w:pos="1321"/>
-                <w:tab w:val="left" w:pos="2160"/>
-                <w:tab w:val="left" w:pos="2880"/>
-                <w:tab w:val="left" w:pos="3600"/>
-                <w:tab w:val="left" w:pos="4321"/>
-              </w:tabs>
-              <w:ind w:left="221" w:hanging="221"/>
-              <w:rPr>
-                <w:rFonts w:asciiTheme="minorHAnsi" w:hAnsiTheme="minorHAnsi" w:cstheme="minorHAnsi"/>
-                <w:lang w:val="nl-BE"/>
-              </w:rPr>
-            </w:pPr>
-          </w:p>
-          <w:p>
-            <w:pPr>
-              <w:tabs>
-                <w:tab w:val="right" w:pos="-442"/>
-                <w:tab w:val="left" w:pos="0"/>
-                <w:tab w:val="left" w:pos="221"/>
-                <w:tab w:val="left" w:pos="442"/>
-                <w:tab w:val="left" w:pos="663"/>
-                <w:tab w:val="left" w:pos="1100"/>
-                <w:tab w:val="left" w:pos="1321"/>
-                <w:tab w:val="left" w:pos="2160"/>
-                <w:tab w:val="left" w:pos="2880"/>
-                <w:tab w:val="left" w:pos="3600"/>
-                <w:tab w:val="left" w:pos="4321"/>
-              </w:tabs>
-              <w:ind w:left="221" w:hanging="221"/>
-              <w:rPr>
-                <w:rFonts w:asciiTheme="minorHAnsi" w:hAnsiTheme="minorHAnsi" w:cstheme="minorHAnsi"/>
-                <w:lang w:val="nl-BE"/>
-              </w:rPr>
-            </w:pPr>
-          </w:p>
-          <w:p>
-            <w:pPr>
-              <w:tabs>
-                <w:tab w:val="right" w:pos="-442"/>
-                <w:tab w:val="left" w:pos="0"/>
-                <w:tab w:val="left" w:pos="221"/>
-                <w:tab w:val="left" w:pos="442"/>
-                <w:tab w:val="left" w:pos="663"/>
-                <w:tab w:val="left" w:pos="1100"/>
-                <w:tab w:val="left" w:pos="1321"/>
-                <w:tab w:val="left" w:pos="2160"/>
-                <w:tab w:val="left" w:pos="2880"/>
-                <w:tab w:val="left" w:pos="3600"/>
-                <w:tab w:val="left" w:pos="4321"/>
-              </w:tabs>
-              <w:ind w:left="221" w:hanging="221"/>
-              <w:rPr>
-                <w:rFonts w:asciiTheme="minorHAnsi" w:hAnsiTheme="minorHAnsi" w:cstheme="minorHAnsi"/>
-                <w:lang w:val="nl-BE"/>
-              </w:rPr>
-            </w:pPr>
-          </w:p>
-          <w:p>
-            <w:pPr>
-              <w:tabs>
-                <w:tab w:val="right" w:pos="-442"/>
-                <w:tab w:val="left" w:pos="0"/>
-                <w:tab w:val="left" w:pos="221"/>
-                <w:tab w:val="left" w:pos="442"/>
-                <w:tab w:val="left" w:pos="663"/>
-                <w:tab w:val="left" w:pos="1100"/>
-                <w:tab w:val="left" w:pos="1321"/>
-                <w:tab w:val="left" w:pos="2160"/>
-                <w:tab w:val="left" w:pos="2880"/>
-                <w:tab w:val="left" w:pos="3600"/>
-                <w:tab w:val="left" w:pos="4321"/>
-              </w:tabs>
-              <w:ind w:left="221" w:hanging="221"/>
-              <w:rPr>
-                <w:rFonts w:asciiTheme="minorHAnsi" w:hAnsiTheme="minorHAnsi" w:cstheme="minorHAnsi"/>
-                <w:lang w:val="nl-BE"/>
-              </w:rPr>
-            </w:pPr>
-          </w:p>
-          <w:p>
-            <w:pPr>
-              <w:tabs>
-                <w:tab w:val="right" w:pos="-442"/>
-                <w:tab w:val="left" w:pos="0"/>
-                <w:tab w:val="left" w:pos="221"/>
-                <w:tab w:val="left" w:pos="442"/>
-                <w:tab w:val="left" w:pos="663"/>
-                <w:tab w:val="left" w:pos="1100"/>
-                <w:tab w:val="left" w:pos="1321"/>
-                <w:tab w:val="left" w:pos="2160"/>
-                <w:tab w:val="left" w:pos="2880"/>
-                <w:tab w:val="left" w:pos="3600"/>
-                <w:tab w:val="left" w:pos="4321"/>
-              </w:tabs>
-              <w:ind w:left="221" w:hanging="221"/>
-              <w:rPr>
-                <w:rFonts w:asciiTheme="minorHAnsi" w:hAnsiTheme="minorHAnsi" w:cstheme="minorHAnsi"/>
-                <w:lang w:val="nl-BE"/>
-              </w:rPr>
-            </w:pPr>
-          </w:p>
-          <w:p>
-            <w:pPr>
-              <w:tabs>
-                <w:tab w:val="right" w:pos="-442"/>
-                <w:tab w:val="left" w:pos="0"/>
-                <w:tab w:val="left" w:pos="221"/>
-                <w:tab w:val="left" w:pos="442"/>
-                <w:tab w:val="left" w:pos="663"/>
-                <w:tab w:val="left" w:pos="1100"/>
-                <w:tab w:val="left" w:pos="1321"/>
-                <w:tab w:val="left" w:pos="2160"/>
-                <w:tab w:val="left" w:pos="2880"/>
-                <w:tab w:val="left" w:pos="3600"/>
-                <w:tab w:val="left" w:pos="4321"/>
-              </w:tabs>
-              <w:ind w:left="221" w:hanging="221"/>
-              <w:rPr>
-                <w:rFonts w:asciiTheme="minorHAnsi" w:hAnsiTheme="minorHAnsi" w:cstheme="minorHAnsi"/>
-                <w:lang w:val="nl-BE"/>
-              </w:rPr>
-            </w:pPr>
-          </w:p>
-          <w:p>
-            <w:pPr>
-              <w:tabs>
-                <w:tab w:val="right" w:pos="-442"/>
-                <w:tab w:val="left" w:pos="0"/>
-                <w:tab w:val="left" w:pos="221"/>
-                <w:tab w:val="left" w:pos="442"/>
-                <w:tab w:val="left" w:pos="663"/>
-                <w:tab w:val="left" w:pos="1100"/>
-                <w:tab w:val="left" w:pos="1321"/>
-                <w:tab w:val="left" w:pos="2160"/>
-                <w:tab w:val="left" w:pos="2880"/>
-                <w:tab w:val="left" w:pos="3600"/>
-                <w:tab w:val="left" w:pos="4321"/>
-              </w:tabs>
-              <w:ind w:left="221" w:hanging="221"/>
-              <w:rPr>
-                <w:rFonts w:asciiTheme="minorHAnsi" w:hAnsiTheme="minorHAnsi" w:cstheme="minorHAnsi"/>
-                <w:lang w:val="nl-BE"/>
-              </w:rPr>
-            </w:pPr>
-          </w:p>
-          <w:p>
-            <w:pPr>
-              <w:tabs>
-                <w:tab w:val="right" w:pos="-442"/>
-                <w:tab w:val="left" w:pos="0"/>
-                <w:tab w:val="left" w:pos="221"/>
-                <w:tab w:val="left" w:pos="442"/>
-                <w:tab w:val="left" w:pos="663"/>
-                <w:tab w:val="left" w:pos="1100"/>
-                <w:tab w:val="left" w:pos="1321"/>
-                <w:tab w:val="left" w:pos="2160"/>
-                <w:tab w:val="left" w:pos="2880"/>
-                <w:tab w:val="left" w:pos="3600"/>
-                <w:tab w:val="left" w:pos="4321"/>
-              </w:tabs>
-              <w:ind w:left="221" w:hanging="221"/>
-              <w:rPr>
-                <w:rFonts w:asciiTheme="minorHAnsi" w:hAnsiTheme="minorHAnsi" w:cstheme="minorHAnsi"/>
-                <w:lang w:val="nl-BE"/>
-              </w:rPr>
-            </w:pPr>
-          </w:p>
-          <w:p>
-            <w:pPr>
-              <w:tabs>
-                <w:tab w:val="right" w:pos="-442"/>
-                <w:tab w:val="left" w:pos="0"/>
-                <w:tab w:val="left" w:pos="221"/>
-                <w:tab w:val="left" w:pos="442"/>
-                <w:tab w:val="left" w:pos="663"/>
-                <w:tab w:val="left" w:pos="1100"/>
-                <w:tab w:val="left" w:pos="1321"/>
-                <w:tab w:val="left" w:pos="2160"/>
-                <w:tab w:val="left" w:pos="2880"/>
-                <w:tab w:val="left" w:pos="3600"/>
-                <w:tab w:val="left" w:pos="4321"/>
-              </w:tabs>
-              <w:ind w:left="221" w:hanging="221"/>
-              <w:rPr>
-                <w:rFonts w:asciiTheme="minorHAnsi" w:hAnsiTheme="minorHAnsi" w:cstheme="minorHAnsi"/>
-                <w:lang w:val="nl-BE"/>
-              </w:rPr>
-            </w:pPr>
-          </w:p>
-          <w:p>
-            <w:pPr>
-              <w:tabs>
-                <w:tab w:val="right" w:pos="-442"/>
-                <w:tab w:val="left" w:pos="0"/>
-                <w:tab w:val="left" w:pos="221"/>
-                <w:tab w:val="left" w:pos="442"/>
-                <w:tab w:val="left" w:pos="663"/>
-                <w:tab w:val="left" w:pos="1100"/>
-                <w:tab w:val="left" w:pos="1321"/>
-                <w:tab w:val="left" w:pos="2160"/>
-                <w:tab w:val="left" w:pos="2880"/>
-                <w:tab w:val="left" w:pos="3600"/>
-                <w:tab w:val="left" w:pos="4321"/>
-              </w:tabs>
-              <w:ind w:left="221" w:hanging="221"/>
-              <w:rPr>
-                <w:rFonts w:asciiTheme="minorHAnsi" w:hAnsiTheme="minorHAnsi" w:cstheme="minorHAnsi"/>
-                <w:lang w:val="nl-BE"/>
-              </w:rPr>
-            </w:pPr>
-          </w:p>
-          <w:p>
-            <w:pPr>
-              <w:tabs>
-                <w:tab w:val="right" w:pos="-442"/>
-                <w:tab w:val="left" w:pos="0"/>
-                <w:tab w:val="left" w:pos="221"/>
-                <w:tab w:val="left" w:pos="442"/>
-                <w:tab w:val="left" w:pos="663"/>
-                <w:tab w:val="left" w:pos="1100"/>
-                <w:tab w:val="left" w:pos="1321"/>
-                <w:tab w:val="left" w:pos="2160"/>
-                <w:tab w:val="left" w:pos="2880"/>
-                <w:tab w:val="left" w:pos="3600"/>
-                <w:tab w:val="left" w:pos="4321"/>
-              </w:tabs>
-              <w:ind w:left="221" w:hanging="221"/>
-              <w:rPr>
-                <w:rFonts w:asciiTheme="minorHAnsi" w:hAnsiTheme="minorHAnsi" w:cstheme="minorHAnsi"/>
-                <w:lang w:val="nl-BE"/>
-              </w:rPr>
-            </w:pPr>
-          </w:p>
-          <w:p>
-            <w:pPr>
-              <w:tabs>
-                <w:tab w:val="right" w:pos="-442"/>
-                <w:tab w:val="left" w:pos="0"/>
-                <w:tab w:val="left" w:pos="221"/>
-                <w:tab w:val="left" w:pos="442"/>
-                <w:tab w:val="left" w:pos="663"/>
-                <w:tab w:val="left" w:pos="1100"/>
-                <w:tab w:val="left" w:pos="1321"/>
-                <w:tab w:val="left" w:pos="2160"/>
-                <w:tab w:val="left" w:pos="2880"/>
-                <w:tab w:val="left" w:pos="3600"/>
-                <w:tab w:val="left" w:pos="4321"/>
-              </w:tabs>
-              <w:ind w:left="221" w:hanging="221"/>
-              <w:rPr>
-                <w:rFonts w:asciiTheme="minorHAnsi" w:hAnsiTheme="minorHAnsi" w:cstheme="minorHAnsi"/>
-                <w:lang w:val="nl-BE"/>
-              </w:rPr>
-            </w:pPr>
-          </w:p>
-          <w:p>
-            <w:pPr>
-              <w:tabs>
-                <w:tab w:val="right" w:pos="-442"/>
-                <w:tab w:val="left" w:pos="0"/>
-                <w:tab w:val="left" w:pos="221"/>
-                <w:tab w:val="left" w:pos="442"/>
-                <w:tab w:val="left" w:pos="663"/>
-                <w:tab w:val="left" w:pos="1100"/>
-                <w:tab w:val="left" w:pos="1321"/>
-                <w:tab w:val="left" w:pos="2160"/>
-                <w:tab w:val="left" w:pos="2880"/>
-                <w:tab w:val="left" w:pos="3600"/>
-                <w:tab w:val="left" w:pos="4321"/>
-              </w:tabs>
-              <w:ind w:left="221" w:hanging="221"/>
-              <w:rPr>
-                <w:rFonts w:asciiTheme="minorHAnsi" w:hAnsiTheme="minorHAnsi" w:cstheme="minorHAnsi"/>
-                <w:lang w:val="nl-BE"/>
-              </w:rPr>
-            </w:pPr>
-          </w:p>
-          <w:p>
-            <w:pPr>
-              <w:tabs>
-                <w:tab w:val="right" w:pos="-442"/>
-                <w:tab w:val="left" w:pos="0"/>
-                <w:tab w:val="left" w:pos="221"/>
-                <w:tab w:val="left" w:pos="442"/>
-                <w:tab w:val="left" w:pos="663"/>
-                <w:tab w:val="left" w:pos="1100"/>
-                <w:tab w:val="left" w:pos="1321"/>
-                <w:tab w:val="left" w:pos="2160"/>
-                <w:tab w:val="left" w:pos="2880"/>
-                <w:tab w:val="left" w:pos="3600"/>
-                <w:tab w:val="left" w:pos="4321"/>
-              </w:tabs>
-              <w:ind w:left="221" w:hanging="221"/>
-              <w:rPr>
-                <w:rFonts w:asciiTheme="minorHAnsi" w:hAnsiTheme="minorHAnsi" w:cstheme="minorHAnsi"/>
-                <w:lang w:val="nl-BE"/>
-              </w:rPr>
-            </w:pPr>
-          </w:p>
-          <w:p>
-            <w:pPr>
-              <w:tabs>
-                <w:tab w:val="right" w:pos="-442"/>
-                <w:tab w:val="left" w:pos="0"/>
-                <w:tab w:val="left" w:pos="221"/>
-                <w:tab w:val="left" w:pos="442"/>
-                <w:tab w:val="left" w:pos="663"/>
-                <w:tab w:val="left" w:pos="1100"/>
-                <w:tab w:val="left" w:pos="1321"/>
-                <w:tab w:val="left" w:pos="2160"/>
-                <w:tab w:val="left" w:pos="2880"/>
-                <w:tab w:val="left" w:pos="3600"/>
-                <w:tab w:val="left" w:pos="4321"/>
-              </w:tabs>
-              <w:ind w:left="221" w:hanging="221"/>
-              <w:rPr>
-                <w:rFonts w:asciiTheme="minorHAnsi" w:hAnsiTheme="minorHAnsi" w:cstheme="minorHAnsi"/>
-                <w:lang w:val="nl-BE"/>
-              </w:rPr>
-            </w:pPr>
-          </w:p>
-          <w:p>
-            <w:pPr>
-              <w:tabs>
-                <w:tab w:val="right" w:pos="-442"/>
-                <w:tab w:val="left" w:pos="0"/>
-                <w:tab w:val="left" w:pos="221"/>
-                <w:tab w:val="left" w:pos="442"/>
-                <w:tab w:val="left" w:pos="663"/>
-                <w:tab w:val="left" w:pos="1100"/>
-                <w:tab w:val="left" w:pos="1321"/>
-                <w:tab w:val="left" w:pos="2160"/>
-                <w:tab w:val="left" w:pos="2880"/>
-                <w:tab w:val="left" w:pos="3600"/>
-                <w:tab w:val="left" w:pos="4321"/>
-              </w:tabs>
-              <w:rPr>
-                <w:rFonts w:asciiTheme="minorHAnsi" w:hAnsiTheme="minorHAnsi" w:cstheme="minorHAnsi"/>
-                <w:lang w:val="nl-BE"/>
-              </w:rPr>
-            </w:pPr>
-          </w:p>
-          <w:p>
-            <w:pPr>
-              <w:tabs>
-                <w:tab w:val="right" w:pos="-442"/>
-                <w:tab w:val="left" w:pos="0"/>
-                <w:tab w:val="left" w:pos="221"/>
-                <w:tab w:val="left" w:pos="442"/>
-                <w:tab w:val="left" w:pos="663"/>
-                <w:tab w:val="left" w:pos="1100"/>
-                <w:tab w:val="left" w:pos="1321"/>
-                <w:tab w:val="left" w:pos="2160"/>
-                <w:tab w:val="left" w:pos="2880"/>
-                <w:tab w:val="left" w:pos="3600"/>
-                <w:tab w:val="left" w:pos="4321"/>
-              </w:tabs>
-              <w:rPr>
-                <w:rFonts w:asciiTheme="minorHAnsi" w:hAnsiTheme="minorHAnsi" w:cstheme="minorHAnsi"/>
-                <w:lang w:val="nl-BE"/>
-              </w:rPr>
-            </w:pPr>
-          </w:p>
-          <w:p>
-            <w:pPr>
-              <w:tabs>
-                <w:tab w:val="right" w:pos="-442"/>
-                <w:tab w:val="left" w:pos="0"/>
-                <w:tab w:val="left" w:pos="221"/>
-                <w:tab w:val="left" w:pos="442"/>
-                <w:tab w:val="left" w:pos="663"/>
-                <w:tab w:val="left" w:pos="1100"/>
-                <w:tab w:val="left" w:pos="1321"/>
-                <w:tab w:val="left" w:pos="2160"/>
-                <w:tab w:val="left" w:pos="2880"/>
-                <w:tab w:val="left" w:pos="3600"/>
-                <w:tab w:val="left" w:pos="4321"/>
-              </w:tabs>
-              <w:ind w:left="221" w:hanging="221"/>
-              <w:rPr>
-                <w:rFonts w:ascii="Arial" w:hAnsi="Arial" w:cs="Arial"/>
-                <w:lang w:val="nl-BE"/>
-              </w:rPr>
-            </w:pPr>
+            <w:r>
+              <w:rPr>
+                <w:noProof/>
+              </w:rPr>
+              <w:drawing>
+                <wp:anchor distT="0" distB="0" distL="114300" distR="114300" simplePos="0" relativeHeight="251658240" behindDoc="0" locked="0" layoutInCell="1" allowOverlap="1" wp14:anchorId="44872C7B" wp14:editId="67B4C8F4">
+                  <wp:simplePos x="0" y="0"/>
+                  <wp:positionH relativeFrom="column">
+                    <wp:posOffset>22225</wp:posOffset>
+                  </wp:positionH>
+                  <wp:positionV relativeFrom="paragraph">
+                    <wp:posOffset>64770</wp:posOffset>
+                  </wp:positionV>
+                  <wp:extent cx="5846445" cy="2524125"/>
+                  <wp:effectExtent l="0" t="0" r="1905" b="9525"/>
+                  <wp:wrapSquare wrapText="bothSides"/>
+                  <wp:docPr id="2" name="Picture 2"/>
+                  <wp:cNvGraphicFramePr>
+                    <a:graphicFrameLocks xmlns:a="http://schemas.openxmlformats.org/drawingml/2006/main" noChangeAspect="1"/>
+                  </wp:cNvGraphicFramePr>
+                  <a:graphic xmlns:a="http://schemas.openxmlformats.org/drawingml/2006/main">
+                    <a:graphicData uri="http://schemas.openxmlformats.org/drawingml/2006/picture">
+                      <pic:pic xmlns:pic="http://schemas.openxmlformats.org/drawingml/2006/picture">
+                        <pic:nvPicPr>
+                          <pic:cNvPr id="0" name="Picture 1"/>
+                          <pic:cNvPicPr>
+                            <a:picLocks noChangeAspect="1" noChangeArrowheads="1"/>
+                          </pic:cNvPicPr>
+                        </pic:nvPicPr>
+                        <pic:blipFill>
+                          <a:blip r:embed="rId11">
+                            <a:extLst>
+                              <a:ext uri="{28A0092B-C50C-407E-A947-70E740481C1C}">
+                                <a14:useLocalDpi xmlns:a14="http://schemas.microsoft.com/office/drawing/2010/main" val="0"/>
+                              </a:ext>
+                            </a:extLst>
+                          </a:blip>
+                          <a:srcRect/>
+                          <a:stretch>
+                            <a:fillRect/>
+                          </a:stretch>
+                        </pic:blipFill>
+                        <pic:spPr bwMode="auto">
+                          <a:xfrm>
+                            <a:off x="0" y="0"/>
+                            <a:ext cx="5846445" cy="2524125"/>
+                          </a:xfrm>
+                          <a:prstGeom prst="rect">
+                            <a:avLst/>
+                          </a:prstGeom>
+                          <a:noFill/>
+                          <a:ln>
+                            <a:noFill/>
+                          </a:ln>
+                        </pic:spPr>
+                      </pic:pic>
+                    </a:graphicData>
+                  </a:graphic>
+                  <wp14:sizeRelH relativeFrom="margin">
+                    <wp14:pctWidth>0</wp14:pctWidth>
+                  </wp14:sizeRelH>
+                  <wp14:sizeRelV relativeFrom="margin">
+                    <wp14:pctHeight>0</wp14:pctHeight>
+                  </wp14:sizeRelV>
+                </wp:anchor>
+              </w:drawing>
+            </w:r>
           </w:p>
         </w:tc>
       </w:tr>
@@ -3911,8 +3515,8 @@
       </w:pPr>
     </w:p>
     <w:sectPr>
-      <w:headerReference w:type="default" r:id="rId11"/>
-      <w:footerReference w:type="default" r:id="rId12"/>
+      <w:headerReference w:type="default" r:id="rId12"/>
+      <w:footerReference w:type="default" r:id="rId13"/>
       <w:pgSz w:w="11900" w:h="16840"/>
       <w:pgMar w:top="1418" w:right="1701" w:bottom="1701" w:left="1701" w:header="709" w:footer="567" w:gutter="0"/>
       <w:cols w:space="244"/>
@@ -3972,8 +3576,10 @@
         <w:sz w:val="15"/>
         <w:szCs w:val="20"/>
       </w:rPr>
-      <w:t xml:space="preserve"> Project</w:t>
+      <w:t xml:space="preserve"> </w:t>
     </w:r>
+    <w:proofErr w:type="spellStart"/>
+    <w:proofErr w:type="gramStart"/>
     <w:r>
       <w:rPr>
         <w:rFonts w:ascii="Calibri" w:hAnsi="Calibri" w:cs="Calibri"/>
@@ -3981,8 +3587,18 @@
         <w:sz w:val="15"/>
         <w:szCs w:val="20"/>
       </w:rPr>
+      <w:t>Project</w:t>
+    </w:r>
+    <w:r>
+      <w:rPr>
+        <w:rFonts w:ascii="Calibri" w:hAnsi="Calibri" w:cs="Calibri"/>
+        <w:color w:val="000000" w:themeColor="text1"/>
+        <w:sz w:val="15"/>
+        <w:szCs w:val="20"/>
+      </w:rPr>
       <w:t>One</w:t>
     </w:r>
+    <w:proofErr w:type="spellEnd"/>
     <w:r>
       <w:rPr>
         <w:rFonts w:ascii="Arial Rounded MT Bold" w:hAnsi="Arial Rounded MT Bold"/>
@@ -3999,7 +3615,17 @@
         <w:sz w:val="15"/>
         <w:szCs w:val="20"/>
       </w:rPr>
-      <w:t xml:space="preserve">/ </w:t>
+      <w:t>/</w:t>
+    </w:r>
+    <w:proofErr w:type="gramEnd"/>
+    <w:r>
+      <w:rPr>
+        <w:rFonts w:ascii="Arial Rounded MT Bold" w:hAnsi="Arial Rounded MT Bold"/>
+        <w:color w:val="44C8F5" w:themeColor="accent1"/>
+        <w:sz w:val="15"/>
+        <w:szCs w:val="20"/>
+      </w:rPr>
+      <w:t xml:space="preserve"> </w:t>
     </w:r>
     <w:r>
       <w:rPr>
@@ -8257,6 +7883,7 @@
     <w:lsdException w:name="HTML Sample" w:semiHidden="1" w:unhideWhenUsed="1"/>
     <w:lsdException w:name="HTML Typewriter" w:semiHidden="1" w:unhideWhenUsed="1"/>
     <w:lsdException w:name="HTML Variable" w:semiHidden="1" w:unhideWhenUsed="1"/>
+    <w:lsdException w:name="Normal Table" w:semiHidden="1" w:unhideWhenUsed="1"/>
     <w:lsdException w:name="annotation subject" w:semiHidden="1" w:unhideWhenUsed="1"/>
     <w:lsdException w:name="No List" w:semiHidden="1" w:unhideWhenUsed="1"/>
     <w:lsdException w:name="Outline List 1" w:semiHidden="1" w:unhideWhenUsed="1"/>
@@ -8303,8 +7930,10 @@
     <w:lsdException w:name="Table Subtle 2" w:semiHidden="1" w:unhideWhenUsed="1"/>
     <w:lsdException w:name="Table Web 1" w:semiHidden="1" w:unhideWhenUsed="1"/>
     <w:lsdException w:name="Table Web 2" w:semiHidden="1" w:unhideWhenUsed="1"/>
+    <w:lsdException w:name="Table Web 3" w:semiHidden="1" w:unhideWhenUsed="1"/>
     <w:lsdException w:name="Balloon Text" w:semiHidden="1" w:unhideWhenUsed="1"/>
     <w:lsdException w:name="Table Grid" w:uiPriority="39"/>
+    <w:lsdException w:name="Table Theme" w:semiHidden="1" w:unhideWhenUsed="1"/>
     <w:lsdException w:name="Placeholder Text" w:semiHidden="1"/>
     <w:lsdException w:name="No Spacing" w:uiPriority="1"/>
     <w:lsdException w:name="Light Shading" w:uiPriority="60"/>
@@ -8621,7 +8250,6 @@
   <w:style w:type="character" w:default="1" w:styleId="DefaultParagraphFont">
     <w:name w:val="Default Paragraph Font"/>
     <w:uiPriority w:val="1"/>
-    <w:semiHidden/>
     <w:unhideWhenUsed/>
   </w:style>
   <w:style w:type="table" w:default="1" w:styleId="TableNormal">

</xml_diff>